<commit_message>
Corrected phrasing for last slide
</commit_message>
<xml_diff>
--- a/User Guide.docx
+++ b/User Guide.docx
@@ -1,6 +1,6 @@
 
 <file path=word/document.xml><?xml version="1.0" encoding="utf-8"?>
-<w:document xmlns:wpc="http://schemas.microsoft.com/office/word/2010/wordprocessingCanvas" xmlns:mc="http://schemas.openxmlformats.org/markup-compatibility/2006" xmlns:o="urn:schemas-microsoft-com:office:office" xmlns:r="http://schemas.openxmlformats.org/officeDocument/2006/relationships" xmlns:m="http://schemas.openxmlformats.org/officeDocument/2006/math" xmlns:v="urn:schemas-microsoft-com:vml" xmlns:wp14="http://schemas.microsoft.com/office/word/2010/wordprocessingDrawing" xmlns:wp="http://schemas.openxmlformats.org/drawingml/2006/wordprocessingDrawing" xmlns:w10="urn:schemas-microsoft-com:office:word" xmlns:w="http://schemas.openxmlformats.org/wordprocessingml/2006/main" xmlns:w14="http://schemas.microsoft.com/office/word/2010/wordml" xmlns:wpg="http://schemas.microsoft.com/office/word/2010/wordprocessingGroup" xmlns:wpi="http://schemas.microsoft.com/office/word/2010/wordprocessingInk" xmlns:wne="http://schemas.microsoft.com/office/word/2006/wordml" xmlns:wps="http://schemas.microsoft.com/office/word/2010/wordprocessingShape" mc:Ignorable="w14 wp14">
+<w:document xmlns:wpc="http://schemas.microsoft.com/office/word/2010/wordprocessingCanvas" xmlns:mc="http://schemas.openxmlformats.org/markup-compatibility/2006" xmlns:o="urn:schemas-microsoft-com:office:office" xmlns:r="http://schemas.openxmlformats.org/officeDocument/2006/relationships" xmlns:m="http://schemas.openxmlformats.org/officeDocument/2006/math" xmlns:v="urn:schemas-microsoft-com:vml" xmlns:wp14="http://schemas.microsoft.com/office/word/2010/wordprocessingDrawing" xmlns:wp="http://schemas.openxmlformats.org/drawingml/2006/wordprocessingDrawing" xmlns:w10="urn:schemas-microsoft-com:office:word" xmlns:w="http://schemas.openxmlformats.org/wordprocessingml/2006/main" xmlns:w14="http://schemas.microsoft.com/office/word/2010/wordml" xmlns:w15="http://schemas.microsoft.com/office/word/2012/wordml" xmlns:wpg="http://schemas.microsoft.com/office/word/2010/wordprocessingGroup" xmlns:wpi="http://schemas.microsoft.com/office/word/2010/wordprocessingInk" xmlns:wne="http://schemas.microsoft.com/office/word/2006/wordml" xmlns:wps="http://schemas.microsoft.com/office/word/2010/wordprocessingShape" mc:Ignorable="w14 w15 wp14">
   <w:body>
     <w:p>
       <w:pPr>
@@ -42,6 +42,8 @@
         </w:rPr>
         <w:t>Getting Started with To-Do-This</w:t>
       </w:r>
+      <w:bookmarkStart w:id="0" w:name="_GoBack"/>
+      <w:bookmarkEnd w:id="0"/>
     </w:p>
     <w:p>
       <w:pPr>
@@ -609,6 +611,7 @@
           <w:noProof/>
           <w:color w:val="002060"/>
           <w:sz w:val="24"/>
+          <w:lang w:eastAsia="en-SG"/>
         </w:rPr>
         <mc:AlternateContent>
           <mc:Choice Requires="wps">
@@ -685,7 +688,7 @@
           </mc:Choice>
           <mc:Fallback>
             <w:pict>
-              <v:roundrect id="Text Box 16" o:spid="_x0000_s1026" style="position:absolute;left:0;text-align:left;margin-left:39.75pt;margin-top:36.85pt;width:329.25pt;height:24pt;z-index:251669504;visibility:visible;mso-wrap-style:square;mso-height-percent:0;mso-wrap-distance-left:9pt;mso-wrap-distance-top:0;mso-wrap-distance-right:9pt;mso-wrap-distance-bottom:0;mso-position-horizontal:absolute;mso-position-horizontal-relative:text;mso-position-vertical:absolute;mso-position-vertical-relative:text;mso-height-percent:0;mso-height-relative:margin;v-text-anchor:top" arcsize="10923f" o:gfxdata="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" fillcolor="white [3201]" strokecolor="#f79646 [3209]" strokeweight="1pt">
+              <v:roundrect w14:anchorId="7397E718" id="Text Box 16" o:spid="_x0000_s1026" style="position:absolute;left:0;text-align:left;margin-left:39.75pt;margin-top:36.85pt;width:329.25pt;height:24pt;z-index:251669504;visibility:visible;mso-wrap-style:square;mso-height-percent:0;mso-wrap-distance-left:9pt;mso-wrap-distance-top:0;mso-wrap-distance-right:9pt;mso-wrap-distance-bottom:0;mso-position-horizontal:absolute;mso-position-horizontal-relative:text;mso-position-vertical:absolute;mso-position-vertical-relative:text;mso-height-percent:0;mso-height-relative:margin;v-text-anchor:top" arcsize="10923f" o:gfxdata="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" fillcolor="white [3201]" strokecolor="#f79646 [3209]" strokeweight="1pt">
                 <v:textbox>
                   <w:txbxContent>
                     <w:p>
@@ -710,6 +713,7 @@
           <w:noProof/>
           <w:color w:val="002060"/>
           <w:sz w:val="24"/>
+          <w:lang w:eastAsia="en-SG"/>
         </w:rPr>
         <mc:AlternateContent>
           <mc:Choice Requires="wps">
@@ -792,7 +796,7 @@
           </mc:Choice>
           <mc:Fallback>
             <w:pict>
-              <v:roundrect id="Text Box 2" o:spid="_x0000_s1027" style="position:absolute;left:0;text-align:left;margin-left:39.75pt;margin-top:6.85pt;width:329.25pt;height:25.5pt;z-index:251659264;visibility:visible;mso-wrap-style:square;mso-height-percent:0;mso-wrap-distance-left:9pt;mso-wrap-distance-top:0;mso-wrap-distance-right:9pt;mso-wrap-distance-bottom:0;mso-position-horizontal:absolute;mso-position-horizontal-relative:text;mso-position-vertical:absolute;mso-position-vertical-relative:text;mso-height-percent:0;mso-height-relative:margin;v-text-anchor:top" arcsize="10923f" o:gfxdata="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" fillcolor="white [3201]" strokecolor="#f79646 [3209]" strokeweight="1pt">
+              <v:roundrect w14:anchorId="59765E25" id="Text Box 2" o:spid="_x0000_s1027" style="position:absolute;left:0;text-align:left;margin-left:39.75pt;margin-top:6.85pt;width:329.25pt;height:25.5pt;z-index:251659264;visibility:visible;mso-wrap-style:square;mso-height-percent:0;mso-wrap-distance-left:9pt;mso-wrap-distance-top:0;mso-wrap-distance-right:9pt;mso-wrap-distance-bottom:0;mso-position-horizontal:absolute;mso-position-horizontal-relative:text;mso-position-vertical:absolute;mso-position-vertical-relative:text;mso-height-percent:0;mso-height-relative:margin;v-text-anchor:top" arcsize="10923f" o:gfxdata="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" fillcolor="white [3201]" strokecolor="#f79646 [3209]" strokeweight="1pt">
                 <v:textbox>
                   <w:txbxContent>
                     <w:p>
@@ -1274,6 +1278,7 @@
           <w:noProof/>
           <w:color w:val="002060"/>
           <w:sz w:val="24"/>
+          <w:lang w:eastAsia="en-SG"/>
         </w:rPr>
         <mc:AlternateContent>
           <mc:Choice Requires="wps">
@@ -1386,7 +1391,7 @@
           </mc:Choice>
           <mc:Fallback>
             <w:pict>
-              <v:roundrect id="Text Box 17" o:spid="_x0000_s1028" style="position:absolute;left:0;text-align:left;margin-left:36pt;margin-top:5pt;width:269.25pt;height:25.5pt;z-index:251671552;visibility:visible;mso-wrap-style:square;mso-width-percent:0;mso-height-percent:0;mso-wrap-distance-left:9pt;mso-wrap-distance-top:0;mso-wrap-distance-right:9pt;mso-wrap-distance-bottom:0;mso-position-horizontal:absolute;mso-position-horizontal-relative:text;mso-position-vertical:absolute;mso-position-vertical-relative:text;mso-width-percent:0;mso-height-percent:0;mso-width-relative:margin;mso-height-relative:margin;v-text-anchor:top" arcsize="10923f" o:gfxdata="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" fillcolor="white [3201]" strokecolor="#f79646 [3209]" strokeweight="1pt">
+              <v:roundrect w14:anchorId="6FC47072" id="Text Box 17" o:spid="_x0000_s1028" style="position:absolute;left:0;text-align:left;margin-left:36pt;margin-top:5pt;width:269.25pt;height:25.5pt;z-index:251671552;visibility:visible;mso-wrap-style:square;mso-width-percent:0;mso-height-percent:0;mso-wrap-distance-left:9pt;mso-wrap-distance-top:0;mso-wrap-distance-right:9pt;mso-wrap-distance-bottom:0;mso-position-horizontal:absolute;mso-position-horizontal-relative:text;mso-position-vertical:absolute;mso-position-vertical-relative:text;mso-width-percent:0;mso-height-percent:0;mso-width-relative:margin;mso-height-relative:margin;v-text-anchor:top" arcsize="10923f" o:gfxdata="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" fillcolor="white [3201]" strokecolor="#f79646 [3209]" strokeweight="1pt">
                 <v:textbox>
                   <w:txbxContent>
                     <w:p>
@@ -1457,6 +1462,7 @@
       <w:r>
         <w:rPr>
           <w:noProof/>
+          <w:lang w:eastAsia="en-SG"/>
         </w:rPr>
         <w:drawing>
           <wp:inline distT="0" distB="0" distL="0" distR="0" wp14:anchorId="3FB542D7" wp14:editId="27D216A9">
@@ -1476,7 +1482,7 @@
                     </pic:cNvPicPr>
                   </pic:nvPicPr>
                   <pic:blipFill>
-                    <a:blip r:embed="rId9">
+                    <a:blip r:embed="rId8">
                       <a:extLst>
                         <a:ext uri="{28A0092B-C50C-407E-A947-70E740481C1C}">
                           <a14:useLocalDpi xmlns:a14="http://schemas.microsoft.com/office/drawing/2010/main" val="0"/>
@@ -1518,6 +1524,7 @@
           <w:noProof/>
           <w:color w:val="002060"/>
           <w:sz w:val="24"/>
+          <w:lang w:eastAsia="en-SG"/>
         </w:rPr>
         <mc:AlternateContent>
           <mc:Choice Requires="wps">
@@ -1675,7 +1682,7 @@
           </mc:Choice>
           <mc:Fallback>
             <w:pict>
-              <v:roundrect id="Text Box 18" o:spid="_x0000_s1029" style="position:absolute;left:0;text-align:left;margin-left:36pt;margin-top:3.35pt;width:333pt;height:24pt;z-index:251673600;visibility:visible;mso-wrap-style:square;mso-width-percent:0;mso-height-percent:0;mso-wrap-distance-left:9pt;mso-wrap-distance-top:0;mso-wrap-distance-right:9pt;mso-wrap-distance-bottom:0;mso-position-horizontal:absolute;mso-position-horizontal-relative:text;mso-position-vertical:absolute;mso-position-vertical-relative:text;mso-width-percent:0;mso-height-percent:0;mso-width-relative:margin;mso-height-relative:margin;v-text-anchor:top" arcsize="10923f" o:gfxdata="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" fillcolor="white [3201]" strokecolor="#f79646 [3209]" strokeweight="1pt">
+              <v:roundrect w14:anchorId="41BC2218" id="Text Box 18" o:spid="_x0000_s1029" style="position:absolute;left:0;text-align:left;margin-left:36pt;margin-top:3.35pt;width:333pt;height:24pt;z-index:251673600;visibility:visible;mso-wrap-style:square;mso-width-percent:0;mso-height-percent:0;mso-wrap-distance-left:9pt;mso-wrap-distance-top:0;mso-wrap-distance-right:9pt;mso-wrap-distance-bottom:0;mso-position-horizontal:absolute;mso-position-horizontal-relative:text;mso-position-vertical:absolute;mso-position-vertical-relative:text;mso-width-percent:0;mso-height-percent:0;mso-width-relative:margin;mso-height-relative:margin;v-text-anchor:top" arcsize="10923f" o:gfxdata="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" fillcolor="white [3201]" strokecolor="#f79646 [3209]" strokeweight="1pt">
                 <v:textbox>
                   <w:txbxContent>
                     <w:p>
@@ -1788,6 +1795,7 @@
       <w:r>
         <w:rPr>
           <w:noProof/>
+          <w:lang w:eastAsia="en-SG"/>
         </w:rPr>
         <w:drawing>
           <wp:inline distT="0" distB="0" distL="0" distR="0" wp14:anchorId="3EB35453" wp14:editId="00B6BB0A">
@@ -1807,7 +1815,7 @@
                     </pic:cNvPicPr>
                   </pic:nvPicPr>
                   <pic:blipFill>
-                    <a:blip r:embed="rId10">
+                    <a:blip r:embed="rId9">
                       <a:extLst>
                         <a:ext uri="{28A0092B-C50C-407E-A947-70E740481C1C}">
                           <a14:useLocalDpi xmlns:a14="http://schemas.microsoft.com/office/drawing/2010/main" val="0"/>
@@ -1868,6 +1876,7 @@
           <w:b/>
           <w:noProof/>
           <w:u w:val="single"/>
+          <w:lang w:eastAsia="en-SG"/>
         </w:rPr>
         <w:lastRenderedPageBreak/>
         <mc:AlternateContent>
@@ -1999,7 +2008,7 @@
           </mc:Choice>
           <mc:Fallback>
             <w:pict>
-              <v:shapetype id="_x0000_t202" coordsize="21600,21600" o:spt="202" path="m,l,21600r21600,l21600,xe">
+              <v:shapetype w14:anchorId="61B7F7C9" id="_x0000_t202" coordsize="21600,21600" o:spt="202" path="m,l,21600r21600,l21600,xe">
                 <v:stroke joinstyle="miter"/>
                 <v:path gradientshapeok="t" o:connecttype="rect"/>
               </v:shapetype>
@@ -2079,6 +2088,7 @@
           <w:b/>
           <w:noProof/>
           <w:u w:val="single"/>
+          <w:lang w:eastAsia="en-SG"/>
         </w:rPr>
         <mc:AlternateContent>
           <mc:Choice Requires="wps">
@@ -2159,7 +2169,7 @@
           </mc:Choice>
           <mc:Fallback>
             <w:pict>
-              <v:shape id="Text Box 7" o:spid="_x0000_s1031" type="#_x0000_t202" style="position:absolute;left:0;text-align:left;margin-left:19.15pt;margin-top:90.35pt;width:148.5pt;height:164.5pt;z-index:251665408;visibility:visible;mso-wrap-style:square;mso-height-percent:0;mso-wrap-distance-left:9pt;mso-wrap-distance-top:0;mso-wrap-distance-right:9pt;mso-wrap-distance-bottom:0;mso-position-horizontal:absolute;mso-position-horizontal-relative:text;mso-position-vertical:absolute;mso-position-vertical-relative:text;mso-height-percent:0;mso-height-relative:margin;v-text-anchor:top" o:gfxdata="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" filled="f" strokecolor="#548dd4 [1951]" strokeweight="1pt">
+              <v:shape w14:anchorId="48C37167" id="Text Box 7" o:spid="_x0000_s1031" type="#_x0000_t202" style="position:absolute;left:0;text-align:left;margin-left:19.15pt;margin-top:90.35pt;width:148.5pt;height:164.5pt;z-index:251665408;visibility:visible;mso-wrap-style:square;mso-height-percent:0;mso-wrap-distance-left:9pt;mso-wrap-distance-top:0;mso-wrap-distance-right:9pt;mso-wrap-distance-bottom:0;mso-position-horizontal:absolute;mso-position-horizontal-relative:text;mso-position-vertical:absolute;mso-position-vertical-relative:text;mso-height-percent:0;mso-height-relative:margin;v-text-anchor:top" o:gfxdata="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" filled="f" strokecolor="#548dd4 [1951]" strokeweight="1pt">
                 <v:textbox>
                   <w:txbxContent>
                     <w:p>
@@ -2487,6 +2497,7 @@
       <w:r>
         <w:rPr>
           <w:noProof/>
+          <w:lang w:eastAsia="en-SG"/>
         </w:rPr>
         <mc:AlternateContent>
           <mc:Choice Requires="wps">
@@ -2581,7 +2592,7 @@
           </mc:Choice>
           <mc:Fallback>
             <w:pict>
-              <v:roundrect id="Text Box 1" o:spid="_x0000_s1032" style="position:absolute;left:0;text-align:left;margin-left:240.2pt;margin-top:5.6pt;width:243.1pt;height:25.5pt;z-index:251685888;visibility:visible;mso-wrap-style:square;mso-width-percent:0;mso-height-percent:0;mso-wrap-distance-left:9pt;mso-wrap-distance-top:0;mso-wrap-distance-right:9pt;mso-wrap-distance-bottom:0;mso-position-horizontal:absolute;mso-position-horizontal-relative:text;mso-position-vertical:absolute;mso-position-vertical-relative:text;mso-width-percent:0;mso-height-percent:0;mso-width-relative:margin;mso-height-relative:margin;v-text-anchor:top" arcsize="10923f" o:gfxdata="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" fillcolor="white [3201]" strokecolor="#f79646 [3209]" strokeweight="1pt">
+              <v:roundrect w14:anchorId="0FCEC4FD" id="Text Box 1" o:spid="_x0000_s1032" style="position:absolute;left:0;text-align:left;margin-left:240.2pt;margin-top:5.6pt;width:243.1pt;height:25.5pt;z-index:251685888;visibility:visible;mso-wrap-style:square;mso-width-percent:0;mso-height-percent:0;mso-wrap-distance-left:9pt;mso-wrap-distance-top:0;mso-wrap-distance-right:9pt;mso-wrap-distance-bottom:0;mso-position-horizontal:absolute;mso-position-horizontal-relative:text;mso-position-vertical:absolute;mso-position-vertical-relative:text;mso-width-percent:0;mso-height-percent:0;mso-width-relative:margin;mso-height-relative:margin;v-text-anchor:top" arcsize="10923f" o:gfxdata="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" fillcolor="white [3201]" strokecolor="#f79646 [3209]" strokeweight="1pt">
                 <v:textbox>
                   <w:txbxContent>
                     <w:p>
@@ -2619,6 +2630,7 @@
       <w:r>
         <w:rPr>
           <w:noProof/>
+          <w:lang w:eastAsia="en-SG"/>
         </w:rPr>
         <mc:AlternateContent>
           <mc:Choice Requires="wps">
@@ -2760,7 +2772,7 @@
           </mc:Choice>
           <mc:Fallback>
             <w:pict>
-              <v:shape id="Text Box 12" o:spid="_x0000_s1033" type="#_x0000_t202" style="position:absolute;left:0;text-align:left;margin-left:47.65pt;margin-top:5.6pt;width:148.5pt;height:116.9pt;z-index:251667456;visibility:visible;mso-wrap-style:square;mso-width-percent:0;mso-height-percent:0;mso-wrap-distance-left:9pt;mso-wrap-distance-top:0;mso-wrap-distance-right:9pt;mso-wrap-distance-bottom:0;mso-position-horizontal:absolute;mso-position-horizontal-relative:text;mso-position-vertical:absolute;mso-position-vertical-relative:text;mso-width-percent:0;mso-height-percent:0;mso-width-relative:margin;mso-height-relative:margin;v-text-anchor:top" o:gfxdata="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" filled="f" strokecolor="#548dd4 [1951]" strokeweight="1pt">
+              <v:shape w14:anchorId="4DC41E85" id="Text Box 12" o:spid="_x0000_s1033" type="#_x0000_t202" style="position:absolute;left:0;text-align:left;margin-left:47.65pt;margin-top:5.6pt;width:148.5pt;height:116.9pt;z-index:251667456;visibility:visible;mso-wrap-style:square;mso-width-percent:0;mso-height-percent:0;mso-wrap-distance-left:9pt;mso-wrap-distance-top:0;mso-wrap-distance-right:9pt;mso-wrap-distance-bottom:0;mso-position-horizontal:absolute;mso-position-horizontal-relative:text;mso-position-vertical:absolute;mso-position-vertical-relative:text;mso-width-percent:0;mso-height-percent:0;mso-width-relative:margin;mso-height-relative:margin;v-text-anchor:top" o:gfxdata="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" filled="f" strokecolor="#548dd4 [1951]" strokeweight="1pt">
                 <v:textbox>
                   <w:txbxContent>
                     <w:p>
@@ -2857,6 +2869,7 @@
       <w:r>
         <w:rPr>
           <w:noProof/>
+          <w:lang w:eastAsia="en-SG"/>
         </w:rPr>
         <mc:AlternateContent>
           <mc:Choice Requires="wps">
@@ -2951,7 +2964,7 @@
           </mc:Choice>
           <mc:Fallback>
             <w:pict>
-              <v:roundrect id="Text Box 3" o:spid="_x0000_s1034" style="position:absolute;left:0;text-align:left;margin-left:240pt;margin-top:3.45pt;width:243.1pt;height:25.5pt;z-index:251687936;visibility:visible;mso-wrap-style:square;mso-width-percent:0;mso-height-percent:0;mso-wrap-distance-left:9pt;mso-wrap-distance-top:0;mso-wrap-distance-right:9pt;mso-wrap-distance-bottom:0;mso-position-horizontal:absolute;mso-position-horizontal-relative:text;mso-position-vertical:absolute;mso-position-vertical-relative:text;mso-width-percent:0;mso-height-percent:0;mso-width-relative:margin;mso-height-relative:margin;v-text-anchor:top" arcsize="10923f" o:gfxdata="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" fillcolor="white [3201]" strokecolor="#f79646 [3209]" strokeweight="1pt">
+              <v:roundrect w14:anchorId="125C3D36" id="Text Box 3" o:spid="_x0000_s1034" style="position:absolute;left:0;text-align:left;margin-left:240pt;margin-top:3.45pt;width:243.1pt;height:25.5pt;z-index:251687936;visibility:visible;mso-wrap-style:square;mso-width-percent:0;mso-height-percent:0;mso-wrap-distance-left:9pt;mso-wrap-distance-top:0;mso-wrap-distance-right:9pt;mso-wrap-distance-bottom:0;mso-position-horizontal:absolute;mso-position-horizontal-relative:text;mso-position-vertical:absolute;mso-position-vertical-relative:text;mso-width-percent:0;mso-height-percent:0;mso-width-relative:margin;mso-height-relative:margin;v-text-anchor:top" arcsize="10923f" o:gfxdata="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" fillcolor="white [3201]" strokecolor="#f79646 [3209]" strokeweight="1pt">
                 <v:textbox>
                   <w:txbxContent>
                     <w:p>
@@ -3009,6 +3022,7 @@
       <w:r>
         <w:rPr>
           <w:noProof/>
+          <w:lang w:eastAsia="en-SG"/>
         </w:rPr>
         <mc:AlternateContent>
           <mc:Choice Requires="wps">
@@ -3090,7 +3104,7 @@
           </mc:Choice>
           <mc:Fallback>
             <w:pict>
-              <v:roundrect id="Text Box 5" o:spid="_x0000_s1035" style="position:absolute;left:0;text-align:left;margin-left:240pt;margin-top:.6pt;width:243.1pt;height:25.5pt;z-index:251689984;visibility:visible;mso-wrap-style:square;mso-width-percent:0;mso-height-percent:0;mso-wrap-distance-left:9pt;mso-wrap-distance-top:0;mso-wrap-distance-right:9pt;mso-wrap-distance-bottom:0;mso-position-horizontal:absolute;mso-position-horizontal-relative:text;mso-position-vertical:absolute;mso-position-vertical-relative:text;mso-width-percent:0;mso-height-percent:0;mso-width-relative:margin;mso-height-relative:margin;v-text-anchor:top" arcsize="10923f" o:gfxdata="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" fillcolor="white [3201]" strokecolor="#f79646 [3209]" strokeweight="1pt">
+              <v:roundrect w14:anchorId="0DD91288" id="Text Box 5" o:spid="_x0000_s1035" style="position:absolute;left:0;text-align:left;margin-left:240pt;margin-top:.6pt;width:243.1pt;height:25.5pt;z-index:251689984;visibility:visible;mso-wrap-style:square;mso-width-percent:0;mso-height-percent:0;mso-wrap-distance-left:9pt;mso-wrap-distance-top:0;mso-wrap-distance-right:9pt;mso-wrap-distance-bottom:0;mso-position-horizontal:absolute;mso-position-horizontal-relative:text;mso-position-vertical:absolute;mso-position-vertical-relative:text;mso-width-percent:0;mso-height-percent:0;mso-width-relative:margin;mso-height-relative:margin;v-text-anchor:top" arcsize="10923f" o:gfxdata="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" fillcolor="white [3201]" strokecolor="#f79646 [3209]" strokeweight="1pt">
                 <v:textbox>
                   <w:txbxContent>
                     <w:p>
@@ -3173,6 +3187,7 @@
       <w:r>
         <w:rPr>
           <w:noProof/>
+          <w:lang w:eastAsia="en-SG"/>
         </w:rPr>
         <mc:AlternateContent>
           <mc:Choice Requires="wps">
@@ -3251,7 +3266,7 @@
           </mc:Choice>
           <mc:Fallback>
             <w:pict>
-              <v:roundrect id="Text Box 24" o:spid="_x0000_s1036" style="position:absolute;left:0;text-align:left;margin-left:37.65pt;margin-top:3.45pt;width:329.25pt;height:25.5pt;z-index:251677696;visibility:visible;mso-wrap-style:square;mso-height-percent:0;mso-wrap-distance-left:9pt;mso-wrap-distance-top:0;mso-wrap-distance-right:9pt;mso-wrap-distance-bottom:0;mso-position-horizontal:absolute;mso-position-horizontal-relative:text;mso-position-vertical:absolute;mso-position-vertical-relative:text;mso-height-percent:0;mso-height-relative:margin;v-text-anchor:top" arcsize="10923f" o:gfxdata="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" fillcolor="white [3201]" strokecolor="#f79646 [3209]" strokeweight="1pt">
+              <v:roundrect w14:anchorId="7156B994" id="Text Box 24" o:spid="_x0000_s1036" style="position:absolute;left:0;text-align:left;margin-left:37.65pt;margin-top:3.45pt;width:329.25pt;height:25.5pt;z-index:251677696;visibility:visible;mso-wrap-style:square;mso-height-percent:0;mso-wrap-distance-left:9pt;mso-wrap-distance-top:0;mso-wrap-distance-right:9pt;mso-wrap-distance-bottom:0;mso-position-horizontal:absolute;mso-position-horizontal-relative:text;mso-position-vertical:absolute;mso-position-vertical-relative:text;mso-height-percent:0;mso-height-relative:margin;v-text-anchor:top" arcsize="10923f" o:gfxdata="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" fillcolor="white [3201]" strokecolor="#f79646 [3209]" strokeweight="1pt">
                 <v:textbox>
                   <w:txbxContent>
                     <w:p>
@@ -3532,6 +3547,7 @@
           <w:noProof/>
           <w:color w:val="002060"/>
           <w:sz w:val="24"/>
+          <w:lang w:eastAsia="en-SG"/>
         </w:rPr>
         <mc:AlternateContent>
           <mc:Choice Requires="wps">
@@ -3643,7 +3659,7 @@
           </mc:Choice>
           <mc:Fallback>
             <w:pict>
-              <v:roundrect id="Text Box 23" o:spid="_x0000_s1037" style="position:absolute;left:0;text-align:left;margin-left:32.1pt;margin-top:7.15pt;width:269.25pt;height:25.5pt;z-index:251675648;visibility:visible;mso-wrap-style:square;mso-width-percent:0;mso-height-percent:0;mso-wrap-distance-left:9pt;mso-wrap-distance-top:0;mso-wrap-distance-right:9pt;mso-wrap-distance-bottom:0;mso-position-horizontal:absolute;mso-position-horizontal-relative:text;mso-position-vertical:absolute;mso-position-vertical-relative:text;mso-width-percent:0;mso-height-percent:0;mso-width-relative:margin;mso-height-relative:margin;v-text-anchor:top" arcsize="10923f" o:gfxdata="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" fillcolor="white [3201]" strokecolor="#f79646 [3209]" strokeweight="1pt">
+              <v:roundrect w14:anchorId="37DB324B" id="Text Box 23" o:spid="_x0000_s1037" style="position:absolute;left:0;text-align:left;margin-left:32.1pt;margin-top:7.15pt;width:269.25pt;height:25.5pt;z-index:251675648;visibility:visible;mso-wrap-style:square;mso-width-percent:0;mso-height-percent:0;mso-wrap-distance-left:9pt;mso-wrap-distance-top:0;mso-wrap-distance-right:9pt;mso-wrap-distance-bottom:0;mso-position-horizontal:absolute;mso-position-horizontal-relative:text;mso-position-vertical:absolute;mso-position-vertical-relative:text;mso-width-percent:0;mso-height-percent:0;mso-width-relative:margin;mso-height-relative:margin;v-text-anchor:top" arcsize="10923f" o:gfxdata="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" fillcolor="white [3201]" strokecolor="#f79646 [3209]" strokeweight="1pt">
                 <v:textbox>
                   <w:txbxContent>
                     <w:p>
@@ -3718,6 +3734,7 @@
           <w:noProof/>
           <w:color w:val="002060"/>
           <w:sz w:val="24"/>
+          <w:lang w:eastAsia="en-SG"/>
         </w:rPr>
         <mc:AlternateContent>
           <mc:Choice Requires="wps">
@@ -3850,7 +3867,7 @@
           </mc:Choice>
           <mc:Fallback>
             <w:pict>
-              <v:roundrect id="Text Box 25" o:spid="_x0000_s1038" style="position:absolute;left:0;text-align:left;margin-left:31.9pt;margin-top:9.75pt;width:269.25pt;height:25.5pt;z-index:251679744;visibility:visible;mso-wrap-style:square;mso-width-percent:0;mso-height-percent:0;mso-wrap-distance-left:9pt;mso-wrap-distance-top:0;mso-wrap-distance-right:9pt;mso-wrap-distance-bottom:0;mso-position-horizontal:absolute;mso-position-horizontal-relative:text;mso-position-vertical:absolute;mso-position-vertical-relative:text;mso-width-percent:0;mso-height-percent:0;mso-width-relative:margin;mso-height-relative:margin;v-text-anchor:top" arcsize="10923f" o:gfxdata="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" fillcolor="white [3201]" strokecolor="#f79646 [3209]" strokeweight="1pt">
+              <v:roundrect w14:anchorId="021C67BB" id="Text Box 25" o:spid="_x0000_s1038" style="position:absolute;left:0;text-align:left;margin-left:31.9pt;margin-top:9.75pt;width:269.25pt;height:25.5pt;z-index:251679744;visibility:visible;mso-wrap-style:square;mso-width-percent:0;mso-height-percent:0;mso-wrap-distance-left:9pt;mso-wrap-distance-top:0;mso-wrap-distance-right:9pt;mso-wrap-distance-bottom:0;mso-position-horizontal:absolute;mso-position-horizontal-relative:text;mso-position-vertical:absolute;mso-position-vertical-relative:text;mso-width-percent:0;mso-height-percent:0;mso-width-relative:margin;mso-height-relative:margin;v-text-anchor:top" arcsize="10923f" o:gfxdata="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" fillcolor="white [3201]" strokecolor="#f79646 [3209]" strokeweight="1pt">
                 <v:textbox>
                   <w:txbxContent>
                     <w:p>
@@ -3969,6 +3986,7 @@
           <w:noProof/>
           <w:color w:val="002060"/>
           <w:sz w:val="24"/>
+          <w:lang w:eastAsia="en-SG"/>
         </w:rPr>
         <mc:AlternateContent>
           <mc:Choice Requires="wps">
@@ -4079,7 +4097,7 @@
           </mc:Choice>
           <mc:Fallback>
             <w:pict>
-              <v:roundrect id="Text Box 26" o:spid="_x0000_s1039" style="position:absolute;left:0;text-align:left;margin-left:36pt;margin-top:100.95pt;width:337.55pt;height:25.5pt;z-index:251681792;visibility:visible;mso-wrap-style:square;mso-width-percent:0;mso-height-percent:0;mso-wrap-distance-left:9pt;mso-wrap-distance-top:0;mso-wrap-distance-right:9pt;mso-wrap-distance-bottom:0;mso-position-horizontal:absolute;mso-position-horizontal-relative:text;mso-position-vertical:absolute;mso-position-vertical-relative:text;mso-width-percent:0;mso-height-percent:0;mso-width-relative:margin;mso-height-relative:margin;v-text-anchor:top" arcsize="10923f" o:gfxdata="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" fillcolor="white [3201]" strokecolor="#f79646 [3209]" strokeweight="1pt">
+              <v:roundrect w14:anchorId="7CC9EC6C" id="Text Box 26" o:spid="_x0000_s1039" style="position:absolute;left:0;text-align:left;margin-left:36pt;margin-top:100.95pt;width:337.55pt;height:25.5pt;z-index:251681792;visibility:visible;mso-wrap-style:square;mso-width-percent:0;mso-height-percent:0;mso-wrap-distance-left:9pt;mso-wrap-distance-top:0;mso-wrap-distance-right:9pt;mso-wrap-distance-bottom:0;mso-position-horizontal:absolute;mso-position-horizontal-relative:text;mso-position-vertical:absolute;mso-position-vertical-relative:text;mso-width-percent:0;mso-height-percent:0;mso-width-relative:margin;mso-height-relative:margin;v-text-anchor:top" arcsize="10923f" o:gfxdata="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" fillcolor="white [3201]" strokecolor="#f79646 [3209]" strokeweight="1pt">
                 <v:textbox>
                   <w:txbxContent>
                     <w:p>
@@ -4308,6 +4326,7 @@
           <w:noProof/>
           <w:color w:val="002060"/>
           <w:sz w:val="24"/>
+          <w:lang w:eastAsia="en-SG"/>
         </w:rPr>
         <mc:AlternateContent>
           <mc:Choice Requires="wps">
@@ -4440,7 +4459,7 @@
           </mc:Choice>
           <mc:Fallback>
             <w:pict>
-              <v:roundrect id="Text Box 6" o:spid="_x0000_s1040" style="position:absolute;left:0;text-align:left;margin-left:36.75pt;margin-top:105.1pt;width:337.55pt;height:25.5pt;z-index:251692032;visibility:visible;mso-wrap-style:square;mso-width-percent:0;mso-height-percent:0;mso-wrap-distance-left:9pt;mso-wrap-distance-top:0;mso-wrap-distance-right:9pt;mso-wrap-distance-bottom:0;mso-position-horizontal:absolute;mso-position-horizontal-relative:text;mso-position-vertical:absolute;mso-position-vertical-relative:text;mso-width-percent:0;mso-height-percent:0;mso-width-relative:margin;mso-height-relative:margin;v-text-anchor:top" arcsize="10923f" o:gfxdata="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" fillcolor="white [3201]" strokecolor="#f79646 [3209]" strokeweight="1pt">
+              <v:roundrect w14:anchorId="67FFC152" id="Text Box 6" o:spid="_x0000_s1040" style="position:absolute;left:0;text-align:left;margin-left:36.75pt;margin-top:105.1pt;width:337.55pt;height:25.5pt;z-index:251692032;visibility:visible;mso-wrap-style:square;mso-width-percent:0;mso-height-percent:0;mso-wrap-distance-left:9pt;mso-wrap-distance-top:0;mso-wrap-distance-right:9pt;mso-wrap-distance-bottom:0;mso-position-horizontal:absolute;mso-position-horizontal-relative:text;mso-position-vertical:absolute;mso-position-vertical-relative:text;mso-width-percent:0;mso-height-percent:0;mso-width-relative:margin;mso-height-relative:margin;v-text-anchor:top" arcsize="10923f" o:gfxdata="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" fillcolor="white [3201]" strokecolor="#f79646 [3209]" strokeweight="1pt">
                 <v:textbox>
                   <w:txbxContent>
                     <w:p>
@@ -4518,6 +4537,7 @@
           <w:noProof/>
           <w:sz w:val="24"/>
           <w:szCs w:val="24"/>
+          <w:lang w:eastAsia="en-SG"/>
         </w:rPr>
         <w:drawing>
           <wp:inline distT="0" distB="0" distL="0" distR="0" wp14:anchorId="27CF8622" wp14:editId="5F59A01D">
@@ -4537,7 +4557,7 @@
                     </pic:cNvPicPr>
                   </pic:nvPicPr>
                   <pic:blipFill>
-                    <a:blip r:embed="rId11">
+                    <a:blip r:embed="rId10">
                       <a:extLst>
                         <a:ext uri="{28A0092B-C50C-407E-A947-70E740481C1C}">
                           <a14:useLocalDpi xmlns:a14="http://schemas.microsoft.com/office/drawing/2010/main" val="0"/>
@@ -4606,6 +4626,7 @@
           <w:noProof/>
           <w:color w:val="002060"/>
           <w:sz w:val="24"/>
+          <w:lang w:eastAsia="en-SG"/>
         </w:rPr>
         <mc:AlternateContent>
           <mc:Choice Requires="wps">
@@ -4695,7 +4716,7 @@
           </mc:Choice>
           <mc:Fallback>
             <w:pict>
-              <v:roundrect id="Text Box 29" o:spid="_x0000_s1041" style="position:absolute;left:0;text-align:left;margin-left:36pt;margin-top:54.35pt;width:337.55pt;height:25.5pt;z-index:251683840;visibility:visible;mso-wrap-style:square;mso-width-percent:0;mso-height-percent:0;mso-wrap-distance-left:9pt;mso-wrap-distance-top:0;mso-wrap-distance-right:9pt;mso-wrap-distance-bottom:0;mso-position-horizontal:absolute;mso-position-horizontal-relative:text;mso-position-vertical:absolute;mso-position-vertical-relative:text;mso-width-percent:0;mso-height-percent:0;mso-width-relative:margin;mso-height-relative:margin;v-text-anchor:top" arcsize="10923f" o:gfxdata="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" fillcolor="white [3201]" strokecolor="#f79646 [3209]" strokeweight="1pt">
+              <v:roundrect w14:anchorId="0C60699B" id="Text Box 29" o:spid="_x0000_s1041" style="position:absolute;left:0;text-align:left;margin-left:36pt;margin-top:54.35pt;width:337.55pt;height:25.5pt;z-index:251683840;visibility:visible;mso-wrap-style:square;mso-width-percent:0;mso-height-percent:0;mso-wrap-distance-left:9pt;mso-wrap-distance-top:0;mso-wrap-distance-right:9pt;mso-wrap-distance-bottom:0;mso-position-horizontal:absolute;mso-position-horizontal-relative:text;mso-position-vertical:absolute;mso-position-vertical-relative:text;mso-width-percent:0;mso-height-percent:0;mso-width-relative:margin;mso-height-relative:margin;v-text-anchor:top" arcsize="10923f" o:gfxdata="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" fillcolor="white [3201]" strokecolor="#f79646 [3209]" strokeweight="1pt">
                 <v:textbox>
                   <w:txbxContent>
                     <w:p>
@@ -4870,6 +4891,7 @@
           <w:noProof/>
           <w:sz w:val="24"/>
           <w:szCs w:val="24"/>
+          <w:lang w:eastAsia="en-SG"/>
         </w:rPr>
         <w:drawing>
           <wp:inline distT="0" distB="0" distL="0" distR="0" wp14:anchorId="092A545C" wp14:editId="37F2F655">
@@ -4889,7 +4911,7 @@
                     </pic:cNvPicPr>
                   </pic:nvPicPr>
                   <pic:blipFill>
-                    <a:blip r:embed="rId12">
+                    <a:blip r:embed="rId11">
                       <a:extLst>
                         <a:ext uri="{28A0092B-C50C-407E-A947-70E740481C1C}">
                           <a14:useLocalDpi xmlns:a14="http://schemas.microsoft.com/office/drawing/2010/main" val="0"/>
@@ -5093,6 +5115,7 @@
           <w:noProof/>
           <w:color w:val="002060"/>
           <w:sz w:val="24"/>
+          <w:lang w:eastAsia="en-SG"/>
         </w:rPr>
         <mc:AlternateContent>
           <mc:Choice Requires="wps">
@@ -5189,7 +5212,7 @@
           </mc:Choice>
           <mc:Fallback>
             <w:pict>
-              <v:roundrect id="Text Box 10" o:spid="_x0000_s1042" style="position:absolute;left:0;text-align:left;margin-left:16.5pt;margin-top:2pt;width:199.5pt;height:25.5pt;z-index:251698176;visibility:visible;mso-wrap-style:square;mso-width-percent:0;mso-height-percent:0;mso-wrap-distance-left:9pt;mso-wrap-distance-top:0;mso-wrap-distance-right:9pt;mso-wrap-distance-bottom:0;mso-position-horizontal:absolute;mso-position-horizontal-relative:text;mso-position-vertical:absolute;mso-position-vertical-relative:text;mso-width-percent:0;mso-height-percent:0;mso-width-relative:margin;mso-height-relative:margin;v-text-anchor:top" arcsize="10923f" o:gfxdata="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" fillcolor="white [3201]" strokecolor="#f79646 [3209]" strokeweight="1pt">
+              <v:roundrect w14:anchorId="4493E52F" id="Text Box 10" o:spid="_x0000_s1042" style="position:absolute;left:0;text-align:left;margin-left:16.5pt;margin-top:2pt;width:199.5pt;height:25.5pt;z-index:251698176;visibility:visible;mso-wrap-style:square;mso-width-percent:0;mso-height-percent:0;mso-wrap-distance-left:9pt;mso-wrap-distance-top:0;mso-wrap-distance-right:9pt;mso-wrap-distance-bottom:0;mso-position-horizontal:absolute;mso-position-horizontal-relative:text;mso-position-vertical:absolute;mso-position-vertical-relative:text;mso-width-percent:0;mso-height-percent:0;mso-width-relative:margin;mso-height-relative:margin;v-text-anchor:top" arcsize="10923f" o:gfxdata="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" fillcolor="white [3201]" strokecolor="#f79646 [3209]" strokeweight="1pt">
                 <v:textbox>
                   <w:txbxContent>
                     <w:p>
@@ -5249,6 +5272,7 @@
           <w:noProof/>
           <w:color w:val="002060"/>
           <w:sz w:val="24"/>
+          <w:lang w:eastAsia="en-SG"/>
         </w:rPr>
         <mc:AlternateContent>
           <mc:Choice Requires="wps">
@@ -5347,7 +5371,7 @@
           </mc:Choice>
           <mc:Fallback>
             <w:pict>
-              <v:roundrect id="Text Box 9" o:spid="_x0000_s1043" style="position:absolute;left:0;text-align:left;margin-left:16.5pt;margin-top:.75pt;width:199.5pt;height:25.5pt;z-index:251696128;visibility:visible;mso-wrap-style:square;mso-width-percent:0;mso-height-percent:0;mso-wrap-distance-left:9pt;mso-wrap-distance-top:0;mso-wrap-distance-right:9pt;mso-wrap-distance-bottom:0;mso-position-horizontal:absolute;mso-position-horizontal-relative:text;mso-position-vertical:absolute;mso-position-vertical-relative:text;mso-width-percent:0;mso-height-percent:0;mso-width-relative:margin;mso-height-relative:margin;v-text-anchor:top" arcsize="10923f" o:gfxdata="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" fillcolor="white [3201]" strokecolor="#f79646 [3209]" strokeweight="1pt">
+              <v:roundrect w14:anchorId="6CF0ACBC" id="Text Box 9" o:spid="_x0000_s1043" style="position:absolute;left:0;text-align:left;margin-left:16.5pt;margin-top:.75pt;width:199.5pt;height:25.5pt;z-index:251696128;visibility:visible;mso-wrap-style:square;mso-width-percent:0;mso-height-percent:0;mso-wrap-distance-left:9pt;mso-wrap-distance-top:0;mso-wrap-distance-right:9pt;mso-wrap-distance-bottom:0;mso-position-horizontal:absolute;mso-position-horizontal-relative:text;mso-position-vertical:absolute;mso-position-vertical-relative:text;mso-width-percent:0;mso-height-percent:0;mso-width-relative:margin;mso-height-relative:margin;v-text-anchor:top" arcsize="10923f" o:gfxdata="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" fillcolor="white [3201]" strokecolor="#f79646 [3209]" strokeweight="1pt">
                 <v:textbox>
                   <w:txbxContent>
                     <w:p>
@@ -5464,6 +5488,7 @@
           <w:noProof/>
           <w:color w:val="002060"/>
           <w:sz w:val="24"/>
+          <w:lang w:eastAsia="en-SG"/>
         </w:rPr>
         <mc:AlternateContent>
           <mc:Choice Requires="wps">
@@ -5560,7 +5585,7 @@
           </mc:Choice>
           <mc:Fallback>
             <w:pict>
-              <v:roundrect id="Text Box 8" o:spid="_x0000_s1044" style="position:absolute;left:0;text-align:left;margin-left:16.5pt;margin-top:.1pt;width:199.5pt;height:25.5pt;z-index:251694080;visibility:visible;mso-wrap-style:square;mso-width-percent:0;mso-height-percent:0;mso-wrap-distance-left:9pt;mso-wrap-distance-top:0;mso-wrap-distance-right:9pt;mso-wrap-distance-bottom:0;mso-position-horizontal:absolute;mso-position-horizontal-relative:text;mso-position-vertical:absolute;mso-position-vertical-relative:text;mso-width-percent:0;mso-height-percent:0;mso-width-relative:margin;mso-height-relative:margin;v-text-anchor:top" arcsize="10923f" o:gfxdata="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" fillcolor="white [3201]" strokecolor="#f79646 [3209]" strokeweight="1pt">
+              <v:roundrect w14:anchorId="4A29451E" id="Text Box 8" o:spid="_x0000_s1044" style="position:absolute;left:0;text-align:left;margin-left:16.5pt;margin-top:.1pt;width:199.5pt;height:25.5pt;z-index:251694080;visibility:visible;mso-wrap-style:square;mso-width-percent:0;mso-height-percent:0;mso-wrap-distance-left:9pt;mso-wrap-distance-top:0;mso-wrap-distance-right:9pt;mso-wrap-distance-bottom:0;mso-position-horizontal:absolute;mso-position-horizontal-relative:text;mso-position-vertical:absolute;mso-position-vertical-relative:text;mso-width-percent:0;mso-height-percent:0;mso-width-relative:margin;mso-height-relative:margin;v-text-anchor:top" arcsize="10923f" o:gfxdata="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" fillcolor="white [3201]" strokecolor="#f79646 [3209]" strokeweight="1pt">
                 <v:textbox>
                   <w:txbxContent>
                     <w:p>
@@ -5712,6 +5737,7 @@
           <w:noProof/>
           <w:color w:val="002060"/>
           <w:sz w:val="24"/>
+          <w:lang w:eastAsia="en-SG"/>
         </w:rPr>
         <mc:AlternateContent>
           <mc:Choice Requires="wps">
@@ -5809,7 +5835,7 @@
           </mc:Choice>
           <mc:Fallback>
             <w:pict>
-              <v:roundrect id="Text Box 38" o:spid="_x0000_s1045" style="position:absolute;left:0;text-align:left;margin-left:17.05pt;margin-top:-.25pt;width:199.5pt;height:25.5pt;z-index:251718656;visibility:visible;mso-wrap-style:square;mso-width-percent:0;mso-height-percent:0;mso-wrap-distance-left:9pt;mso-wrap-distance-top:0;mso-wrap-distance-right:9pt;mso-wrap-distance-bottom:0;mso-position-horizontal:absolute;mso-position-horizontal-relative:text;mso-position-vertical:absolute;mso-position-vertical-relative:text;mso-width-percent:0;mso-height-percent:0;mso-width-relative:margin;mso-height-relative:margin;v-text-anchor:top" arcsize="10923f" o:gfxdata="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" fillcolor="white [3201]" strokecolor="#f79646 [3209]" strokeweight="1pt">
+              <v:roundrect w14:anchorId="531A874A" id="Text Box 38" o:spid="_x0000_s1045" style="position:absolute;left:0;text-align:left;margin-left:17.05pt;margin-top:-.25pt;width:199.5pt;height:25.5pt;z-index:251718656;visibility:visible;mso-wrap-style:square;mso-width-percent:0;mso-height-percent:0;mso-wrap-distance-left:9pt;mso-wrap-distance-top:0;mso-wrap-distance-right:9pt;mso-wrap-distance-bottom:0;mso-position-horizontal:absolute;mso-position-horizontal-relative:text;mso-position-vertical:absolute;mso-position-vertical-relative:text;mso-width-percent:0;mso-height-percent:0;mso-width-relative:margin;mso-height-relative:margin;v-text-anchor:top" arcsize="10923f" o:gfxdata="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" fillcolor="white [3201]" strokecolor="#f79646 [3209]" strokeweight="1pt">
                 <v:textbox>
                   <w:txbxContent>
                     <w:p>
@@ -5908,6 +5934,7 @@
           <w:noProof/>
           <w:color w:val="002060"/>
           <w:sz w:val="24"/>
+          <w:lang w:eastAsia="en-SG"/>
         </w:rPr>
         <mc:AlternateContent>
           <mc:Choice Requires="wps">
@@ -6011,7 +6038,7 @@
           </mc:Choice>
           <mc:Fallback>
             <w:pict>
-              <v:roundrect id="Text Box 39" o:spid="_x0000_s1046" style="position:absolute;left:0;text-align:left;margin-left:16.85pt;margin-top:.65pt;width:199.5pt;height:25.5pt;z-index:251719680;visibility:visible;mso-wrap-style:square;mso-width-percent:0;mso-height-percent:0;mso-wrap-distance-left:9pt;mso-wrap-distance-top:0;mso-wrap-distance-right:9pt;mso-wrap-distance-bottom:0;mso-position-horizontal:absolute;mso-position-horizontal-relative:text;mso-position-vertical:absolute;mso-position-vertical-relative:text;mso-width-percent:0;mso-height-percent:0;mso-width-relative:margin;mso-height-relative:margin;v-text-anchor:top" arcsize="10923f" o:gfxdata="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" fillcolor="white [3201]" strokecolor="#f79646 [3209]" strokeweight="1pt">
+              <v:roundrect w14:anchorId="0D9549EB" id="Text Box 39" o:spid="_x0000_s1046" style="position:absolute;left:0;text-align:left;margin-left:16.85pt;margin-top:.65pt;width:199.5pt;height:25.5pt;z-index:251719680;visibility:visible;mso-wrap-style:square;mso-width-percent:0;mso-height-percent:0;mso-wrap-distance-left:9pt;mso-wrap-distance-top:0;mso-wrap-distance-right:9pt;mso-wrap-distance-bottom:0;mso-position-horizontal:absolute;mso-position-horizontal-relative:text;mso-position-vertical:absolute;mso-position-vertical-relative:text;mso-width-percent:0;mso-height-percent:0;mso-width-relative:margin;mso-height-relative:margin;v-text-anchor:top" arcsize="10923f" o:gfxdata="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" fillcolor="white [3201]" strokecolor="#f79646 [3209]" strokeweight="1pt">
                 <v:textbox>
                   <w:txbxContent>
                     <w:p>
@@ -6080,6 +6107,7 @@
           <w:color w:val="002060"/>
           <w:sz w:val="24"/>
           <w:u w:val="single"/>
+          <w:lang w:eastAsia="en-SG"/>
         </w:rPr>
         <mc:AlternateContent>
           <mc:Choice Requires="wps">
@@ -6169,7 +6197,7 @@
           </mc:Choice>
           <mc:Fallback>
             <w:pict>
-              <v:roundrect id="Text Box 40" o:spid="_x0000_s1047" style="position:absolute;left:0;text-align:left;margin-left:16.85pt;margin-top:34.2pt;width:199.5pt;height:25.5pt;z-index:251720704;visibility:visible;mso-wrap-style:square;mso-width-percent:0;mso-height-percent:0;mso-wrap-distance-left:9pt;mso-wrap-distance-top:0;mso-wrap-distance-right:9pt;mso-wrap-distance-bottom:0;mso-position-horizontal:absolute;mso-position-horizontal-relative:text;mso-position-vertical:absolute;mso-position-vertical-relative:text;mso-width-percent:0;mso-height-percent:0;mso-width-relative:margin;mso-height-relative:margin;v-text-anchor:top" arcsize="10923f" o:gfxdata="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" fillcolor="white [3201]" strokecolor="#f79646 [3209]" strokeweight="1pt">
+              <v:roundrect w14:anchorId="7232D511" id="Text Box 40" o:spid="_x0000_s1047" style="position:absolute;left:0;text-align:left;margin-left:16.85pt;margin-top:34.2pt;width:199.5pt;height:25.5pt;z-index:251720704;visibility:visible;mso-wrap-style:square;mso-width-percent:0;mso-height-percent:0;mso-wrap-distance-left:9pt;mso-wrap-distance-top:0;mso-wrap-distance-right:9pt;mso-wrap-distance-bottom:0;mso-position-horizontal:absolute;mso-position-horizontal-relative:text;mso-position-vertical:absolute;mso-position-vertical-relative:text;mso-width-percent:0;mso-height-percent:0;mso-width-relative:margin;mso-height-relative:margin;v-text-anchor:top" arcsize="10923f" o:gfxdata="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" fillcolor="white [3201]" strokecolor="#f79646 [3209]" strokeweight="1pt">
                 <v:textbox>
                   <w:txbxContent>
                     <w:p>
@@ -6269,6 +6297,7 @@
           <w:color w:val="002060"/>
           <w:sz w:val="24"/>
           <w:u w:val="single"/>
+          <w:lang w:eastAsia="en-SG"/>
         </w:rPr>
         <mc:AlternateContent>
           <mc:Choice Requires="wps">
@@ -6353,7 +6382,7 @@
           </mc:Choice>
           <mc:Fallback>
             <w:pict>
-              <v:roundrect id="Text Box 41" o:spid="_x0000_s1048" style="position:absolute;left:0;text-align:left;margin-left:16.65pt;margin-top:14.45pt;width:199.5pt;height:25.5pt;z-index:251721728;visibility:visible;mso-wrap-style:square;mso-width-percent:0;mso-height-percent:0;mso-wrap-distance-left:9pt;mso-wrap-distance-top:0;mso-wrap-distance-right:9pt;mso-wrap-distance-bottom:0;mso-position-horizontal:absolute;mso-position-horizontal-relative:text;mso-position-vertical:absolute;mso-position-vertical-relative:text;mso-width-percent:0;mso-height-percent:0;mso-width-relative:margin;mso-height-relative:margin;v-text-anchor:top" arcsize="10923f" o:gfxdata="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" fillcolor="white [3201]" strokecolor="#f79646 [3209]" strokeweight="1pt">
+              <v:roundrect w14:anchorId="5ACA72F3" id="Text Box 41" o:spid="_x0000_s1048" style="position:absolute;left:0;text-align:left;margin-left:16.65pt;margin-top:14.45pt;width:199.5pt;height:25.5pt;z-index:251721728;visibility:visible;mso-wrap-style:square;mso-width-percent:0;mso-height-percent:0;mso-wrap-distance-left:9pt;mso-wrap-distance-top:0;mso-wrap-distance-right:9pt;mso-wrap-distance-bottom:0;mso-position-horizontal:absolute;mso-position-horizontal-relative:text;mso-position-vertical:absolute;mso-position-vertical-relative:text;mso-width-percent:0;mso-height-percent:0;mso-width-relative:margin;mso-height-relative:margin;v-text-anchor:top" arcsize="10923f" o:gfxdata="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" fillcolor="white [3201]" strokecolor="#f79646 [3209]" strokeweight="1pt">
                 <v:textbox>
                   <w:txbxContent>
                     <w:p>
@@ -6510,6 +6539,7 @@
           <w:noProof/>
           <w:color w:val="002060"/>
           <w:sz w:val="24"/>
+          <w:lang w:eastAsia="en-SG"/>
         </w:rPr>
         <mc:AlternateContent>
           <mc:Choice Requires="wps">
@@ -6612,7 +6642,7 @@
           </mc:Choice>
           <mc:Fallback>
             <w:pict>
-              <v:roundrect id="Text Box 11" o:spid="_x0000_s1049" style="position:absolute;left:0;text-align:left;margin-left:17.3pt;margin-top:4.75pt;width:199.5pt;height:25.5pt;z-index:251700224;visibility:visible;mso-wrap-style:square;mso-width-percent:0;mso-height-percent:0;mso-wrap-distance-left:9pt;mso-wrap-distance-top:0;mso-wrap-distance-right:9pt;mso-wrap-distance-bottom:0;mso-position-horizontal:absolute;mso-position-horizontal-relative:text;mso-position-vertical:absolute;mso-position-vertical-relative:text;mso-width-percent:0;mso-height-percent:0;mso-width-relative:margin;mso-height-relative:margin;v-text-anchor:top" arcsize="10923f" o:gfxdata="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" fillcolor="white [3201]" strokecolor="#f79646 [3209]" strokeweight="1pt">
+              <v:roundrect w14:anchorId="745279BE" id="Text Box 11" o:spid="_x0000_s1049" style="position:absolute;left:0;text-align:left;margin-left:17.3pt;margin-top:4.75pt;width:199.5pt;height:25.5pt;z-index:251700224;visibility:visible;mso-wrap-style:square;mso-width-percent:0;mso-height-percent:0;mso-wrap-distance-left:9pt;mso-wrap-distance-top:0;mso-wrap-distance-right:9pt;mso-wrap-distance-bottom:0;mso-position-horizontal:absolute;mso-position-horizontal-relative:text;mso-position-vertical:absolute;mso-position-vertical-relative:text;mso-width-percent:0;mso-height-percent:0;mso-width-relative:margin;mso-height-relative:margin;v-text-anchor:top" arcsize="10923f" o:gfxdata="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" fillcolor="white [3201]" strokecolor="#f79646 [3209]" strokeweight="1pt">
                 <v:textbox>
                   <w:txbxContent>
                     <w:p>
@@ -6698,6 +6728,7 @@
         <w:rPr>
           <w:noProof/>
           <w:szCs w:val="24"/>
+          <w:lang w:eastAsia="en-SG"/>
         </w:rPr>
         <w:drawing>
           <wp:inline distT="0" distB="0" distL="0" distR="0">
@@ -6712,6 +6743,86 @@
                 <pic:pic xmlns:pic="http://schemas.openxmlformats.org/drawingml/2006/picture">
                   <pic:nvPicPr>
                     <pic:cNvPr id="0" name="Picture 4"/>
+                    <pic:cNvPicPr>
+                      <a:picLocks noChangeAspect="1" noChangeArrowheads="1"/>
+                    </pic:cNvPicPr>
+                  </pic:nvPicPr>
+                  <pic:blipFill>
+                    <a:blip r:embed="rId12">
+                      <a:extLst>
+                        <a:ext uri="{28A0092B-C50C-407E-A947-70E740481C1C}">
+                          <a14:useLocalDpi xmlns:a14="http://schemas.microsoft.com/office/drawing/2010/main" val="0"/>
+                        </a:ext>
+                      </a:extLst>
+                    </a:blip>
+                    <a:srcRect/>
+                    <a:stretch>
+                      <a:fillRect/>
+                    </a:stretch>
+                  </pic:blipFill>
+                  <pic:spPr bwMode="auto">
+                    <a:xfrm>
+                      <a:off x="0" y="0"/>
+                      <a:ext cx="5723890" cy="1745615"/>
+                    </a:xfrm>
+                    <a:prstGeom prst="rect">
+                      <a:avLst/>
+                    </a:prstGeom>
+                    <a:noFill/>
+                    <a:ln>
+                      <a:noFill/>
+                    </a:ln>
+                  </pic:spPr>
+                </pic:pic>
+              </a:graphicData>
+            </a:graphic>
+          </wp:inline>
+        </w:drawing>
+      </w:r>
+    </w:p>
+    <w:p>
+      <w:pPr>
+        <w:pStyle w:val="ListParagraph"/>
+        <w:ind w:left="360"/>
+        <w:rPr>
+          <w:szCs w:val="24"/>
+        </w:rPr>
+      </w:pPr>
+      <w:r>
+        <w:rPr>
+          <w:szCs w:val="24"/>
+        </w:rPr>
+        <w:t xml:space="preserve">After Command: </w:t>
+      </w:r>
+    </w:p>
+    <w:p>
+      <w:pPr>
+        <w:pStyle w:val="ListParagraph"/>
+        <w:ind w:left="360"/>
+        <w:rPr>
+          <w:noProof/>
+          <w:szCs w:val="24"/>
+        </w:rPr>
+      </w:pPr>
+      <w:r>
+        <w:rPr>
+          <w:noProof/>
+          <w:szCs w:val="24"/>
+          <w:lang w:eastAsia="en-SG"/>
+        </w:rPr>
+        <w:drawing>
+          <wp:inline distT="0" distB="0" distL="0" distR="0" wp14:anchorId="59FFA301" wp14:editId="3F1D3076">
+            <wp:extent cx="5723890" cy="1745615"/>
+            <wp:effectExtent l="0" t="0" r="0" b="6985"/>
+            <wp:docPr id="15" name="Picture 15"/>
+            <wp:cNvGraphicFramePr>
+              <a:graphicFrameLocks xmlns:a="http://schemas.openxmlformats.org/drawingml/2006/main" noChangeAspect="1"/>
+            </wp:cNvGraphicFramePr>
+            <a:graphic xmlns:a="http://schemas.openxmlformats.org/drawingml/2006/main">
+              <a:graphicData uri="http://schemas.openxmlformats.org/drawingml/2006/picture">
+                <pic:pic xmlns:pic="http://schemas.openxmlformats.org/drawingml/2006/picture">
+                  <pic:nvPicPr>
+                    <pic:cNvPr id="0" name="Picture 3"/>
                     <pic:cNvPicPr>
                       <a:picLocks noChangeAspect="1" noChangeArrowheads="1"/>
                     </pic:cNvPicPr>
@@ -6754,85 +6865,6 @@
         <w:pStyle w:val="ListParagraph"/>
         <w:ind w:left="360"/>
         <w:rPr>
-          <w:szCs w:val="24"/>
-        </w:rPr>
-      </w:pPr>
-      <w:r>
-        <w:rPr>
-          <w:szCs w:val="24"/>
-        </w:rPr>
-        <w:t xml:space="preserve">After Command: </w:t>
-      </w:r>
-    </w:p>
-    <w:p>
-      <w:pPr>
-        <w:pStyle w:val="ListParagraph"/>
-        <w:ind w:left="360"/>
-        <w:rPr>
-          <w:noProof/>
-          <w:szCs w:val="24"/>
-        </w:rPr>
-      </w:pPr>
-      <w:r>
-        <w:rPr>
-          <w:noProof/>
-          <w:szCs w:val="24"/>
-        </w:rPr>
-        <w:drawing>
-          <wp:inline distT="0" distB="0" distL="0" distR="0" wp14:anchorId="59FFA301" wp14:editId="3F1D3076">
-            <wp:extent cx="5723890" cy="1745615"/>
-            <wp:effectExtent l="0" t="0" r="0" b="6985"/>
-            <wp:docPr id="15" name="Picture 15"/>
-            <wp:cNvGraphicFramePr>
-              <a:graphicFrameLocks xmlns:a="http://schemas.openxmlformats.org/drawingml/2006/main" noChangeAspect="1"/>
-            </wp:cNvGraphicFramePr>
-            <a:graphic xmlns:a="http://schemas.openxmlformats.org/drawingml/2006/main">
-              <a:graphicData uri="http://schemas.openxmlformats.org/drawingml/2006/picture">
-                <pic:pic xmlns:pic="http://schemas.openxmlformats.org/drawingml/2006/picture">
-                  <pic:nvPicPr>
-                    <pic:cNvPr id="0" name="Picture 3"/>
-                    <pic:cNvPicPr>
-                      <a:picLocks noChangeAspect="1" noChangeArrowheads="1"/>
-                    </pic:cNvPicPr>
-                  </pic:nvPicPr>
-                  <pic:blipFill>
-                    <a:blip r:embed="rId14">
-                      <a:extLst>
-                        <a:ext uri="{28A0092B-C50C-407E-A947-70E740481C1C}">
-                          <a14:useLocalDpi xmlns:a14="http://schemas.microsoft.com/office/drawing/2010/main" val="0"/>
-                        </a:ext>
-                      </a:extLst>
-                    </a:blip>
-                    <a:srcRect/>
-                    <a:stretch>
-                      <a:fillRect/>
-                    </a:stretch>
-                  </pic:blipFill>
-                  <pic:spPr bwMode="auto">
-                    <a:xfrm>
-                      <a:off x="0" y="0"/>
-                      <a:ext cx="5723890" cy="1745615"/>
-                    </a:xfrm>
-                    <a:prstGeom prst="rect">
-                      <a:avLst/>
-                    </a:prstGeom>
-                    <a:noFill/>
-                    <a:ln>
-                      <a:noFill/>
-                    </a:ln>
-                  </pic:spPr>
-                </pic:pic>
-              </a:graphicData>
-            </a:graphic>
-          </wp:inline>
-        </w:drawing>
-      </w:r>
-    </w:p>
-    <w:p>
-      <w:pPr>
-        <w:pStyle w:val="ListParagraph"/>
-        <w:ind w:left="360"/>
-        <w:rPr>
           <w:noProof/>
           <w:szCs w:val="24"/>
         </w:rPr>
@@ -6946,6 +6978,7 @@
           <w:noProof/>
           <w:color w:val="002060"/>
           <w:sz w:val="24"/>
+          <w:lang w:eastAsia="en-SG"/>
         </w:rPr>
         <mc:AlternateContent>
           <mc:Choice Requires="wps">
@@ -7071,7 +7104,7 @@
           </mc:Choice>
           <mc:Fallback>
             <w:pict>
-              <v:roundrect id="Text Box 22" o:spid="_x0000_s1050" style="position:absolute;left:0;text-align:left;margin-left:18.05pt;margin-top:3.55pt;width:199.5pt;height:25.5pt;z-index:251702272;visibility:visible;mso-wrap-style:square;mso-width-percent:0;mso-height-percent:0;mso-wrap-distance-left:9pt;mso-wrap-distance-top:0;mso-wrap-distance-right:9pt;mso-wrap-distance-bottom:0;mso-position-horizontal:absolute;mso-position-horizontal-relative:text;mso-position-vertical:absolute;mso-position-vertical-relative:text;mso-width-percent:0;mso-height-percent:0;mso-width-relative:margin;mso-height-relative:margin;v-text-anchor:top" arcsize="10923f" o:gfxdata="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" fillcolor="white [3201]" strokecolor="#f79646 [3209]" strokeweight="1pt">
+              <v:roundrect w14:anchorId="566E4B92" id="Text Box 22" o:spid="_x0000_s1050" style="position:absolute;left:0;text-align:left;margin-left:18.05pt;margin-top:3.55pt;width:199.5pt;height:25.5pt;z-index:251702272;visibility:visible;mso-wrap-style:square;mso-width-percent:0;mso-height-percent:0;mso-wrap-distance-left:9pt;mso-wrap-distance-top:0;mso-wrap-distance-right:9pt;mso-wrap-distance-bottom:0;mso-position-horizontal:absolute;mso-position-horizontal-relative:text;mso-position-vertical:absolute;mso-position-vertical-relative:text;mso-width-percent:0;mso-height-percent:0;mso-width-relative:margin;mso-height-relative:margin;v-text-anchor:top" arcsize="10923f" o:gfxdata="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" fillcolor="white [3201]" strokecolor="#f79646 [3209]" strokeweight="1pt">
                 <v:textbox>
                   <w:txbxContent>
                     <w:p>
@@ -7296,6 +7329,7 @@
           <w:color w:val="002060"/>
           <w:sz w:val="24"/>
           <w:u w:val="single"/>
+          <w:lang w:eastAsia="en-SG"/>
         </w:rPr>
         <mc:AlternateContent>
           <mc:Choice Requires="wps">
@@ -7387,7 +7421,7 @@
           </mc:Choice>
           <mc:Fallback>
             <w:pict>
-              <v:roundrect id="Text Box 34" o:spid="_x0000_s1051" style="position:absolute;left:0;text-align:left;margin-left:16.45pt;margin-top:.9pt;width:199.5pt;height:25.5pt;z-index:251712512;visibility:visible;mso-wrap-style:square;mso-width-percent:0;mso-height-percent:0;mso-wrap-distance-left:9pt;mso-wrap-distance-top:0;mso-wrap-distance-right:9pt;mso-wrap-distance-bottom:0;mso-position-horizontal:absolute;mso-position-horizontal-relative:text;mso-position-vertical:absolute;mso-position-vertical-relative:text;mso-width-percent:0;mso-height-percent:0;mso-width-relative:margin;mso-height-relative:margin;v-text-anchor:top" arcsize="10923f" o:gfxdata="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" fillcolor="white [3201]" strokecolor="#f79646 [3209]" strokeweight="1pt">
+              <v:roundrect w14:anchorId="4DB3BCA9" id="Text Box 34" o:spid="_x0000_s1051" style="position:absolute;left:0;text-align:left;margin-left:16.45pt;margin-top:.9pt;width:199.5pt;height:25.5pt;z-index:251712512;visibility:visible;mso-wrap-style:square;mso-width-percent:0;mso-height-percent:0;mso-wrap-distance-left:9pt;mso-wrap-distance-top:0;mso-wrap-distance-right:9pt;mso-wrap-distance-bottom:0;mso-position-horizontal:absolute;mso-position-horizontal-relative:text;mso-position-vertical:absolute;mso-position-vertical-relative:text;mso-width-percent:0;mso-height-percent:0;mso-width-relative:margin;mso-height-relative:margin;v-text-anchor:top" arcsize="10923f" o:gfxdata="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" fillcolor="white [3201]" strokecolor="#f79646 [3209]" strokeweight="1pt">
                 <v:textbox>
                   <w:txbxContent>
                     <w:p>
@@ -7490,6 +7524,7 @@
           <w:color w:val="002060"/>
           <w:sz w:val="24"/>
           <w:u w:val="single"/>
+          <w:lang w:eastAsia="en-SG"/>
         </w:rPr>
         <mc:AlternateContent>
           <mc:Choice Requires="wps">
@@ -7605,7 +7640,7 @@
           </mc:Choice>
           <mc:Fallback>
             <w:pict>
-              <v:roundrect id="Text Box 35" o:spid="_x0000_s1052" style="position:absolute;left:0;text-align:left;margin-left:16.45pt;margin-top:1.9pt;width:199.5pt;height:25.5pt;z-index:251714560;visibility:visible;mso-wrap-style:square;mso-width-percent:0;mso-height-percent:0;mso-wrap-distance-left:9pt;mso-wrap-distance-top:0;mso-wrap-distance-right:9pt;mso-wrap-distance-bottom:0;mso-position-horizontal:absolute;mso-position-horizontal-relative:text;mso-position-vertical:absolute;mso-position-vertical-relative:text;mso-width-percent:0;mso-height-percent:0;mso-width-relative:margin;mso-height-relative:margin;v-text-anchor:top" arcsize="10923f" o:gfxdata="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" fillcolor="white [3201]" strokecolor="#f79646 [3209]" strokeweight="1pt">
+              <v:roundrect w14:anchorId="70E5EC45" id="Text Box 35" o:spid="_x0000_s1052" style="position:absolute;left:0;text-align:left;margin-left:16.45pt;margin-top:1.9pt;width:199.5pt;height:25.5pt;z-index:251714560;visibility:visible;mso-wrap-style:square;mso-width-percent:0;mso-height-percent:0;mso-wrap-distance-left:9pt;mso-wrap-distance-top:0;mso-wrap-distance-right:9pt;mso-wrap-distance-bottom:0;mso-position-horizontal:absolute;mso-position-horizontal-relative:text;mso-position-vertical:absolute;mso-position-vertical-relative:text;mso-width-percent:0;mso-height-percent:0;mso-width-relative:margin;mso-height-relative:margin;v-text-anchor:top" arcsize="10923f" o:gfxdata="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" fillcolor="white [3201]" strokecolor="#f79646 [3209]" strokeweight="1pt">
                 <v:textbox>
                   <w:txbxContent>
                     <w:p>
@@ -7710,6 +7745,7 @@
           <w:color w:val="002060"/>
           <w:sz w:val="24"/>
           <w:u w:val="single"/>
+          <w:lang w:eastAsia="en-SG"/>
         </w:rPr>
         <mc:AlternateContent>
           <mc:Choice Requires="wps">
@@ -7794,7 +7830,7 @@
           </mc:Choice>
           <mc:Fallback>
             <w:pict>
-              <v:roundrect id="Text Box 53" o:spid="_x0000_s1053" style="position:absolute;left:0;text-align:left;margin-left:16.45pt;margin-top:.55pt;width:199.5pt;height:25.5pt;z-index:251736064;visibility:visible;mso-wrap-style:square;mso-width-percent:0;mso-height-percent:0;mso-wrap-distance-left:9pt;mso-wrap-distance-top:0;mso-wrap-distance-right:9pt;mso-wrap-distance-bottom:0;mso-position-horizontal:absolute;mso-position-horizontal-relative:text;mso-position-vertical:absolute;mso-position-vertical-relative:text;mso-width-percent:0;mso-height-percent:0;mso-width-relative:margin;mso-height-relative:margin;v-text-anchor:top" arcsize="10923f" o:gfxdata="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" fillcolor="white [3201]" strokecolor="#f79646 [3209]" strokeweight="1pt">
+              <v:roundrect w14:anchorId="57DE6901" id="Text Box 53" o:spid="_x0000_s1053" style="position:absolute;left:0;text-align:left;margin-left:16.45pt;margin-top:.55pt;width:199.5pt;height:25.5pt;z-index:251736064;visibility:visible;mso-wrap-style:square;mso-width-percent:0;mso-height-percent:0;mso-wrap-distance-left:9pt;mso-wrap-distance-top:0;mso-wrap-distance-right:9pt;mso-wrap-distance-bottom:0;mso-position-horizontal:absolute;mso-position-horizontal-relative:text;mso-position-vertical:absolute;mso-position-vertical-relative:text;mso-width-percent:0;mso-height-percent:0;mso-width-relative:margin;mso-height-relative:margin;v-text-anchor:top" arcsize="10923f" o:gfxdata="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" fillcolor="white [3201]" strokecolor="#f79646 [3209]" strokeweight="1pt">
                 <v:textbox>
                   <w:txbxContent>
                     <w:p>
@@ -7895,6 +7931,7 @@
           <w:color w:val="002060"/>
           <w:sz w:val="24"/>
           <w:u w:val="single"/>
+          <w:lang w:eastAsia="en-SG"/>
         </w:rPr>
         <mc:AlternateContent>
           <mc:Choice Requires="wps">
@@ -7994,7 +8031,7 @@
           </mc:Choice>
           <mc:Fallback>
             <w:pict>
-              <v:roundrect id="Text Box 36" o:spid="_x0000_s1054" style="position:absolute;left:0;text-align:left;margin-left:17.2pt;margin-top:1pt;width:199.5pt;height:25.5pt;z-index:251716608;visibility:visible;mso-wrap-style:square;mso-width-percent:0;mso-height-percent:0;mso-wrap-distance-left:9pt;mso-wrap-distance-top:0;mso-wrap-distance-right:9pt;mso-wrap-distance-bottom:0;mso-position-horizontal:absolute;mso-position-horizontal-relative:text;mso-position-vertical:absolute;mso-position-vertical-relative:text;mso-width-percent:0;mso-height-percent:0;mso-width-relative:margin;mso-height-relative:margin;v-text-anchor:top" arcsize="10923f" o:gfxdata="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" fillcolor="white [3201]" strokecolor="#f79646 [3209]" strokeweight="1pt">
+              <v:roundrect w14:anchorId="27EDD216" id="Text Box 36" o:spid="_x0000_s1054" style="position:absolute;left:0;text-align:left;margin-left:17.2pt;margin-top:1pt;width:199.5pt;height:25.5pt;z-index:251716608;visibility:visible;mso-wrap-style:square;mso-width-percent:0;mso-height-percent:0;mso-wrap-distance-left:9pt;mso-wrap-distance-top:0;mso-wrap-distance-right:9pt;mso-wrap-distance-bottom:0;mso-position-horizontal:absolute;mso-position-horizontal-relative:text;mso-position-vertical:absolute;mso-position-vertical-relative:text;mso-width-percent:0;mso-height-percent:0;mso-width-relative:margin;mso-height-relative:margin;v-text-anchor:top" arcsize="10923f" o:gfxdata="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" fillcolor="white [3201]" strokecolor="#f79646 [3209]" strokeweight="1pt">
                 <v:textbox>
                   <w:txbxContent>
                     <w:p>
@@ -8056,6 +8093,7 @@
         <w:rPr>
           <w:noProof/>
           <w:szCs w:val="24"/>
+          <w:lang w:eastAsia="en-SG"/>
         </w:rPr>
         <w:drawing>
           <wp:inline distT="0" distB="0" distL="0" distR="0">
@@ -8075,7 +8113,7 @@
                     </pic:cNvPicPr>
                   </pic:nvPicPr>
                   <pic:blipFill>
-                    <a:blip r:embed="rId15">
+                    <a:blip r:embed="rId14">
                       <a:extLst>
                         <a:ext uri="{28A0092B-C50C-407E-A947-70E740481C1C}">
                           <a14:useLocalDpi xmlns:a14="http://schemas.microsoft.com/office/drawing/2010/main" val="0"/>
@@ -8173,6 +8211,7 @@
           <w:noProof/>
           <w:color w:val="002060"/>
           <w:sz w:val="24"/>
+          <w:lang w:eastAsia="en-SG"/>
         </w:rPr>
         <mc:AlternateContent>
           <mc:Choice Requires="wps">
@@ -8262,7 +8301,7 @@
           </mc:Choice>
           <mc:Fallback>
             <w:pict>
-              <v:roundrect id="Text Box 42" o:spid="_x0000_s1055" style="position:absolute;left:0;text-align:left;margin-left:17.65pt;margin-top:69.4pt;width:199.5pt;height:25.5pt;z-index:251723776;visibility:visible;mso-wrap-style:square;mso-width-percent:0;mso-height-percent:0;mso-wrap-distance-left:9pt;mso-wrap-distance-top:0;mso-wrap-distance-right:9pt;mso-wrap-distance-bottom:0;mso-position-horizontal:absolute;mso-position-horizontal-relative:text;mso-position-vertical:absolute;mso-position-vertical-relative:text;mso-width-percent:0;mso-height-percent:0;mso-width-relative:margin;mso-height-relative:margin;v-text-anchor:top" arcsize="10923f" o:gfxdata="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" fillcolor="white [3201]" strokecolor="#f79646 [3209]" strokeweight="1pt">
+              <v:roundrect w14:anchorId="5EAFDEE1" id="Text Box 42" o:spid="_x0000_s1055" style="position:absolute;left:0;text-align:left;margin-left:17.65pt;margin-top:69.4pt;width:199.5pt;height:25.5pt;z-index:251723776;visibility:visible;mso-wrap-style:square;mso-width-percent:0;mso-height-percent:0;mso-wrap-distance-left:9pt;mso-wrap-distance-top:0;mso-wrap-distance-right:9pt;mso-wrap-distance-bottom:0;mso-position-horizontal:absolute;mso-position-horizontal-relative:text;mso-position-vertical:absolute;mso-position-vertical-relative:text;mso-width-percent:0;mso-height-percent:0;mso-width-relative:margin;mso-height-relative:margin;v-text-anchor:top" arcsize="10923f" o:gfxdata="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" fillcolor="white [3201]" strokecolor="#f79646 [3209]" strokeweight="1pt">
                 <v:textbox>
                   <w:txbxContent>
                     <w:p>
@@ -8359,6 +8398,7 @@
           <w:noProof/>
           <w:sz w:val="24"/>
           <w:szCs w:val="24"/>
+          <w:lang w:eastAsia="en-SG"/>
         </w:rPr>
         <w:drawing>
           <wp:inline distT="0" distB="0" distL="0" distR="0">
@@ -8378,7 +8418,7 @@
                     </pic:cNvPicPr>
                   </pic:nvPicPr>
                   <pic:blipFill>
-                    <a:blip r:embed="rId16">
+                    <a:blip r:embed="rId15">
                       <a:extLst>
                         <a:ext uri="{28A0092B-C50C-407E-A947-70E740481C1C}">
                           <a14:useLocalDpi xmlns:a14="http://schemas.microsoft.com/office/drawing/2010/main" val="0"/>
@@ -8484,8 +8524,6 @@
         </w:rPr>
         <w:t>.</w:t>
       </w:r>
-      <w:bookmarkStart w:id="0" w:name="_GoBack"/>
-      <w:bookmarkEnd w:id="0"/>
     </w:p>
     <w:p>
       <w:pPr>
@@ -8501,6 +8539,7 @@
           <w:noProof/>
           <w:color w:val="002060"/>
           <w:sz w:val="24"/>
+          <w:lang w:eastAsia="en-SG"/>
         </w:rPr>
         <mc:AlternateContent>
           <mc:Choice Requires="wps">
@@ -8597,7 +8636,7 @@
           </mc:Choice>
           <mc:Fallback>
             <w:pict>
-              <v:roundrect id="Text Box 45" o:spid="_x0000_s1056" style="position:absolute;left:0;text-align:left;margin-left:17.5pt;margin-top:3.2pt;width:199.5pt;height:25.5pt;z-index:251725824;visibility:visible;mso-wrap-style:square;mso-width-percent:0;mso-height-percent:0;mso-wrap-distance-left:9pt;mso-wrap-distance-top:0;mso-wrap-distance-right:9pt;mso-wrap-distance-bottom:0;mso-position-horizontal:absolute;mso-position-horizontal-relative:text;mso-position-vertical:absolute;mso-position-vertical-relative:text;mso-width-percent:0;mso-height-percent:0;mso-width-relative:margin;mso-height-relative:margin;v-text-anchor:top" arcsize="10923f" o:gfxdata="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" fillcolor="white [3201]" strokecolor="#f79646 [3209]" strokeweight="1pt">
+              <v:roundrect w14:anchorId="48C59C4D" id="Text Box 45" o:spid="_x0000_s1056" style="position:absolute;left:0;text-align:left;margin-left:17.5pt;margin-top:3.2pt;width:199.5pt;height:25.5pt;z-index:251725824;visibility:visible;mso-wrap-style:square;mso-width-percent:0;mso-height-percent:0;mso-wrap-distance-left:9pt;mso-wrap-distance-top:0;mso-wrap-distance-right:9pt;mso-wrap-distance-bottom:0;mso-position-horizontal:absolute;mso-position-horizontal-relative:text;mso-position-vertical:absolute;mso-position-vertical-relative:text;mso-width-percent:0;mso-height-percent:0;mso-width-relative:margin;mso-height-relative:margin;v-text-anchor:top" arcsize="10923f" o:gfxdata="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" fillcolor="white [3201]" strokecolor="#f79646 [3209]" strokeweight="1pt">
                 <v:textbox>
                   <w:txbxContent>
                     <w:p>
@@ -8655,6 +8694,7 @@
         <w:rPr>
           <w:noProof/>
           <w:sz w:val="24"/>
+          <w:lang w:eastAsia="en-SG"/>
         </w:rPr>
         <w:drawing>
           <wp:inline distT="0" distB="0" distL="0" distR="0">
@@ -8674,7 +8714,7 @@
                     </pic:cNvPicPr>
                   </pic:nvPicPr>
                   <pic:blipFill>
-                    <a:blip r:embed="rId17">
+                    <a:blip r:embed="rId16">
                       <a:extLst>
                         <a:ext uri="{28A0092B-C50C-407E-A947-70E740481C1C}">
                           <a14:useLocalDpi xmlns:a14="http://schemas.microsoft.com/office/drawing/2010/main" val="0"/>
@@ -8721,6 +8761,7 @@
           <w:noProof/>
           <w:color w:val="002060"/>
           <w:sz w:val="24"/>
+          <w:lang w:eastAsia="en-SG"/>
         </w:rPr>
         <mc:AlternateContent>
           <mc:Choice Requires="wps">
@@ -8817,7 +8858,7 @@
           </mc:Choice>
           <mc:Fallback>
             <w:pict>
-              <v:roundrect id="Text Box 47" o:spid="_x0000_s1057" style="position:absolute;left:0;text-align:left;margin-left:18.2pt;margin-top:37.35pt;width:199.5pt;height:25.5pt;z-index:251727872;visibility:visible;mso-wrap-style:square;mso-width-percent:0;mso-height-percent:0;mso-wrap-distance-left:9pt;mso-wrap-distance-top:0;mso-wrap-distance-right:9pt;mso-wrap-distance-bottom:0;mso-position-horizontal:absolute;mso-position-horizontal-relative:text;mso-position-vertical:absolute;mso-position-vertical-relative:text;mso-width-percent:0;mso-height-percent:0;mso-width-relative:margin;mso-height-relative:margin;v-text-anchor:top" arcsize="10923f" o:gfxdata="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" fillcolor="white [3201]" strokecolor="#f79646 [3209]" strokeweight="1pt">
+              <v:roundrect w14:anchorId="64596B83" id="Text Box 47" o:spid="_x0000_s1057" style="position:absolute;left:0;text-align:left;margin-left:18.2pt;margin-top:37.35pt;width:199.5pt;height:25.5pt;z-index:251727872;visibility:visible;mso-wrap-style:square;mso-width-percent:0;mso-height-percent:0;mso-wrap-distance-left:9pt;mso-wrap-distance-top:0;mso-wrap-distance-right:9pt;mso-wrap-distance-bottom:0;mso-position-horizontal:absolute;mso-position-horizontal-relative:text;mso-position-vertical:absolute;mso-position-vertical-relative:text;mso-width-percent:0;mso-height-percent:0;mso-width-relative:margin;mso-height-relative:margin;v-text-anchor:top" arcsize="10923f" o:gfxdata="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" fillcolor="white [3201]" strokecolor="#f79646 [3209]" strokeweight="1pt">
                 <v:textbox>
                   <w:txbxContent>
                     <w:p>
@@ -8897,6 +8938,7 @@
           <w:noProof/>
           <w:color w:val="002060"/>
           <w:sz w:val="24"/>
+          <w:lang w:eastAsia="en-SG"/>
         </w:rPr>
         <w:drawing>
           <wp:inline distT="0" distB="0" distL="0" distR="0">
@@ -8916,7 +8958,7 @@
                     </pic:cNvPicPr>
                   </pic:nvPicPr>
                   <pic:blipFill>
-                    <a:blip r:embed="rId18">
+                    <a:blip r:embed="rId17">
                       <a:extLst>
                         <a:ext uri="{28A0092B-C50C-407E-A947-70E740481C1C}">
                           <a14:useLocalDpi xmlns:a14="http://schemas.microsoft.com/office/drawing/2010/main" val="0"/>
@@ -9149,6 +9191,7 @@
       <w:r>
         <w:rPr>
           <w:noProof/>
+          <w:lang w:eastAsia="en-SG"/>
         </w:rPr>
         <mc:AlternateContent>
           <mc:Choice Requires="wps">
@@ -9231,7 +9274,7 @@
           </mc:Choice>
           <mc:Fallback>
             <w:pict>
-              <v:roundrect id="Text Box 54" o:spid="_x0000_s1058" style="position:absolute;left:0;text-align:left;margin-left:18.2pt;margin-top:0;width:199.5pt;height:25.5pt;z-index:251738112;visibility:visible;mso-wrap-style:square;mso-width-percent:0;mso-height-percent:0;mso-wrap-distance-left:9pt;mso-wrap-distance-top:0;mso-wrap-distance-right:9pt;mso-wrap-distance-bottom:0;mso-position-horizontal:absolute;mso-position-horizontal-relative:text;mso-position-vertical:absolute;mso-position-vertical-relative:text;mso-width-percent:0;mso-height-percent:0;mso-width-relative:margin;mso-height-relative:margin;v-text-anchor:top" arcsize="10923f" o:gfxdata="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" fillcolor="white [3201]" strokecolor="#f79646 [3209]" strokeweight="1pt">
+              <v:roundrect w14:anchorId="27D1060E" id="Text Box 54" o:spid="_x0000_s1058" style="position:absolute;left:0;text-align:left;margin-left:18.2pt;margin-top:0;width:199.5pt;height:25.5pt;z-index:251738112;visibility:visible;mso-wrap-style:square;mso-width-percent:0;mso-height-percent:0;mso-wrap-distance-left:9pt;mso-wrap-distance-top:0;mso-wrap-distance-right:9pt;mso-wrap-distance-bottom:0;mso-position-horizontal:absolute;mso-position-horizontal-relative:text;mso-position-vertical:absolute;mso-position-vertical-relative:text;mso-width-percent:0;mso-height-percent:0;mso-width-relative:margin;mso-height-relative:margin;v-text-anchor:top" arcsize="10923f" o:gfxdata="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" fillcolor="white [3201]" strokecolor="#f79646 [3209]" strokeweight="1pt">
                 <v:textbox>
                   <w:txbxContent>
                     <w:p>
@@ -9276,6 +9319,7 @@
         <w:rPr>
           <w:noProof/>
           <w:szCs w:val="24"/>
+          <w:lang w:eastAsia="en-SG"/>
         </w:rPr>
         <w:drawing>
           <wp:inline distT="0" distB="0" distL="0" distR="0">
@@ -9295,7 +9339,7 @@
                     </pic:cNvPicPr>
                   </pic:nvPicPr>
                   <pic:blipFill>
-                    <a:blip r:embed="rId19">
+                    <a:blip r:embed="rId18">
                       <a:extLst>
                         <a:ext uri="{28A0092B-C50C-407E-A947-70E740481C1C}">
                           <a14:useLocalDpi xmlns:a14="http://schemas.microsoft.com/office/drawing/2010/main" val="0"/>
@@ -9375,6 +9419,7 @@
       <w:r>
         <w:rPr>
           <w:noProof/>
+          <w:lang w:eastAsia="en-SG"/>
         </w:rPr>
         <mc:AlternateContent>
           <mc:Choice Requires="wps">
@@ -9478,7 +9523,7 @@
           </mc:Choice>
           <mc:Fallback>
             <w:pict>
-              <v:roundrect id="Text Box 50" o:spid="_x0000_s1059" style="position:absolute;left:0;text-align:left;margin-left:21.95pt;margin-top:2.75pt;width:199.5pt;height:25.5pt;z-index:251731968;visibility:visible;mso-wrap-style:square;mso-width-percent:0;mso-height-percent:0;mso-wrap-distance-left:9pt;mso-wrap-distance-top:0;mso-wrap-distance-right:9pt;mso-wrap-distance-bottom:0;mso-position-horizontal:absolute;mso-position-horizontal-relative:text;mso-position-vertical:absolute;mso-position-vertical-relative:text;mso-width-percent:0;mso-height-percent:0;mso-width-relative:margin;mso-height-relative:margin;v-text-anchor:top" arcsize="10923f" o:gfxdata="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" fillcolor="white [3201]" strokecolor="#f79646 [3209]" strokeweight="1pt">
+              <v:roundrect w14:anchorId="6E457004" id="Text Box 50" o:spid="_x0000_s1059" style="position:absolute;left:0;text-align:left;margin-left:21.95pt;margin-top:2.75pt;width:199.5pt;height:25.5pt;z-index:251731968;visibility:visible;mso-wrap-style:square;mso-width-percent:0;mso-height-percent:0;mso-wrap-distance-left:9pt;mso-wrap-distance-top:0;mso-wrap-distance-right:9pt;mso-wrap-distance-bottom:0;mso-position-horizontal:absolute;mso-position-horizontal-relative:text;mso-position-vertical:absolute;mso-position-vertical-relative:text;mso-width-percent:0;mso-height-percent:0;mso-width-relative:margin;mso-height-relative:margin;v-text-anchor:top" arcsize="10923f" o:gfxdata="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" fillcolor="white [3201]" strokecolor="#f79646 [3209]" strokeweight="1pt">
                 <v:textbox>
                   <w:txbxContent>
                     <w:p>
@@ -9543,6 +9588,7 @@
           <w:b/>
           <w:noProof/>
           <w:szCs w:val="24"/>
+          <w:lang w:eastAsia="en-SG"/>
         </w:rPr>
         <w:drawing>
           <wp:inline distT="0" distB="0" distL="0" distR="0" wp14:anchorId="58416EF9" wp14:editId="614B223E">
@@ -9562,7 +9608,7 @@
                     </pic:cNvPicPr>
                   </pic:nvPicPr>
                   <pic:blipFill>
-                    <a:blip r:embed="rId20">
+                    <a:blip r:embed="rId19">
                       <a:extLst>
                         <a:ext uri="{28A0092B-C50C-407E-A947-70E740481C1C}">
                           <a14:useLocalDpi xmlns:a14="http://schemas.microsoft.com/office/drawing/2010/main" val="0"/>
@@ -9734,6 +9780,7 @@
           <w:noProof/>
           <w:color w:val="002060"/>
           <w:sz w:val="24"/>
+          <w:lang w:eastAsia="en-SG"/>
         </w:rPr>
         <mc:AlternateContent>
           <mc:Choice Requires="wps">
@@ -9818,7 +9865,7 @@
           </mc:Choice>
           <mc:Fallback>
             <w:pict>
-              <v:roundrect id="Text Box 56" o:spid="_x0000_s1060" style="position:absolute;left:0;text-align:left;margin-left:17.1pt;margin-top:51.8pt;width:199.5pt;height:25.5pt;z-index:251740160;visibility:visible;mso-wrap-style:square;mso-width-percent:0;mso-height-percent:0;mso-wrap-distance-left:9pt;mso-wrap-distance-top:0;mso-wrap-distance-right:9pt;mso-wrap-distance-bottom:0;mso-position-horizontal:absolute;mso-position-horizontal-relative:text;mso-position-vertical:absolute;mso-position-vertical-relative:text;mso-width-percent:0;mso-height-percent:0;mso-width-relative:margin;mso-height-relative:margin;v-text-anchor:top" arcsize="10923f" o:gfxdata="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" fillcolor="white [3201]" strokecolor="#f79646 [3209]" strokeweight="1pt">
+              <v:roundrect w14:anchorId="10BFBC7A" id="Text Box 56" o:spid="_x0000_s1060" style="position:absolute;left:0;text-align:left;margin-left:17.1pt;margin-top:51.8pt;width:199.5pt;height:25.5pt;z-index:251740160;visibility:visible;mso-wrap-style:square;mso-width-percent:0;mso-height-percent:0;mso-wrap-distance-left:9pt;mso-wrap-distance-top:0;mso-wrap-distance-right:9pt;mso-wrap-distance-bottom:0;mso-position-horizontal:absolute;mso-position-horizontal-relative:text;mso-position-vertical:absolute;mso-position-vertical-relative:text;mso-width-percent:0;mso-height-percent:0;mso-width-relative:margin;mso-height-relative:margin;v-text-anchor:top" arcsize="10923f" o:gfxdata="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" fillcolor="white [3201]" strokecolor="#f79646 [3209]" strokeweight="1pt">
                 <v:textbox>
                   <w:txbxContent>
                     <w:p>
@@ -9885,21 +9932,7 @@
         <w:rPr>
           <w:szCs w:val="24"/>
         </w:rPr>
-        <w:t xml:space="preserve"> all the previous commands. Undo </w:t>
-      </w:r>
-      <w:proofErr w:type="gramStart"/>
-      <w:r>
-        <w:rPr>
-          <w:szCs w:val="24"/>
-        </w:rPr>
-        <w:t>reverts</w:t>
-      </w:r>
-      <w:proofErr w:type="gramEnd"/>
-      <w:r>
-        <w:rPr>
-          <w:szCs w:val="24"/>
-        </w:rPr>
-        <w:t xml:space="preserve"> the changes.</w:t>
+        <w:t xml:space="preserve"> all the previous commands. Undo reverts the changes.</w:t>
       </w:r>
       <w:r>
         <w:rPr>
@@ -10055,6 +10088,7 @@
           <w:noProof/>
           <w:color w:val="002060"/>
           <w:sz w:val="24"/>
+          <w:lang w:eastAsia="en-SG"/>
         </w:rPr>
         <mc:AlternateContent>
           <mc:Choice Requires="wps">
@@ -10139,7 +10173,7 @@
           </mc:Choice>
           <mc:Fallback>
             <w:pict>
-              <v:roundrect id="Text Box 57" o:spid="_x0000_s1061" style="position:absolute;left:0;text-align:left;margin-left:16.95pt;margin-top:3.9pt;width:199.5pt;height:25.5pt;z-index:251742208;visibility:visible;mso-wrap-style:square;mso-width-percent:0;mso-height-percent:0;mso-wrap-distance-left:9pt;mso-wrap-distance-top:0;mso-wrap-distance-right:9pt;mso-wrap-distance-bottom:0;mso-position-horizontal:absolute;mso-position-horizontal-relative:text;mso-position-vertical:absolute;mso-position-vertical-relative:text;mso-width-percent:0;mso-height-percent:0;mso-width-relative:margin;mso-height-relative:margin;v-text-anchor:top" arcsize="10923f" o:gfxdata="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" fillcolor="white [3201]" strokecolor="#f79646 [3209]" strokeweight="1pt">
+              <v:roundrect w14:anchorId="1D9AE359" id="Text Box 57" o:spid="_x0000_s1061" style="position:absolute;left:0;text-align:left;margin-left:16.95pt;margin-top:3.9pt;width:199.5pt;height:25.5pt;z-index:251742208;visibility:visible;mso-wrap-style:square;mso-width-percent:0;mso-height-percent:0;mso-wrap-distance-left:9pt;mso-wrap-distance-top:0;mso-wrap-distance-right:9pt;mso-wrap-distance-bottom:0;mso-position-horizontal:absolute;mso-position-horizontal-relative:text;mso-position-vertical:absolute;mso-position-vertical-relative:text;mso-width-percent:0;mso-height-percent:0;mso-width-relative:margin;mso-height-relative:margin;v-text-anchor:top" arcsize="10923f" o:gfxdata="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" fillcolor="white [3201]" strokecolor="#f79646 [3209]" strokeweight="1pt">
                 <v:textbox>
                   <w:txbxContent>
                     <w:p>
@@ -10303,6 +10337,7 @@
           <w:noProof/>
           <w:sz w:val="24"/>
           <w:szCs w:val="24"/>
+          <w:lang w:eastAsia="en-SG"/>
         </w:rPr>
         <w:drawing>
           <wp:inline distT="0" distB="0" distL="0" distR="0">
@@ -10322,7 +10357,7 @@
                     </pic:cNvPicPr>
                   </pic:nvPicPr>
                   <pic:blipFill>
-                    <a:blip r:embed="rId21">
+                    <a:blip r:embed="rId20">
                       <a:extLst>
                         <a:ext uri="{28A0092B-C50C-407E-A947-70E740481C1C}">
                           <a14:useLocalDpi xmlns:a14="http://schemas.microsoft.com/office/drawing/2010/main" val="0"/>
@@ -10389,41 +10424,8 @@
         <w:rPr>
           <w:sz w:val="24"/>
           <w:szCs w:val="24"/>
-          <w:highlight w:val="cyan"/>
-        </w:rPr>
-        <w:t>The following words have auto-complete</w:t>
-      </w:r>
-      <w:r>
-        <w:rPr>
-          <w:sz w:val="24"/>
-          <w:szCs w:val="24"/>
-          <w:highlight w:val="cyan"/>
-        </w:rPr>
-        <w:t xml:space="preserve"> feature</w:t>
-      </w:r>
-      <w:r>
-        <w:rPr>
-          <w:sz w:val="24"/>
-          <w:szCs w:val="24"/>
-          <w:highlight w:val="cyan"/>
-        </w:rPr>
-        <w:t xml:space="preserve"> (how to phrase</w:t>
-      </w:r>
-      <w:r>
-        <w:rPr>
-          <w:sz w:val="24"/>
-          <w:szCs w:val="24"/>
-          <w:highlight w:val="cyan"/>
-        </w:rPr>
-        <w:t>??????</w:t>
-      </w:r>
-      <w:r>
-        <w:rPr>
-          <w:sz w:val="24"/>
-          <w:szCs w:val="24"/>
-          <w:highlight w:val="cyan"/>
-        </w:rPr>
-        <w:t>)</w:t>
+        </w:rPr>
+        <w:t xml:space="preserve">The following words will be auto-completed when To-Do-This recognises the user typing in a similar sub-string (part of the word). This feature is in place to increase your typing speed, as well as to help you decrease the number of keystrokes needed in order to complete a word or sentence.  </w:t>
       </w:r>
     </w:p>
     <w:p>
@@ -10532,7 +10534,63 @@
           <w:sz w:val="24"/>
           <w:szCs w:val="24"/>
         </w:rPr>
-        <w:t xml:space="preserve">There are some hotkeys as shortcuts for certain functions </w:t>
+        <w:t>There are some hotkeys as shortcuts for certain functions</w:t>
+      </w:r>
+      <w:r>
+        <w:rPr>
+          <w:sz w:val="24"/>
+          <w:szCs w:val="24"/>
+        </w:rPr>
+        <w:t>. They serve the purpose of al</w:t>
+      </w:r>
+      <w:r>
+        <w:rPr>
+          <w:sz w:val="24"/>
+          <w:szCs w:val="24"/>
+        </w:rPr>
+        <w:t>lowing users</w:t>
+      </w:r>
+      <w:r>
+        <w:rPr>
+          <w:sz w:val="24"/>
+          <w:szCs w:val="24"/>
+        </w:rPr>
+        <w:t xml:space="preserve"> to rely</w:t>
+      </w:r>
+      <w:r>
+        <w:rPr>
+          <w:sz w:val="24"/>
+          <w:szCs w:val="24"/>
+        </w:rPr>
+        <w:t xml:space="preserve"> solely on their</w:t>
+      </w:r>
+      <w:r>
+        <w:rPr>
+          <w:sz w:val="24"/>
+          <w:szCs w:val="24"/>
+        </w:rPr>
+        <w:t xml:space="preserve"> keyboard</w:t>
+      </w:r>
+      <w:r>
+        <w:rPr>
+          <w:sz w:val="24"/>
+          <w:szCs w:val="24"/>
+        </w:rPr>
+        <w:t xml:space="preserve"> when using To-Do-This</w:t>
+      </w:r>
+      <w:r>
+        <w:rPr>
+          <w:sz w:val="24"/>
+          <w:szCs w:val="24"/>
+        </w:rPr>
+        <w:t>.</w:t>
+      </w:r>
+      <w:r>
+        <w:rPr>
+          <w:sz w:val="24"/>
+          <w:szCs w:val="24"/>
+        </w:rPr>
+        <w:t xml:space="preserve"> </w:t>
       </w:r>
     </w:p>
     <w:tbl>
@@ -10714,7 +10772,7 @@
       </w:pPr>
     </w:p>
     <w:sectPr>
-      <w:footerReference w:type="default" r:id="rId22"/>
+      <w:footerReference w:type="default" r:id="rId21"/>
       <w:pgSz w:w="11906" w:h="16838"/>
       <w:pgMar w:top="1440" w:right="1440" w:bottom="1440" w:left="1440" w:header="708" w:footer="708" w:gutter="0"/>
       <w:cols w:space="708"/>
@@ -10725,7 +10783,7 @@
 </file>
 
 <file path=word/endnotes.xml><?xml version="1.0" encoding="utf-8"?>
-<w:endnotes xmlns:wpc="http://schemas.microsoft.com/office/word/2010/wordprocessingCanvas" xmlns:mc="http://schemas.openxmlformats.org/markup-compatibility/2006" xmlns:o="urn:schemas-microsoft-com:office:office" xmlns:r="http://schemas.openxmlformats.org/officeDocument/2006/relationships" xmlns:m="http://schemas.openxmlformats.org/officeDocument/2006/math" xmlns:v="urn:schemas-microsoft-com:vml" xmlns:wp14="http://schemas.microsoft.com/office/word/2010/wordprocessingDrawing" xmlns:wp="http://schemas.openxmlformats.org/drawingml/2006/wordprocessingDrawing" xmlns:w10="urn:schemas-microsoft-com:office:word" xmlns:w="http://schemas.openxmlformats.org/wordprocessingml/2006/main" xmlns:w14="http://schemas.microsoft.com/office/word/2010/wordml" xmlns:wpg="http://schemas.microsoft.com/office/word/2010/wordprocessingGroup" xmlns:wpi="http://schemas.microsoft.com/office/word/2010/wordprocessingInk" xmlns:wne="http://schemas.microsoft.com/office/word/2006/wordml" xmlns:wps="http://schemas.microsoft.com/office/word/2010/wordprocessingShape" mc:Ignorable="w14 wp14">
+<w:endnotes xmlns:wpc="http://schemas.microsoft.com/office/word/2010/wordprocessingCanvas" xmlns:mc="http://schemas.openxmlformats.org/markup-compatibility/2006" xmlns:o="urn:schemas-microsoft-com:office:office" xmlns:r="http://schemas.openxmlformats.org/officeDocument/2006/relationships" xmlns:m="http://schemas.openxmlformats.org/officeDocument/2006/math" xmlns:v="urn:schemas-microsoft-com:vml" xmlns:wp14="http://schemas.microsoft.com/office/word/2010/wordprocessingDrawing" xmlns:wp="http://schemas.openxmlformats.org/drawingml/2006/wordprocessingDrawing" xmlns:w10="urn:schemas-microsoft-com:office:word" xmlns:w="http://schemas.openxmlformats.org/wordprocessingml/2006/main" xmlns:w14="http://schemas.microsoft.com/office/word/2010/wordml" xmlns:w15="http://schemas.microsoft.com/office/word/2012/wordml" xmlns:wpg="http://schemas.microsoft.com/office/word/2010/wordprocessingGroup" xmlns:wpi="http://schemas.microsoft.com/office/word/2010/wordprocessingInk" xmlns:wne="http://schemas.microsoft.com/office/word/2006/wordml" xmlns:wps="http://schemas.microsoft.com/office/word/2010/wordprocessingShape" mc:Ignorable="w14 w15 wp14">
   <w:endnote w:type="separator" w:id="-1">
     <w:p>
       <w:pPr>
@@ -10750,7 +10808,7 @@
 </file>
 
 <file path=word/footer1.xml><?xml version="1.0" encoding="utf-8"?>
-<w:ftr xmlns:wpc="http://schemas.microsoft.com/office/word/2010/wordprocessingCanvas" xmlns:mc="http://schemas.openxmlformats.org/markup-compatibility/2006" xmlns:o="urn:schemas-microsoft-com:office:office" xmlns:r="http://schemas.openxmlformats.org/officeDocument/2006/relationships" xmlns:m="http://schemas.openxmlformats.org/officeDocument/2006/math" xmlns:v="urn:schemas-microsoft-com:vml" xmlns:wp14="http://schemas.microsoft.com/office/word/2010/wordprocessingDrawing" xmlns:wp="http://schemas.openxmlformats.org/drawingml/2006/wordprocessingDrawing" xmlns:w10="urn:schemas-microsoft-com:office:word" xmlns:w="http://schemas.openxmlformats.org/wordprocessingml/2006/main" xmlns:w14="http://schemas.microsoft.com/office/word/2010/wordml" xmlns:wpg="http://schemas.microsoft.com/office/word/2010/wordprocessingGroup" xmlns:wpi="http://schemas.microsoft.com/office/word/2010/wordprocessingInk" xmlns:wne="http://schemas.microsoft.com/office/word/2006/wordml" xmlns:wps="http://schemas.microsoft.com/office/word/2010/wordprocessingShape" mc:Ignorable="w14 wp14">
+<w:ftr xmlns:wpc="http://schemas.microsoft.com/office/word/2010/wordprocessingCanvas" xmlns:mc="http://schemas.openxmlformats.org/markup-compatibility/2006" xmlns:o="urn:schemas-microsoft-com:office:office" xmlns:r="http://schemas.openxmlformats.org/officeDocument/2006/relationships" xmlns:m="http://schemas.openxmlformats.org/officeDocument/2006/math" xmlns:v="urn:schemas-microsoft-com:vml" xmlns:wp14="http://schemas.microsoft.com/office/word/2010/wordprocessingDrawing" xmlns:wp="http://schemas.openxmlformats.org/drawingml/2006/wordprocessingDrawing" xmlns:w10="urn:schemas-microsoft-com:office:word" xmlns:w="http://schemas.openxmlformats.org/wordprocessingml/2006/main" xmlns:w14="http://schemas.microsoft.com/office/word/2010/wordml" xmlns:w15="http://schemas.microsoft.com/office/word/2012/wordml" xmlns:wpg="http://schemas.microsoft.com/office/word/2010/wordprocessingGroup" xmlns:wpi="http://schemas.microsoft.com/office/word/2010/wordprocessingInk" xmlns:wne="http://schemas.microsoft.com/office/word/2006/wordml" xmlns:wps="http://schemas.microsoft.com/office/word/2010/wordprocessingShape" mc:Ignorable="w14 w15 wp14">
   <w:sdt>
     <w:sdtPr>
       <w:id w:val="2028367367"/>
@@ -10783,7 +10841,7 @@
           <w:rPr>
             <w:noProof/>
           </w:rPr>
-          <w:t>7</w:t>
+          <w:t>1</w:t>
         </w:r>
         <w:r>
           <w:rPr>
@@ -10803,7 +10861,7 @@
 </file>
 
 <file path=word/footnotes.xml><?xml version="1.0" encoding="utf-8"?>
-<w:footnotes xmlns:wpc="http://schemas.microsoft.com/office/word/2010/wordprocessingCanvas" xmlns:mc="http://schemas.openxmlformats.org/markup-compatibility/2006" xmlns:o="urn:schemas-microsoft-com:office:office" xmlns:r="http://schemas.openxmlformats.org/officeDocument/2006/relationships" xmlns:m="http://schemas.openxmlformats.org/officeDocument/2006/math" xmlns:v="urn:schemas-microsoft-com:vml" xmlns:wp14="http://schemas.microsoft.com/office/word/2010/wordprocessingDrawing" xmlns:wp="http://schemas.openxmlformats.org/drawingml/2006/wordprocessingDrawing" xmlns:w10="urn:schemas-microsoft-com:office:word" xmlns:w="http://schemas.openxmlformats.org/wordprocessingml/2006/main" xmlns:w14="http://schemas.microsoft.com/office/word/2010/wordml" xmlns:wpg="http://schemas.microsoft.com/office/word/2010/wordprocessingGroup" xmlns:wpi="http://schemas.microsoft.com/office/word/2010/wordprocessingInk" xmlns:wne="http://schemas.microsoft.com/office/word/2006/wordml" xmlns:wps="http://schemas.microsoft.com/office/word/2010/wordprocessingShape" mc:Ignorable="w14 wp14">
+<w:footnotes xmlns:wpc="http://schemas.microsoft.com/office/word/2010/wordprocessingCanvas" xmlns:mc="http://schemas.openxmlformats.org/markup-compatibility/2006" xmlns:o="urn:schemas-microsoft-com:office:office" xmlns:r="http://schemas.openxmlformats.org/officeDocument/2006/relationships" xmlns:m="http://schemas.openxmlformats.org/officeDocument/2006/math" xmlns:v="urn:schemas-microsoft-com:vml" xmlns:wp14="http://schemas.microsoft.com/office/word/2010/wordprocessingDrawing" xmlns:wp="http://schemas.openxmlformats.org/drawingml/2006/wordprocessingDrawing" xmlns:w10="urn:schemas-microsoft-com:office:word" xmlns:w="http://schemas.openxmlformats.org/wordprocessingml/2006/main" xmlns:w14="http://schemas.microsoft.com/office/word/2010/wordml" xmlns:w15="http://schemas.microsoft.com/office/word/2012/wordml" xmlns:wpg="http://schemas.microsoft.com/office/word/2010/wordprocessingGroup" xmlns:wpi="http://schemas.microsoft.com/office/word/2010/wordprocessingInk" xmlns:wne="http://schemas.microsoft.com/office/word/2006/wordml" xmlns:wps="http://schemas.microsoft.com/office/word/2010/wordprocessingShape" mc:Ignorable="w14 w15 wp14">
   <w:footnote w:type="separator" w:id="-1">
     <w:p>
       <w:pPr>
@@ -10828,7 +10886,7 @@
 </file>
 
 <file path=word/numbering.xml><?xml version="1.0" encoding="utf-8"?>
-<w:numbering xmlns:wpc="http://schemas.microsoft.com/office/word/2010/wordprocessingCanvas" xmlns:mc="http://schemas.openxmlformats.org/markup-compatibility/2006" xmlns:o="urn:schemas-microsoft-com:office:office" xmlns:r="http://schemas.openxmlformats.org/officeDocument/2006/relationships" xmlns:m="http://schemas.openxmlformats.org/officeDocument/2006/math" xmlns:v="urn:schemas-microsoft-com:vml" xmlns:wp14="http://schemas.microsoft.com/office/word/2010/wordprocessingDrawing" xmlns:wp="http://schemas.openxmlformats.org/drawingml/2006/wordprocessingDrawing" xmlns:w10="urn:schemas-microsoft-com:office:word" xmlns:w="http://schemas.openxmlformats.org/wordprocessingml/2006/main" xmlns:w14="http://schemas.microsoft.com/office/word/2010/wordml" xmlns:wpg="http://schemas.microsoft.com/office/word/2010/wordprocessingGroup" xmlns:wpi="http://schemas.microsoft.com/office/word/2010/wordprocessingInk" xmlns:wne="http://schemas.microsoft.com/office/word/2006/wordml" xmlns:wps="http://schemas.microsoft.com/office/word/2010/wordprocessingShape" mc:Ignorable="w14 wp14">
+<w:numbering xmlns:wpc="http://schemas.microsoft.com/office/word/2010/wordprocessingCanvas" xmlns:mc="http://schemas.openxmlformats.org/markup-compatibility/2006" xmlns:o="urn:schemas-microsoft-com:office:office" xmlns:r="http://schemas.openxmlformats.org/officeDocument/2006/relationships" xmlns:m="http://schemas.openxmlformats.org/officeDocument/2006/math" xmlns:v="urn:schemas-microsoft-com:vml" xmlns:wp14="http://schemas.microsoft.com/office/word/2010/wordprocessingDrawing" xmlns:wp="http://schemas.openxmlformats.org/drawingml/2006/wordprocessingDrawing" xmlns:w10="urn:schemas-microsoft-com:office:word" xmlns:w="http://schemas.openxmlformats.org/wordprocessingml/2006/main" xmlns:w14="http://schemas.microsoft.com/office/word/2010/wordml" xmlns:w15="http://schemas.microsoft.com/office/word/2012/wordml" xmlns:wpg="http://schemas.microsoft.com/office/word/2010/wordprocessingGroup" xmlns:wpi="http://schemas.microsoft.com/office/word/2010/wordprocessingInk" xmlns:wne="http://schemas.microsoft.com/office/word/2006/wordml" xmlns:wps="http://schemas.microsoft.com/office/word/2010/wordprocessingShape" mc:Ignorable="w14 w15 wp14">
   <w:abstractNum w:abstractNumId="0">
     <w:nsid w:val="04AB3E82"/>
     <w:multiLevelType w:val="hybridMultilevel"/>
@@ -13301,7 +13359,7 @@
 </file>
 
 <file path=word/styles.xml><?xml version="1.0" encoding="utf-8"?>
-<w:styles xmlns:mc="http://schemas.openxmlformats.org/markup-compatibility/2006" xmlns:r="http://schemas.openxmlformats.org/officeDocument/2006/relationships" xmlns:w="http://schemas.openxmlformats.org/wordprocessingml/2006/main" xmlns:w14="http://schemas.microsoft.com/office/word/2010/wordml" mc:Ignorable="w14">
+<w:styles xmlns:mc="http://schemas.openxmlformats.org/markup-compatibility/2006" xmlns:r="http://schemas.openxmlformats.org/officeDocument/2006/relationships" xmlns:w="http://schemas.openxmlformats.org/wordprocessingml/2006/main" xmlns:w14="http://schemas.microsoft.com/office/word/2010/wordml" xmlns:w15="http://schemas.microsoft.com/office/word/2012/wordml" mc:Ignorable="w14 w15">
   <w:docDefaults>
     <w:rPrDefault>
       <w:rPr>
@@ -13317,959 +13375,378 @@
       </w:pPr>
     </w:pPrDefault>
   </w:docDefaults>
-  <w:latentStyles w:defLockedState="0" w:defUIPriority="99" w:defSemiHidden="1" w:defUnhideWhenUsed="1" w:defQFormat="0" w:count="267">
-    <w:lsdException w:name="Normal" w:semiHidden="0" w:uiPriority="0" w:unhideWhenUsed="0" w:qFormat="1"/>
-    <w:lsdException w:name="heading 1" w:semiHidden="0" w:uiPriority="9" w:unhideWhenUsed="0" w:qFormat="1"/>
-    <w:lsdException w:name="heading 2" w:uiPriority="9" w:qFormat="1"/>
-    <w:lsdException w:name="heading 3" w:uiPriority="9" w:qFormat="1"/>
-    <w:lsdException w:name="heading 4" w:uiPriority="9" w:qFormat="1"/>
-    <w:lsdException w:name="heading 5" w:uiPriority="9" w:qFormat="1"/>
-    <w:lsdException w:name="heading 6" w:uiPriority="9" w:qFormat="1"/>
-    <w:lsdException w:name="heading 7" w:uiPriority="9" w:qFormat="1"/>
-    <w:lsdException w:name="heading 8" w:uiPriority="9" w:qFormat="1"/>
-    <w:lsdException w:name="heading 9" w:uiPriority="9" w:qFormat="1"/>
-    <w:lsdException w:name="toc 1" w:uiPriority="39"/>
-    <w:lsdException w:name="toc 2" w:uiPriority="39"/>
-    <w:lsdException w:name="toc 3" w:uiPriority="39"/>
-    <w:lsdException w:name="toc 4" w:uiPriority="39"/>
-    <w:lsdException w:name="toc 5" w:uiPriority="39"/>
-    <w:lsdException w:name="toc 6" w:uiPriority="39"/>
-    <w:lsdException w:name="toc 7" w:uiPriority="39"/>
-    <w:lsdException w:name="toc 8" w:uiPriority="39"/>
-    <w:lsdException w:name="toc 9" w:uiPriority="39"/>
-    <w:lsdException w:name="caption" w:uiPriority="35" w:qFormat="1"/>
-    <w:lsdException w:name="Title" w:semiHidden="0" w:uiPriority="10" w:unhideWhenUsed="0" w:qFormat="1"/>
-    <w:lsdException w:name="Default Paragraph Font" w:uiPriority="1"/>
-    <w:lsdException w:name="Subtitle" w:semiHidden="0" w:uiPriority="11" w:unhideWhenUsed="0" w:qFormat="1"/>
-    <w:lsdException w:name="Strong" w:semiHidden="0" w:uiPriority="22" w:unhideWhenUsed="0" w:qFormat="1"/>
-    <w:lsdException w:name="Emphasis" w:semiHidden="0" w:uiPriority="20" w:unhideWhenUsed="0" w:qFormat="1"/>
-    <w:lsdException w:name="Table Grid" w:semiHidden="0" w:uiPriority="59" w:unhideWhenUsed="0"/>
-    <w:lsdException w:name="Placeholder Text" w:unhideWhenUsed="0"/>
-    <w:lsdException w:name="No Spacing" w:semiHidden="0" w:uiPriority="1" w:unhideWhenUsed="0" w:qFormat="1"/>
-    <w:lsdException w:name="Light Shading" w:semiHidden="0" w:uiPriority="60" w:unhideWhenUsed="0"/>
-    <w:lsdException w:name="Light List" w:semiHidden="0" w:uiPriority="61" w:unhideWhenUsed="0"/>
-    <w:lsdException w:name="Light Grid" w:semiHidden="0" w:uiPriority="62" w:unhideWhenUsed="0"/>
-    <w:lsdException w:name="Medium Shading 1" w:semiHidden="0" w:uiPriority="63" w:unhideWhenUsed="0"/>
-    <w:lsdException w:name="Medium Shading 2" w:semiHidden="0" w:uiPriority="64" w:unhideWhenUsed="0"/>
-    <w:lsdException w:name="Medium List 1" w:semiHidden="0" w:uiPriority="65" w:unhideWhenUsed="0"/>
-    <w:lsdException w:name="Medium List 2" w:semiHidden="0" w:uiPriority="66" w:unhideWhenUsed="0"/>
-    <w:lsdException w:name="Medium Grid 1" w:semiHidden="0" w:uiPriority="67" w:unhideWhenUsed="0"/>
-    <w:lsdException w:name="Medium Grid 2" w:semiHidden="0" w:uiPriority="68" w:unhideWhenUsed="0"/>
-    <w:lsdException w:name="Medium Grid 3" w:semiHidden="0" w:uiPriority="69" w:unhideWhenUsed="0"/>
-    <w:lsdException w:name="Dark List" w:semiHidden="0" w:uiPriority="70" w:unhideWhenUsed="0"/>
-    <w:lsdException w:name="Colorful Shading" w:semiHidden="0" w:uiPriority="71" w:unhideWhenUsed="0"/>
-    <w:lsdException w:name="Colorful List" w:semiHidden="0" w:uiPriority="72" w:unhideWhenUsed="0"/>
-    <w:lsdException w:name="Colorful Grid" w:semiHidden="0" w:uiPriority="73" w:unhideWhenUsed="0"/>
-    <w:lsdException w:name="Light Shading Accent 1" w:semiHidden="0" w:uiPriority="60" w:unhideWhenUsed="0"/>
-    <w:lsdException w:name="Light List Accent 1" w:semiHidden="0" w:uiPriority="61" w:unhideWhenUsed="0"/>
-    <w:lsdException w:name="Light Grid Accent 1" w:semiHidden="0" w:uiPriority="62" w:unhideWhenUsed="0"/>
-    <w:lsdException w:name="Medium Shading 1 Accent 1" w:semiHidden="0" w:uiPriority="63" w:unhideWhenUsed="0"/>
-    <w:lsdException w:name="Medium Shading 2 Accent 1" w:semiHidden="0" w:uiPriority="64" w:unhideWhenUsed="0"/>
-    <w:lsdException w:name="Medium List 1 Accent 1" w:semiHidden="0" w:uiPriority="65" w:unhideWhenUsed="0"/>
-    <w:lsdException w:name="Revision" w:unhideWhenUsed="0"/>
-    <w:lsdException w:name="List Paragraph" w:semiHidden="0" w:uiPriority="34" w:unhideWhenUsed="0" w:qFormat="1"/>
-    <w:lsdException w:name="Quote" w:semiHidden="0" w:uiPriority="29" w:unhideWhenUsed="0" w:qFormat="1"/>
-    <w:lsdException w:name="Intense Quote" w:semiHidden="0" w:uiPriority="30" w:unhideWhenUsed="0" w:qFormat="1"/>
-    <w:lsdException w:name="Medium List 2 Accent 1" w:semiHidden="0" w:uiPriority="66" w:unhideWhenUsed="0"/>
-    <w:lsdException w:name="Medium Grid 1 Accent 1" w:semiHidden="0" w:uiPriority="67" w:unhideWhenUsed="0"/>
-    <w:lsdException w:name="Medium Grid 2 Accent 1" w:semiHidden="0" w:uiPriority="68" w:unhideWhenUsed="0"/>
-    <w:lsdException w:name="Medium Grid 3 Accent 1" w:semiHidden="0" w:uiPriority="69" w:unhideWhenUsed="0"/>
-    <w:lsdException w:name="Dark List Accent 1" w:semiHidden="0" w:uiPriority="70" w:unhideWhenUsed="0"/>
-    <w:lsdException w:name="Colorful Shading Accent 1" w:semiHidden="0" w:uiPriority="71" w:unhideWhenUsed="0"/>
-    <w:lsdException w:name="Colorful List Accent 1" w:semiHidden="0" w:uiPriority="72" w:unhideWhenUsed="0"/>
-    <w:lsdException w:name="Colorful Grid Accent 1" w:semiHidden="0" w:uiPriority="73" w:unhideWhenUsed="0"/>
-    <w:lsdException w:name="Light Shading Accent 2" w:semiHidden="0" w:uiPriority="60" w:unhideWhenUsed="0"/>
-    <w:lsdException w:name="Light List Accent 2" w:semiHidden="0" w:uiPriority="61" w:unhideWhenUsed="0"/>
-    <w:lsdException w:name="Light Grid Accent 2" w:semiHidden="0" w:uiPriority="62" w:unhideWhenUsed="0"/>
-    <w:lsdException w:name="Medium Shading 1 Accent 2" w:semiHidden="0" w:uiPriority="63" w:unhideWhenUsed="0"/>
-    <w:lsdException w:name="Medium Shading 2 Accent 2" w:semiHidden="0" w:uiPriority="64" w:unhideWhenUsed="0"/>
-    <w:lsdException w:name="Medium List 1 Accent 2" w:semiHidden="0" w:uiPriority="65" w:unhideWhenUsed="0"/>
-    <w:lsdException w:name="Medium List 2 Accent 2" w:semiHidden="0" w:uiPriority="66" w:unhideWhenUsed="0"/>
-    <w:lsdException w:name="Medium Grid 1 Accent 2" w:semiHidden="0" w:uiPriority="67" w:unhideWhenUsed="0"/>
-    <w:lsdException w:name="Medium Grid 2 Accent 2" w:semiHidden="0" w:uiPriority="68" w:unhideWhenUsed="0"/>
-    <w:lsdException w:name="Medium Grid 3 Accent 2" w:semiHidden="0" w:uiPriority="69" w:unhideWhenUsed="0"/>
-    <w:lsdException w:name="Dark List Accent 2" w:semiHidden="0" w:uiPriority="70" w:unhideWhenUsed="0"/>
-    <w:lsdException w:name="Colorful Shading Accent 2" w:semiHidden="0" w:uiPriority="71" w:unhideWhenUsed="0"/>
-    <w:lsdException w:name="Colorful List Accent 2" w:semiHidden="0" w:uiPriority="72" w:unhideWhenUsed="0"/>
-    <w:lsdException w:name="Colorful Grid Accent 2" w:semiHidden="0" w:uiPriority="73" w:unhideWhenUsed="0"/>
-    <w:lsdException w:name="Light Shading Accent 3" w:semiHidden="0" w:uiPriority="60" w:unhideWhenUsed="0"/>
-    <w:lsdException w:name="Light List Accent 3" w:semiHidden="0" w:uiPriority="61" w:unhideWhenUsed="0"/>
-    <w:lsdException w:name="Light Grid Accent 3" w:semiHidden="0" w:uiPriority="62" w:unhideWhenUsed="0"/>
-    <w:lsdException w:name="Medium Shading 1 Accent 3" w:semiHidden="0" w:uiPriority="63" w:unhideWhenUsed="0"/>
-    <w:lsdException w:name="Medium Shading 2 Accent 3" w:semiHidden="0" w:uiPriority="64" w:unhideWhenUsed="0"/>
-    <w:lsdException w:name="Medium List 1 Accent 3" w:semiHidden="0" w:uiPriority="65" w:unhideWhenUsed="0"/>
-    <w:lsdException w:name="Medium List 2 Accent 3" w:semiHidden="0" w:uiPriority="66" w:unhideWhenUsed="0"/>
-    <w:lsdException w:name="Medium Grid 1 Accent 3" w:semiHidden="0" w:uiPriority="67" w:unhideWhenUsed="0"/>
-    <w:lsdException w:name="Medium Grid 2 Accent 3" w:semiHidden="0" w:uiPriority="68" w:unhideWhenUsed="0"/>
-    <w:lsdException w:name="Medium Grid 3 Accent 3" w:semiHidden="0" w:uiPriority="69" w:unhideWhenUsed="0"/>
-    <w:lsdException w:name="Dark List Accent 3" w:semiHidden="0" w:uiPriority="70" w:unhideWhenUsed="0"/>
-    <w:lsdException w:name="Colorful Shading Accent 3" w:semiHidden="0" w:uiPriority="71" w:unhideWhenUsed="0"/>
-    <w:lsdException w:name="Colorful List Accent 3" w:semiHidden="0" w:uiPriority="72" w:unhideWhenUsed="0"/>
-    <w:lsdException w:name="Colorful Grid Accent 3" w:semiHidden="0" w:uiPriority="73" w:unhideWhenUsed="0"/>
-    <w:lsdException w:name="Light Shading Accent 4" w:semiHidden="0" w:uiPriority="60" w:unhideWhenUsed="0"/>
-    <w:lsdException w:name="Light List Accent 4" w:semiHidden="0" w:uiPriority="61" w:unhideWhenUsed="0"/>
-    <w:lsdException w:name="Light Grid Accent 4" w:semiHidden="0" w:uiPriority="62" w:unhideWhenUsed="0"/>
-    <w:lsdException w:name="Medium Shading 1 Accent 4" w:semiHidden="0" w:uiPriority="63" w:unhideWhenUsed="0"/>
-    <w:lsdException w:name="Medium Shading 2 Accent 4" w:semiHidden="0" w:uiPriority="64" w:unhideWhenUsed="0"/>
-    <w:lsdException w:name="Medium List 1 Accent 4" w:semiHidden="0" w:uiPriority="65" w:unhideWhenUsed="0"/>
-    <w:lsdException w:name="Medium List 2 Accent 4" w:semiHidden="0" w:uiPriority="66" w:unhideWhenUsed="0"/>
-    <w:lsdException w:name="Medium Grid 1 Accent 4" w:semiHidden="0" w:uiPriority="67" w:unhideWhenUsed="0"/>
-    <w:lsdException w:name="Medium Grid 2 Accent 4" w:semiHidden="0" w:uiPriority="68" w:unhideWhenUsed="0"/>
-    <w:lsdException w:name="Medium Grid 3 Accent 4" w:semiHidden="0" w:uiPriority="69" w:unhideWhenUsed="0"/>
-    <w:lsdException w:name="Dark List Accent 4" w:semiHidden="0" w:uiPriority="70" w:unhideWhenUsed="0"/>
-    <w:lsdException w:name="Colorful Shading Accent 4" w:semiHidden="0" w:uiPriority="71" w:unhideWhenUsed="0"/>
-    <w:lsdException w:name="Colorful List Accent 4" w:semiHidden="0" w:uiPriority="72" w:unhideWhenUsed="0"/>
-    <w:lsdException w:name="Colorful Grid Accent 4" w:semiHidden="0" w:uiPriority="73" w:unhideWhenUsed="0"/>
-    <w:lsdException w:name="Light Shading Accent 5" w:semiHidden="0" w:uiPriority="60" w:unhideWhenUsed="0"/>
-    <w:lsdException w:name="Light List Accent 5" w:semiHidden="0" w:uiPriority="61" w:unhideWhenUsed="0"/>
-    <w:lsdException w:name="Light Grid Accent 5" w:semiHidden="0" w:uiPriority="62" w:unhideWhenUsed="0"/>
-    <w:lsdException w:name="Medium Shading 1 Accent 5" w:semiHidden="0" w:uiPriority="63" w:unhideWhenUsed="0"/>
-    <w:lsdException w:name="Medium Shading 2 Accent 5" w:semiHidden="0" w:uiPriority="64" w:unhideWhenUsed="0"/>
-    <w:lsdException w:name="Medium List 1 Accent 5" w:semiHidden="0" w:uiPriority="65" w:unhideWhenUsed="0"/>
-    <w:lsdException w:name="Medium List 2 Accent 5" w:semiHidden="0" w:uiPriority="66" w:unhideWhenUsed="0"/>
-    <w:lsdException w:name="Medium Grid 1 Accent 5" w:semiHidden="0" w:uiPriority="67" w:unhideWhenUsed="0"/>
-    <w:lsdException w:name="Medium Grid 2 Accent 5" w:semiHidden="0" w:uiPriority="68" w:unhideWhenUsed="0"/>
-    <w:lsdException w:name="Medium Grid 3 Accent 5" w:semiHidden="0" w:uiPriority="69" w:unhideWhenUsed="0"/>
-    <w:lsdException w:name="Dark List Accent 5" w:semiHidden="0" w:uiPriority="70" w:unhideWhenUsed="0"/>
-    <w:lsdException w:name="Colorful Shading Accent 5" w:semiHidden="0" w:uiPriority="71" w:unhideWhenUsed="0"/>
-    <w:lsdException w:name="Colorful List Accent 5" w:semiHidden="0" w:uiPriority="72" w:unhideWhenUsed="0"/>
-    <w:lsdException w:name="Colorful Grid Accent 5" w:semiHidden="0" w:uiPriority="73" w:unhideWhenUsed="0"/>
-    <w:lsdException w:name="Light Shading Accent 6" w:semiHidden="0" w:uiPriority="60" w:unhideWhenUsed="0"/>
-    <w:lsdException w:name="Light List Accent 6" w:semiHidden="0" w:uiPriority="61" w:unhideWhenUsed="0"/>
-    <w:lsdException w:name="Light Grid Accent 6" w:semiHidden="0" w:uiPriority="62" w:unhideWhenUsed="0"/>
-    <w:lsdException w:name="Medium Shading 1 Accent 6" w:semiHidden="0" w:uiPriority="63" w:unhideWhenUsed="0"/>
-    <w:lsdException w:name="Medium Shading 2 Accent 6" w:semiHidden="0" w:uiPriority="64" w:unhideWhenUsed="0"/>
-    <w:lsdException w:name="Medium List 1 Accent 6" w:semiHidden="0" w:uiPriority="65" w:unhideWhenUsed="0"/>
-    <w:lsdException w:name="Medium List 2 Accent 6" w:semiHidden="0" w:uiPriority="66" w:unhideWhenUsed="0"/>
-    <w:lsdException w:name="Medium Grid 1 Accent 6" w:semiHidden="0" w:uiPriority="67" w:unhideWhenUsed="0"/>
-    <w:lsdException w:name="Medium Grid 2 Accent 6" w:semiHidden="0" w:uiPriority="68" w:unhideWhenUsed="0"/>
-    <w:lsdException w:name="Medium Grid 3 Accent 6" w:semiHidden="0" w:uiPriority="69" w:unhideWhenUsed="0"/>
-    <w:lsdException w:name="Dark List Accent 6" w:semiHidden="0" w:uiPriority="70" w:unhideWhenUsed="0"/>
-    <w:lsdException w:name="Colorful Shading Accent 6" w:semiHidden="0" w:uiPriority="71" w:unhideWhenUsed="0"/>
-    <w:lsdException w:name="Colorful List Accent 6" w:semiHidden="0" w:uiPriority="72" w:unhideWhenUsed="0"/>
-    <w:lsdException w:name="Colorful Grid Accent 6" w:semiHidden="0" w:uiPriority="73" w:unhideWhenUsed="0"/>
-    <w:lsdException w:name="Subtle Emphasis" w:semiHidden="0" w:uiPriority="19" w:unhideWhenUsed="0" w:qFormat="1"/>
-    <w:lsdException w:name="Intense Emphasis" w:semiHidden="0" w:uiPriority="21" w:unhideWhenUsed="0" w:qFormat="1"/>
-    <w:lsdException w:name="Subtle Reference" w:semiHidden="0" w:uiPriority="31" w:unhideWhenUsed="0" w:qFormat="1"/>
-    <w:lsdException w:name="Intense Reference" w:semiHidden="0" w:uiPriority="32" w:unhideWhenUsed="0" w:qFormat="1"/>
-    <w:lsdException w:name="Book Title" w:semiHidden="0" w:uiPriority="33" w:unhideWhenUsed="0" w:qFormat="1"/>
-    <w:lsdException w:name="Bibliography" w:uiPriority="37"/>
-    <w:lsdException w:name="TOC Heading" w:uiPriority="39" w:qFormat="1"/>
-  </w:latentStyles>
-  <w:style w:type="paragraph" w:default="1" w:styleId="Normal">
-    <w:name w:val="Normal"/>
-    <w:qFormat/>
-  </w:style>
-  <w:style w:type="character" w:default="1" w:styleId="DefaultParagraphFont">
-    <w:name w:val="Default Paragraph Font"/>
-    <w:uiPriority w:val="1"/>
-    <w:semiHidden/>
-    <w:unhideWhenUsed/>
-  </w:style>
-  <w:style w:type="table" w:default="1" w:styleId="TableNormal">
-    <w:name w:val="Normal Table"/>
-    <w:uiPriority w:val="99"/>
-    <w:semiHidden/>
-    <w:unhideWhenUsed/>
-    <w:tblPr>
-      <w:tblInd w:w="0" w:type="dxa"/>
-      <w:tblCellMar>
-        <w:top w:w="0" w:type="dxa"/>
-        <w:left w:w="108" w:type="dxa"/>
-        <w:bottom w:w="0" w:type="dxa"/>
-        <w:right w:w="108" w:type="dxa"/>
-      </w:tblCellMar>
-    </w:tblPr>
-  </w:style>
-  <w:style w:type="numbering" w:default="1" w:styleId="NoList">
-    <w:name w:val="No List"/>
-    <w:uiPriority w:val="99"/>
-    <w:semiHidden/>
-    <w:unhideWhenUsed/>
-  </w:style>
-  <w:style w:type="paragraph" w:styleId="ListParagraph">
-    <w:name w:val="List Paragraph"/>
-    <w:basedOn w:val="Normal"/>
-    <w:uiPriority w:val="34"/>
-    <w:qFormat/>
-    <w:rsid w:val="00667246"/>
-    <w:pPr>
-      <w:ind w:left="720"/>
-      <w:contextualSpacing/>
-    </w:pPr>
-  </w:style>
-  <w:style w:type="paragraph" w:styleId="BalloonText">
-    <w:name w:val="Balloon Text"/>
-    <w:basedOn w:val="Normal"/>
-    <w:link w:val="BalloonTextChar"/>
-    <w:uiPriority w:val="99"/>
-    <w:semiHidden/>
-    <w:unhideWhenUsed/>
-    <w:rsid w:val="00DD3418"/>
-    <w:pPr>
-      <w:spacing w:after="0" w:line="240" w:lineRule="auto"/>
-    </w:pPr>
-    <w:rPr>
-      <w:rFonts w:ascii="Tahoma" w:hAnsi="Tahoma" w:cs="Tahoma"/>
-      <w:sz w:val="16"/>
-      <w:szCs w:val="16"/>
-    </w:rPr>
-  </w:style>
-  <w:style w:type="character" w:customStyle="1" w:styleId="BalloonTextChar">
-    <w:name w:val="Balloon Text Char"/>
-    <w:basedOn w:val="DefaultParagraphFont"/>
-    <w:link w:val="BalloonText"/>
-    <w:uiPriority w:val="99"/>
-    <w:semiHidden/>
-    <w:rsid w:val="00DD3418"/>
-    <w:rPr>
-      <w:rFonts w:ascii="Tahoma" w:hAnsi="Tahoma" w:cs="Tahoma"/>
-      <w:sz w:val="16"/>
-      <w:szCs w:val="16"/>
-    </w:rPr>
-  </w:style>
-  <w:style w:type="paragraph" w:styleId="NoSpacing">
-    <w:name w:val="No Spacing"/>
-    <w:uiPriority w:val="1"/>
-    <w:qFormat/>
-    <w:rsid w:val="001C38BA"/>
-    <w:pPr>
-      <w:spacing w:after="0" w:line="240" w:lineRule="auto"/>
-    </w:pPr>
-  </w:style>
-  <w:style w:type="table" w:styleId="TableGrid">
-    <w:name w:val="Table Grid"/>
-    <w:basedOn w:val="TableNormal"/>
-    <w:uiPriority w:val="59"/>
-    <w:rsid w:val="00831A24"/>
-    <w:pPr>
-      <w:spacing w:after="0" w:line="240" w:lineRule="auto"/>
-    </w:pPr>
-    <w:tblPr>
-      <w:tblBorders>
-        <w:top w:val="single" w:sz="4" w:space="0" w:color="auto"/>
-        <w:left w:val="single" w:sz="4" w:space="0" w:color="auto"/>
-        <w:bottom w:val="single" w:sz="4" w:space="0" w:color="auto"/>
-        <w:right w:val="single" w:sz="4" w:space="0" w:color="auto"/>
-        <w:insideH w:val="single" w:sz="4" w:space="0" w:color="auto"/>
-        <w:insideV w:val="single" w:sz="4" w:space="0" w:color="auto"/>
-      </w:tblBorders>
-    </w:tblPr>
-  </w:style>
-  <w:style w:type="paragraph" w:styleId="Header">
-    <w:name w:val="header"/>
-    <w:basedOn w:val="Normal"/>
-    <w:link w:val="HeaderChar"/>
-    <w:uiPriority w:val="99"/>
-    <w:unhideWhenUsed/>
-    <w:rsid w:val="00BF0CF3"/>
-    <w:pPr>
-      <w:tabs>
-        <w:tab w:val="center" w:pos="4513"/>
-        <w:tab w:val="right" w:pos="9026"/>
-      </w:tabs>
-      <w:spacing w:after="0" w:line="240" w:lineRule="auto"/>
-    </w:pPr>
-  </w:style>
-  <w:style w:type="character" w:customStyle="1" w:styleId="HeaderChar">
-    <w:name w:val="Header Char"/>
-    <w:basedOn w:val="DefaultParagraphFont"/>
-    <w:link w:val="Header"/>
-    <w:uiPriority w:val="99"/>
-    <w:rsid w:val="00BF0CF3"/>
-  </w:style>
-  <w:style w:type="paragraph" w:styleId="Footer">
-    <w:name w:val="footer"/>
-    <w:basedOn w:val="Normal"/>
-    <w:link w:val="FooterChar"/>
-    <w:uiPriority w:val="99"/>
-    <w:unhideWhenUsed/>
-    <w:rsid w:val="00BF0CF3"/>
-    <w:pPr>
-      <w:tabs>
-        <w:tab w:val="center" w:pos="4513"/>
-        <w:tab w:val="right" w:pos="9026"/>
-      </w:tabs>
-      <w:spacing w:after="0" w:line="240" w:lineRule="auto"/>
-    </w:pPr>
-  </w:style>
-  <w:style w:type="character" w:customStyle="1" w:styleId="FooterChar">
-    <w:name w:val="Footer Char"/>
-    <w:basedOn w:val="DefaultParagraphFont"/>
-    <w:link w:val="Footer"/>
-    <w:uiPriority w:val="99"/>
-    <w:rsid w:val="00BF0CF3"/>
-  </w:style>
-  <w:style w:type="table" w:styleId="LightShading">
-    <w:name w:val="Light Shading"/>
-    <w:basedOn w:val="TableNormal"/>
-    <w:uiPriority w:val="60"/>
-    <w:rsid w:val="00DE3C94"/>
-    <w:pPr>
-      <w:spacing w:after="0" w:line="240" w:lineRule="auto"/>
-    </w:pPr>
-    <w:rPr>
-      <w:color w:val="000000" w:themeColor="text1" w:themeShade="BF"/>
-    </w:rPr>
-    <w:tblPr>
-      <w:tblStyleRowBandSize w:val="1"/>
-      <w:tblStyleColBandSize w:val="1"/>
-      <w:tblBorders>
-        <w:top w:val="single" w:sz="8" w:space="0" w:color="000000" w:themeColor="text1"/>
-        <w:bottom w:val="single" w:sz="8" w:space="0" w:color="000000" w:themeColor="text1"/>
-      </w:tblBorders>
-    </w:tblPr>
-    <w:tblStylePr w:type="firstRow">
-      <w:pPr>
-        <w:spacing w:before="0" w:after="0" w:line="240" w:lineRule="auto"/>
-      </w:pPr>
-      <w:rPr>
-        <w:b/>
-        <w:bCs/>
-      </w:rPr>
-      <w:tblPr/>
-      <w:tcPr>
-        <w:tcBorders>
-          <w:top w:val="single" w:sz="8" w:space="0" w:color="000000" w:themeColor="text1"/>
-          <w:left w:val="nil"/>
-          <w:bottom w:val="single" w:sz="8" w:space="0" w:color="000000" w:themeColor="text1"/>
-          <w:right w:val="nil"/>
-          <w:insideH w:val="nil"/>
-          <w:insideV w:val="nil"/>
-        </w:tcBorders>
-      </w:tcPr>
-    </w:tblStylePr>
-    <w:tblStylePr w:type="lastRow">
-      <w:pPr>
-        <w:spacing w:before="0" w:after="0" w:line="240" w:lineRule="auto"/>
-      </w:pPr>
-      <w:rPr>
-        <w:b/>
-        <w:bCs/>
-      </w:rPr>
-      <w:tblPr/>
-      <w:tcPr>
-        <w:tcBorders>
-          <w:top w:val="single" w:sz="8" w:space="0" w:color="000000" w:themeColor="text1"/>
-          <w:left w:val="nil"/>
-          <w:bottom w:val="single" w:sz="8" w:space="0" w:color="000000" w:themeColor="text1"/>
-          <w:right w:val="nil"/>
-          <w:insideH w:val="nil"/>
-          <w:insideV w:val="nil"/>
-        </w:tcBorders>
-      </w:tcPr>
-    </w:tblStylePr>
-    <w:tblStylePr w:type="firstCol">
-      <w:rPr>
-        <w:b/>
-        <w:bCs/>
-      </w:rPr>
-    </w:tblStylePr>
-    <w:tblStylePr w:type="lastCol">
-      <w:rPr>
-        <w:b/>
-        <w:bCs/>
-      </w:rPr>
-    </w:tblStylePr>
-    <w:tblStylePr w:type="band1Vert">
-      <w:tblPr/>
-      <w:tcPr>
-        <w:tcBorders>
-          <w:left w:val="nil"/>
-          <w:right w:val="nil"/>
-          <w:insideH w:val="nil"/>
-          <w:insideV w:val="nil"/>
-        </w:tcBorders>
-        <w:shd w:val="clear" w:color="auto" w:fill="C0C0C0" w:themeFill="text1" w:themeFillTint="3F"/>
-      </w:tcPr>
-    </w:tblStylePr>
-    <w:tblStylePr w:type="band1Horz">
-      <w:tblPr/>
-      <w:tcPr>
-        <w:tcBorders>
-          <w:left w:val="nil"/>
-          <w:right w:val="nil"/>
-          <w:insideH w:val="nil"/>
-          <w:insideV w:val="nil"/>
-        </w:tcBorders>
-        <w:shd w:val="clear" w:color="auto" w:fill="C0C0C0" w:themeFill="text1" w:themeFillTint="3F"/>
-      </w:tcPr>
-    </w:tblStylePr>
-  </w:style>
-  <w:style w:type="table" w:styleId="LightList">
-    <w:name w:val="Light List"/>
-    <w:basedOn w:val="TableNormal"/>
-    <w:uiPriority w:val="61"/>
-    <w:rsid w:val="00DE3C94"/>
-    <w:pPr>
-      <w:spacing w:after="0" w:line="240" w:lineRule="auto"/>
-    </w:pPr>
-    <w:tblPr>
-      <w:tblStyleRowBandSize w:val="1"/>
-      <w:tblStyleColBandSize w:val="1"/>
-      <w:tblBorders>
-        <w:top w:val="single" w:sz="8" w:space="0" w:color="000000" w:themeColor="text1"/>
-        <w:left w:val="single" w:sz="8" w:space="0" w:color="000000" w:themeColor="text1"/>
-        <w:bottom w:val="single" w:sz="8" w:space="0" w:color="000000" w:themeColor="text1"/>
-        <w:right w:val="single" w:sz="8" w:space="0" w:color="000000" w:themeColor="text1"/>
-      </w:tblBorders>
-    </w:tblPr>
-    <w:tblStylePr w:type="firstRow">
-      <w:pPr>
-        <w:spacing w:before="0" w:after="0" w:line="240" w:lineRule="auto"/>
-      </w:pPr>
-      <w:rPr>
-        <w:b/>
-        <w:bCs/>
-        <w:color w:val="FFFFFF" w:themeColor="background1"/>
-      </w:rPr>
-      <w:tblPr/>
-      <w:tcPr>
-        <w:shd w:val="clear" w:color="auto" w:fill="000000" w:themeFill="text1"/>
-      </w:tcPr>
-    </w:tblStylePr>
-    <w:tblStylePr w:type="lastRow">
-      <w:pPr>
-        <w:spacing w:before="0" w:after="0" w:line="240" w:lineRule="auto"/>
-      </w:pPr>
-      <w:rPr>
-        <w:b/>
-        <w:bCs/>
-      </w:rPr>
-      <w:tblPr/>
-      <w:tcPr>
-        <w:tcBorders>
-          <w:top w:val="double" w:sz="6" w:space="0" w:color="000000" w:themeColor="text1"/>
-          <w:left w:val="single" w:sz="8" w:space="0" w:color="000000" w:themeColor="text1"/>
-          <w:bottom w:val="single" w:sz="8" w:space="0" w:color="000000" w:themeColor="text1"/>
-          <w:right w:val="single" w:sz="8" w:space="0" w:color="000000" w:themeColor="text1"/>
-        </w:tcBorders>
-      </w:tcPr>
-    </w:tblStylePr>
-    <w:tblStylePr w:type="firstCol">
-      <w:rPr>
-        <w:b/>
-        <w:bCs/>
-      </w:rPr>
-    </w:tblStylePr>
-    <w:tblStylePr w:type="lastCol">
-      <w:rPr>
-        <w:b/>
-        <w:bCs/>
-      </w:rPr>
-    </w:tblStylePr>
-    <w:tblStylePr w:type="band1Vert">
-      <w:tblPr/>
-      <w:tcPr>
-        <w:tcBorders>
-          <w:top w:val="single" w:sz="8" w:space="0" w:color="000000" w:themeColor="text1"/>
-          <w:left w:val="single" w:sz="8" w:space="0" w:color="000000" w:themeColor="text1"/>
-          <w:bottom w:val="single" w:sz="8" w:space="0" w:color="000000" w:themeColor="text1"/>
-          <w:right w:val="single" w:sz="8" w:space="0" w:color="000000" w:themeColor="text1"/>
-        </w:tcBorders>
-      </w:tcPr>
-    </w:tblStylePr>
-    <w:tblStylePr w:type="band1Horz">
-      <w:tblPr/>
-      <w:tcPr>
-        <w:tcBorders>
-          <w:top w:val="single" w:sz="8" w:space="0" w:color="000000" w:themeColor="text1"/>
-          <w:left w:val="single" w:sz="8" w:space="0" w:color="000000" w:themeColor="text1"/>
-          <w:bottom w:val="single" w:sz="8" w:space="0" w:color="000000" w:themeColor="text1"/>
-          <w:right w:val="single" w:sz="8" w:space="0" w:color="000000" w:themeColor="text1"/>
-        </w:tcBorders>
-      </w:tcPr>
-    </w:tblStylePr>
-  </w:style>
-  <w:style w:type="table" w:styleId="LightGrid">
-    <w:name w:val="Light Grid"/>
-    <w:basedOn w:val="TableNormal"/>
-    <w:uiPriority w:val="62"/>
-    <w:rsid w:val="00DE3C94"/>
-    <w:pPr>
-      <w:spacing w:after="0" w:line="240" w:lineRule="auto"/>
-    </w:pPr>
-    <w:tblPr>
-      <w:tblStyleRowBandSize w:val="1"/>
-      <w:tblStyleColBandSize w:val="1"/>
-      <w:tblBorders>
-        <w:top w:val="single" w:sz="8" w:space="0" w:color="000000" w:themeColor="text1"/>
-        <w:left w:val="single" w:sz="8" w:space="0" w:color="000000" w:themeColor="text1"/>
-        <w:bottom w:val="single" w:sz="8" w:space="0" w:color="000000" w:themeColor="text1"/>
-        <w:right w:val="single" w:sz="8" w:space="0" w:color="000000" w:themeColor="text1"/>
-        <w:insideH w:val="single" w:sz="8" w:space="0" w:color="000000" w:themeColor="text1"/>
-        <w:insideV w:val="single" w:sz="8" w:space="0" w:color="000000" w:themeColor="text1"/>
-      </w:tblBorders>
-    </w:tblPr>
-    <w:tblStylePr w:type="firstRow">
-      <w:pPr>
-        <w:spacing w:before="0" w:after="0" w:line="240" w:lineRule="auto"/>
-      </w:pPr>
-      <w:rPr>
-        <w:rFonts w:asciiTheme="majorHAnsi" w:eastAsiaTheme="majorEastAsia" w:hAnsiTheme="majorHAnsi" w:cstheme="majorBidi"/>
-        <w:b/>
-        <w:bCs/>
-      </w:rPr>
-      <w:tblPr/>
-      <w:tcPr>
-        <w:tcBorders>
-          <w:top w:val="single" w:sz="8" w:space="0" w:color="000000" w:themeColor="text1"/>
-          <w:left w:val="single" w:sz="8" w:space="0" w:color="000000" w:themeColor="text1"/>
-          <w:bottom w:val="single" w:sz="18" w:space="0" w:color="000000" w:themeColor="text1"/>
-          <w:right w:val="single" w:sz="8" w:space="0" w:color="000000" w:themeColor="text1"/>
-          <w:insideH w:val="nil"/>
-          <w:insideV w:val="single" w:sz="8" w:space="0" w:color="000000" w:themeColor="text1"/>
-        </w:tcBorders>
-      </w:tcPr>
-    </w:tblStylePr>
-    <w:tblStylePr w:type="lastRow">
-      <w:pPr>
-        <w:spacing w:before="0" w:after="0" w:line="240" w:lineRule="auto"/>
-      </w:pPr>
-      <w:rPr>
-        <w:rFonts w:asciiTheme="majorHAnsi" w:eastAsiaTheme="majorEastAsia" w:hAnsiTheme="majorHAnsi" w:cstheme="majorBidi"/>
-        <w:b/>
-        <w:bCs/>
-      </w:rPr>
-      <w:tblPr/>
-      <w:tcPr>
-        <w:tcBorders>
-          <w:top w:val="double" w:sz="6" w:space="0" w:color="000000" w:themeColor="text1"/>
-          <w:left w:val="single" w:sz="8" w:space="0" w:color="000000" w:themeColor="text1"/>
-          <w:bottom w:val="single" w:sz="8" w:space="0" w:color="000000" w:themeColor="text1"/>
-          <w:right w:val="single" w:sz="8" w:space="0" w:color="000000" w:themeColor="text1"/>
-          <w:insideH w:val="nil"/>
-          <w:insideV w:val="single" w:sz="8" w:space="0" w:color="000000" w:themeColor="text1"/>
-        </w:tcBorders>
-      </w:tcPr>
-    </w:tblStylePr>
-    <w:tblStylePr w:type="firstCol">
-      <w:rPr>
-        <w:rFonts w:asciiTheme="majorHAnsi" w:eastAsiaTheme="majorEastAsia" w:hAnsiTheme="majorHAnsi" w:cstheme="majorBidi"/>
-        <w:b/>
-        <w:bCs/>
-      </w:rPr>
-    </w:tblStylePr>
-    <w:tblStylePr w:type="lastCol">
-      <w:rPr>
-        <w:rFonts w:asciiTheme="majorHAnsi" w:eastAsiaTheme="majorEastAsia" w:hAnsiTheme="majorHAnsi" w:cstheme="majorBidi"/>
-        <w:b/>
-        <w:bCs/>
-      </w:rPr>
-      <w:tblPr/>
-      <w:tcPr>
-        <w:tcBorders>
-          <w:top w:val="single" w:sz="8" w:space="0" w:color="000000" w:themeColor="text1"/>
-          <w:left w:val="single" w:sz="8" w:space="0" w:color="000000" w:themeColor="text1"/>
-          <w:bottom w:val="single" w:sz="8" w:space="0" w:color="000000" w:themeColor="text1"/>
-          <w:right w:val="single" w:sz="8" w:space="0" w:color="000000" w:themeColor="text1"/>
-        </w:tcBorders>
-      </w:tcPr>
-    </w:tblStylePr>
-    <w:tblStylePr w:type="band1Vert">
-      <w:tblPr/>
-      <w:tcPr>
-        <w:tcBorders>
-          <w:top w:val="single" w:sz="8" w:space="0" w:color="000000" w:themeColor="text1"/>
-          <w:left w:val="single" w:sz="8" w:space="0" w:color="000000" w:themeColor="text1"/>
-          <w:bottom w:val="single" w:sz="8" w:space="0" w:color="000000" w:themeColor="text1"/>
-          <w:right w:val="single" w:sz="8" w:space="0" w:color="000000" w:themeColor="text1"/>
-        </w:tcBorders>
-        <w:shd w:val="clear" w:color="auto" w:fill="C0C0C0" w:themeFill="text1" w:themeFillTint="3F"/>
-      </w:tcPr>
-    </w:tblStylePr>
-    <w:tblStylePr w:type="band1Horz">
-      <w:tblPr/>
-      <w:tcPr>
-        <w:tcBorders>
-          <w:top w:val="single" w:sz="8" w:space="0" w:color="000000" w:themeColor="text1"/>
-          <w:left w:val="single" w:sz="8" w:space="0" w:color="000000" w:themeColor="text1"/>
-          <w:bottom w:val="single" w:sz="8" w:space="0" w:color="000000" w:themeColor="text1"/>
-          <w:right w:val="single" w:sz="8" w:space="0" w:color="000000" w:themeColor="text1"/>
-          <w:insideV w:val="single" w:sz="8" w:space="0" w:color="000000" w:themeColor="text1"/>
-        </w:tcBorders>
-        <w:shd w:val="clear" w:color="auto" w:fill="C0C0C0" w:themeFill="text1" w:themeFillTint="3F"/>
-      </w:tcPr>
-    </w:tblStylePr>
-    <w:tblStylePr w:type="band2Horz">
-      <w:tblPr/>
-      <w:tcPr>
-        <w:tcBorders>
-          <w:top w:val="single" w:sz="8" w:space="0" w:color="000000" w:themeColor="text1"/>
-          <w:left w:val="single" w:sz="8" w:space="0" w:color="000000" w:themeColor="text1"/>
-          <w:bottom w:val="single" w:sz="8" w:space="0" w:color="000000" w:themeColor="text1"/>
-          <w:right w:val="single" w:sz="8" w:space="0" w:color="000000" w:themeColor="text1"/>
-          <w:insideV w:val="single" w:sz="8" w:space="0" w:color="000000" w:themeColor="text1"/>
-        </w:tcBorders>
-      </w:tcPr>
-    </w:tblStylePr>
-  </w:style>
-  <w:style w:type="table" w:styleId="LightGrid-Accent6">
-    <w:name w:val="Light Grid Accent 6"/>
-    <w:basedOn w:val="TableNormal"/>
-    <w:uiPriority w:val="62"/>
-    <w:rsid w:val="00DE3C94"/>
-    <w:pPr>
-      <w:spacing w:after="0" w:line="240" w:lineRule="auto"/>
-    </w:pPr>
-    <w:tblPr>
-      <w:tblStyleRowBandSize w:val="1"/>
-      <w:tblStyleColBandSize w:val="1"/>
-      <w:tblBorders>
-        <w:top w:val="single" w:sz="8" w:space="0" w:color="F79646" w:themeColor="accent6"/>
-        <w:left w:val="single" w:sz="8" w:space="0" w:color="F79646" w:themeColor="accent6"/>
-        <w:bottom w:val="single" w:sz="8" w:space="0" w:color="F79646" w:themeColor="accent6"/>
-        <w:right w:val="single" w:sz="8" w:space="0" w:color="F79646" w:themeColor="accent6"/>
-        <w:insideH w:val="single" w:sz="8" w:space="0" w:color="F79646" w:themeColor="accent6"/>
-        <w:insideV w:val="single" w:sz="8" w:space="0" w:color="F79646" w:themeColor="accent6"/>
-      </w:tblBorders>
-    </w:tblPr>
-    <w:tblStylePr w:type="firstRow">
-      <w:pPr>
-        <w:spacing w:before="0" w:after="0" w:line="240" w:lineRule="auto"/>
-      </w:pPr>
-      <w:rPr>
-        <w:rFonts w:asciiTheme="majorHAnsi" w:eastAsiaTheme="majorEastAsia" w:hAnsiTheme="majorHAnsi" w:cstheme="majorBidi"/>
-        <w:b/>
-        <w:bCs/>
-      </w:rPr>
-      <w:tblPr/>
-      <w:tcPr>
-        <w:tcBorders>
-          <w:top w:val="single" w:sz="8" w:space="0" w:color="F79646" w:themeColor="accent6"/>
-          <w:left w:val="single" w:sz="8" w:space="0" w:color="F79646" w:themeColor="accent6"/>
-          <w:bottom w:val="single" w:sz="18" w:space="0" w:color="F79646" w:themeColor="accent6"/>
-          <w:right w:val="single" w:sz="8" w:space="0" w:color="F79646" w:themeColor="accent6"/>
-          <w:insideH w:val="nil"/>
-          <w:insideV w:val="single" w:sz="8" w:space="0" w:color="F79646" w:themeColor="accent6"/>
-        </w:tcBorders>
-      </w:tcPr>
-    </w:tblStylePr>
-    <w:tblStylePr w:type="lastRow">
-      <w:pPr>
-        <w:spacing w:before="0" w:after="0" w:line="240" w:lineRule="auto"/>
-      </w:pPr>
-      <w:rPr>
-        <w:rFonts w:asciiTheme="majorHAnsi" w:eastAsiaTheme="majorEastAsia" w:hAnsiTheme="majorHAnsi" w:cstheme="majorBidi"/>
-        <w:b/>
-        <w:bCs/>
-      </w:rPr>
-      <w:tblPr/>
-      <w:tcPr>
-        <w:tcBorders>
-          <w:top w:val="double" w:sz="6" w:space="0" w:color="F79646" w:themeColor="accent6"/>
-          <w:left w:val="single" w:sz="8" w:space="0" w:color="F79646" w:themeColor="accent6"/>
-          <w:bottom w:val="single" w:sz="8" w:space="0" w:color="F79646" w:themeColor="accent6"/>
-          <w:right w:val="single" w:sz="8" w:space="0" w:color="F79646" w:themeColor="accent6"/>
-          <w:insideH w:val="nil"/>
-          <w:insideV w:val="single" w:sz="8" w:space="0" w:color="F79646" w:themeColor="accent6"/>
-        </w:tcBorders>
-      </w:tcPr>
-    </w:tblStylePr>
-    <w:tblStylePr w:type="firstCol">
-      <w:rPr>
-        <w:rFonts w:asciiTheme="majorHAnsi" w:eastAsiaTheme="majorEastAsia" w:hAnsiTheme="majorHAnsi" w:cstheme="majorBidi"/>
-        <w:b/>
-        <w:bCs/>
-      </w:rPr>
-    </w:tblStylePr>
-    <w:tblStylePr w:type="lastCol">
-      <w:rPr>
-        <w:rFonts w:asciiTheme="majorHAnsi" w:eastAsiaTheme="majorEastAsia" w:hAnsiTheme="majorHAnsi" w:cstheme="majorBidi"/>
-        <w:b/>
-        <w:bCs/>
-      </w:rPr>
-      <w:tblPr/>
-      <w:tcPr>
-        <w:tcBorders>
-          <w:top w:val="single" w:sz="8" w:space="0" w:color="F79646" w:themeColor="accent6"/>
-          <w:left w:val="single" w:sz="8" w:space="0" w:color="F79646" w:themeColor="accent6"/>
-          <w:bottom w:val="single" w:sz="8" w:space="0" w:color="F79646" w:themeColor="accent6"/>
-          <w:right w:val="single" w:sz="8" w:space="0" w:color="F79646" w:themeColor="accent6"/>
-        </w:tcBorders>
-      </w:tcPr>
-    </w:tblStylePr>
-    <w:tblStylePr w:type="band1Vert">
-      <w:tblPr/>
-      <w:tcPr>
-        <w:tcBorders>
-          <w:top w:val="single" w:sz="8" w:space="0" w:color="F79646" w:themeColor="accent6"/>
-          <w:left w:val="single" w:sz="8" w:space="0" w:color="F79646" w:themeColor="accent6"/>
-          <w:bottom w:val="single" w:sz="8" w:space="0" w:color="F79646" w:themeColor="accent6"/>
-          <w:right w:val="single" w:sz="8" w:space="0" w:color="F79646" w:themeColor="accent6"/>
-        </w:tcBorders>
-        <w:shd w:val="clear" w:color="auto" w:fill="FDE4D0" w:themeFill="accent6" w:themeFillTint="3F"/>
-      </w:tcPr>
-    </w:tblStylePr>
-    <w:tblStylePr w:type="band1Horz">
-      <w:tblPr/>
-      <w:tcPr>
-        <w:tcBorders>
-          <w:top w:val="single" w:sz="8" w:space="0" w:color="F79646" w:themeColor="accent6"/>
-          <w:left w:val="single" w:sz="8" w:space="0" w:color="F79646" w:themeColor="accent6"/>
-          <w:bottom w:val="single" w:sz="8" w:space="0" w:color="F79646" w:themeColor="accent6"/>
-          <w:right w:val="single" w:sz="8" w:space="0" w:color="F79646" w:themeColor="accent6"/>
-          <w:insideV w:val="single" w:sz="8" w:space="0" w:color="F79646" w:themeColor="accent6"/>
-        </w:tcBorders>
-        <w:shd w:val="clear" w:color="auto" w:fill="FDE4D0" w:themeFill="accent6" w:themeFillTint="3F"/>
-      </w:tcPr>
-    </w:tblStylePr>
-    <w:tblStylePr w:type="band2Horz">
-      <w:tblPr/>
-      <w:tcPr>
-        <w:tcBorders>
-          <w:top w:val="single" w:sz="8" w:space="0" w:color="F79646" w:themeColor="accent6"/>
-          <w:left w:val="single" w:sz="8" w:space="0" w:color="F79646" w:themeColor="accent6"/>
-          <w:bottom w:val="single" w:sz="8" w:space="0" w:color="F79646" w:themeColor="accent6"/>
-          <w:right w:val="single" w:sz="8" w:space="0" w:color="F79646" w:themeColor="accent6"/>
-          <w:insideV w:val="single" w:sz="8" w:space="0" w:color="F79646" w:themeColor="accent6"/>
-        </w:tcBorders>
-      </w:tcPr>
-    </w:tblStylePr>
-  </w:style>
-  <w:style w:type="table" w:styleId="LightList-Accent1">
-    <w:name w:val="Light List Accent 1"/>
-    <w:basedOn w:val="TableNormal"/>
-    <w:uiPriority w:val="61"/>
-    <w:rsid w:val="006C7AC7"/>
-    <w:pPr>
-      <w:spacing w:after="0" w:line="240" w:lineRule="auto"/>
-    </w:pPr>
-    <w:tblPr>
-      <w:tblStyleRowBandSize w:val="1"/>
-      <w:tblStyleColBandSize w:val="1"/>
-      <w:tblBorders>
-        <w:top w:val="single" w:sz="8" w:space="0" w:color="4F81BD" w:themeColor="accent1"/>
-        <w:left w:val="single" w:sz="8" w:space="0" w:color="4F81BD" w:themeColor="accent1"/>
-        <w:bottom w:val="single" w:sz="8" w:space="0" w:color="4F81BD" w:themeColor="accent1"/>
-        <w:right w:val="single" w:sz="8" w:space="0" w:color="4F81BD" w:themeColor="accent1"/>
-      </w:tblBorders>
-    </w:tblPr>
-    <w:tblStylePr w:type="firstRow">
-      <w:pPr>
-        <w:spacing w:before="0" w:after="0" w:line="240" w:lineRule="auto"/>
-      </w:pPr>
-      <w:rPr>
-        <w:b/>
-        <w:bCs/>
-        <w:color w:val="FFFFFF" w:themeColor="background1"/>
-      </w:rPr>
-      <w:tblPr/>
-      <w:tcPr>
-        <w:shd w:val="clear" w:color="auto" w:fill="4F81BD" w:themeFill="accent1"/>
-      </w:tcPr>
-    </w:tblStylePr>
-    <w:tblStylePr w:type="lastRow">
-      <w:pPr>
-        <w:spacing w:before="0" w:after="0" w:line="240" w:lineRule="auto"/>
-      </w:pPr>
-      <w:rPr>
-        <w:b/>
-        <w:bCs/>
-      </w:rPr>
-      <w:tblPr/>
-      <w:tcPr>
-        <w:tcBorders>
-          <w:top w:val="double" w:sz="6" w:space="0" w:color="4F81BD" w:themeColor="accent1"/>
-          <w:left w:val="single" w:sz="8" w:space="0" w:color="4F81BD" w:themeColor="accent1"/>
-          <w:bottom w:val="single" w:sz="8" w:space="0" w:color="4F81BD" w:themeColor="accent1"/>
-          <w:right w:val="single" w:sz="8" w:space="0" w:color="4F81BD" w:themeColor="accent1"/>
-        </w:tcBorders>
-      </w:tcPr>
-    </w:tblStylePr>
-    <w:tblStylePr w:type="firstCol">
-      <w:rPr>
-        <w:b/>
-        <w:bCs/>
-      </w:rPr>
-    </w:tblStylePr>
-    <w:tblStylePr w:type="lastCol">
-      <w:rPr>
-        <w:b/>
-        <w:bCs/>
-      </w:rPr>
-    </w:tblStylePr>
-    <w:tblStylePr w:type="band1Vert">
-      <w:tblPr/>
-      <w:tcPr>
-        <w:tcBorders>
-          <w:top w:val="single" w:sz="8" w:space="0" w:color="4F81BD" w:themeColor="accent1"/>
-          <w:left w:val="single" w:sz="8" w:space="0" w:color="4F81BD" w:themeColor="accent1"/>
-          <w:bottom w:val="single" w:sz="8" w:space="0" w:color="4F81BD" w:themeColor="accent1"/>
-          <w:right w:val="single" w:sz="8" w:space="0" w:color="4F81BD" w:themeColor="accent1"/>
-        </w:tcBorders>
-      </w:tcPr>
-    </w:tblStylePr>
-    <w:tblStylePr w:type="band1Horz">
-      <w:tblPr/>
-      <w:tcPr>
-        <w:tcBorders>
-          <w:top w:val="single" w:sz="8" w:space="0" w:color="4F81BD" w:themeColor="accent1"/>
-          <w:left w:val="single" w:sz="8" w:space="0" w:color="4F81BD" w:themeColor="accent1"/>
-          <w:bottom w:val="single" w:sz="8" w:space="0" w:color="4F81BD" w:themeColor="accent1"/>
-          <w:right w:val="single" w:sz="8" w:space="0" w:color="4F81BD" w:themeColor="accent1"/>
-        </w:tcBorders>
-      </w:tcPr>
-    </w:tblStylePr>
-  </w:style>
-</w:styles>
-</file>
-
-<file path=word/stylesWithEffects.xml><?xml version="1.0" encoding="utf-8"?>
-<w:styles xmlns:wpc="http://schemas.microsoft.com/office/word/2010/wordprocessingCanvas" xmlns:mc="http://schemas.openxmlformats.org/markup-compatibility/2006" xmlns:o="urn:schemas-microsoft-com:office:office" xmlns:r="http://schemas.openxmlformats.org/officeDocument/2006/relationships" xmlns:m="http://schemas.openxmlformats.org/officeDocument/2006/math" xmlns:v="urn:schemas-microsoft-com:vml" xmlns:wp14="http://schemas.microsoft.com/office/word/2010/wordprocessingDrawing" xmlns:wp="http://schemas.openxmlformats.org/drawingml/2006/wordprocessingDrawing" xmlns:w10="urn:schemas-microsoft-com:office:word" xmlns:w="http://schemas.openxmlformats.org/wordprocessingml/2006/main" xmlns:w14="http://schemas.microsoft.com/office/word/2010/wordml" xmlns:wpg="http://schemas.microsoft.com/office/word/2010/wordprocessingGroup" xmlns:wpi="http://schemas.microsoft.com/office/word/2010/wordprocessingInk" xmlns:wne="http://schemas.microsoft.com/office/word/2006/wordml" xmlns:wps="http://schemas.microsoft.com/office/word/2010/wordprocessingShape" mc:Ignorable="w14 wp14">
-  <w:docDefaults>
-    <w:rPrDefault>
-      <w:rPr>
-        <w:rFonts w:asciiTheme="minorHAnsi" w:eastAsiaTheme="minorEastAsia" w:hAnsiTheme="minorHAnsi" w:cstheme="minorBidi"/>
-        <w:sz w:val="22"/>
-        <w:szCs w:val="22"/>
-        <w:lang w:val="en-SG" w:eastAsia="zh-CN" w:bidi="ar-SA"/>
-      </w:rPr>
-    </w:rPrDefault>
-    <w:pPrDefault>
-      <w:pPr>
-        <w:spacing w:after="200" w:line="276" w:lineRule="auto"/>
-      </w:pPr>
-    </w:pPrDefault>
-  </w:docDefaults>
-  <w:latentStyles w:defLockedState="0" w:defUIPriority="99" w:defSemiHidden="1" w:defUnhideWhenUsed="1" w:defQFormat="0" w:count="267">
-    <w:lsdException w:name="Normal" w:semiHidden="0" w:uiPriority="0" w:unhideWhenUsed="0" w:qFormat="1"/>
-    <w:lsdException w:name="heading 1" w:semiHidden="0" w:uiPriority="9" w:unhideWhenUsed="0" w:qFormat="1"/>
-    <w:lsdException w:name="heading 2" w:uiPriority="9" w:qFormat="1"/>
-    <w:lsdException w:name="heading 3" w:uiPriority="9" w:qFormat="1"/>
-    <w:lsdException w:name="heading 4" w:uiPriority="9" w:qFormat="1"/>
-    <w:lsdException w:name="heading 5" w:uiPriority="9" w:qFormat="1"/>
-    <w:lsdException w:name="heading 6" w:uiPriority="9" w:qFormat="1"/>
-    <w:lsdException w:name="heading 7" w:uiPriority="9" w:qFormat="1"/>
-    <w:lsdException w:name="heading 8" w:uiPriority="9" w:qFormat="1"/>
-    <w:lsdException w:name="heading 9" w:uiPriority="9" w:qFormat="1"/>
-    <w:lsdException w:name="toc 1" w:uiPriority="39"/>
-    <w:lsdException w:name="toc 2" w:uiPriority="39"/>
-    <w:lsdException w:name="toc 3" w:uiPriority="39"/>
-    <w:lsdException w:name="toc 4" w:uiPriority="39"/>
-    <w:lsdException w:name="toc 5" w:uiPriority="39"/>
-    <w:lsdException w:name="toc 6" w:uiPriority="39"/>
-    <w:lsdException w:name="toc 7" w:uiPriority="39"/>
-    <w:lsdException w:name="toc 8" w:uiPriority="39"/>
-    <w:lsdException w:name="toc 9" w:uiPriority="39"/>
-    <w:lsdException w:name="caption" w:uiPriority="35" w:qFormat="1"/>
-    <w:lsdException w:name="Title" w:semiHidden="0" w:uiPriority="10" w:unhideWhenUsed="0" w:qFormat="1"/>
-    <w:lsdException w:name="Default Paragraph Font" w:uiPriority="1"/>
-    <w:lsdException w:name="Subtitle" w:semiHidden="0" w:uiPriority="11" w:unhideWhenUsed="0" w:qFormat="1"/>
-    <w:lsdException w:name="Strong" w:semiHidden="0" w:uiPriority="22" w:unhideWhenUsed="0" w:qFormat="1"/>
-    <w:lsdException w:name="Emphasis" w:semiHidden="0" w:uiPriority="20" w:unhideWhenUsed="0" w:qFormat="1"/>
-    <w:lsdException w:name="Table Grid" w:semiHidden="0" w:uiPriority="59" w:unhideWhenUsed="0"/>
-    <w:lsdException w:name="Placeholder Text" w:unhideWhenUsed="0"/>
-    <w:lsdException w:name="No Spacing" w:semiHidden="0" w:uiPriority="1" w:unhideWhenUsed="0" w:qFormat="1"/>
-    <w:lsdException w:name="Light Shading" w:semiHidden="0" w:uiPriority="60" w:unhideWhenUsed="0"/>
-    <w:lsdException w:name="Light List" w:semiHidden="0" w:uiPriority="61" w:unhideWhenUsed="0"/>
-    <w:lsdException w:name="Light Grid" w:semiHidden="0" w:uiPriority="62" w:unhideWhenUsed="0"/>
-    <w:lsdException w:name="Medium Shading 1" w:semiHidden="0" w:uiPriority="63" w:unhideWhenUsed="0"/>
-    <w:lsdException w:name="Medium Shading 2" w:semiHidden="0" w:uiPriority="64" w:unhideWhenUsed="0"/>
-    <w:lsdException w:name="Medium List 1" w:semiHidden="0" w:uiPriority="65" w:unhideWhenUsed="0"/>
-    <w:lsdException w:name="Medium List 2" w:semiHidden="0" w:uiPriority="66" w:unhideWhenUsed="0"/>
-    <w:lsdException w:name="Medium Grid 1" w:semiHidden="0" w:uiPriority="67" w:unhideWhenUsed="0"/>
-    <w:lsdException w:name="Medium Grid 2" w:semiHidden="0" w:uiPriority="68" w:unhideWhenUsed="0"/>
-    <w:lsdException w:name="Medium Grid 3" w:semiHidden="0" w:uiPriority="69" w:unhideWhenUsed="0"/>
-    <w:lsdException w:name="Dark List" w:semiHidden="0" w:uiPriority="70" w:unhideWhenUsed="0"/>
-    <w:lsdException w:name="Colorful Shading" w:semiHidden="0" w:uiPriority="71" w:unhideWhenUsed="0"/>
-    <w:lsdException w:name="Colorful List" w:semiHidden="0" w:uiPriority="72" w:unhideWhenUsed="0"/>
-    <w:lsdException w:name="Colorful Grid" w:semiHidden="0" w:uiPriority="73" w:unhideWhenUsed="0"/>
-    <w:lsdException w:name="Light Shading Accent 1" w:semiHidden="0" w:uiPriority="60" w:unhideWhenUsed="0"/>
-    <w:lsdException w:name="Light List Accent 1" w:semiHidden="0" w:uiPriority="61" w:unhideWhenUsed="0"/>
-    <w:lsdException w:name="Light Grid Accent 1" w:semiHidden="0" w:uiPriority="62" w:unhideWhenUsed="0"/>
-    <w:lsdException w:name="Medium Shading 1 Accent 1" w:semiHidden="0" w:uiPriority="63" w:unhideWhenUsed="0"/>
-    <w:lsdException w:name="Medium Shading 2 Accent 1" w:semiHidden="0" w:uiPriority="64" w:unhideWhenUsed="0"/>
-    <w:lsdException w:name="Medium List 1 Accent 1" w:semiHidden="0" w:uiPriority="65" w:unhideWhenUsed="0"/>
-    <w:lsdException w:name="Revision" w:unhideWhenUsed="0"/>
-    <w:lsdException w:name="List Paragraph" w:semiHidden="0" w:uiPriority="34" w:unhideWhenUsed="0" w:qFormat="1"/>
-    <w:lsdException w:name="Quote" w:semiHidden="0" w:uiPriority="29" w:unhideWhenUsed="0" w:qFormat="1"/>
-    <w:lsdException w:name="Intense Quote" w:semiHidden="0" w:uiPriority="30" w:unhideWhenUsed="0" w:qFormat="1"/>
-    <w:lsdException w:name="Medium List 2 Accent 1" w:semiHidden="0" w:uiPriority="66" w:unhideWhenUsed="0"/>
-    <w:lsdException w:name="Medium Grid 1 Accent 1" w:semiHidden="0" w:uiPriority="67" w:unhideWhenUsed="0"/>
-    <w:lsdException w:name="Medium Grid 2 Accent 1" w:semiHidden="0" w:uiPriority="68" w:unhideWhenUsed="0"/>
-    <w:lsdException w:name="Medium Grid 3 Accent 1" w:semiHidden="0" w:uiPriority="69" w:unhideWhenUsed="0"/>
-    <w:lsdException w:name="Dark List Accent 1" w:semiHidden="0" w:uiPriority="70" w:unhideWhenUsed="0"/>
-    <w:lsdException w:name="Colorful Shading Accent 1" w:semiHidden="0" w:uiPriority="71" w:unhideWhenUsed="0"/>
-    <w:lsdException w:name="Colorful List Accent 1" w:semiHidden="0" w:uiPriority="72" w:unhideWhenUsed="0"/>
-    <w:lsdException w:name="Colorful Grid Accent 1" w:semiHidden="0" w:uiPriority="73" w:unhideWhenUsed="0"/>
-    <w:lsdException w:name="Light Shading Accent 2" w:semiHidden="0" w:uiPriority="60" w:unhideWhenUsed="0"/>
-    <w:lsdException w:name="Light List Accent 2" w:semiHidden="0" w:uiPriority="61" w:unhideWhenUsed="0"/>
-    <w:lsdException w:name="Light Grid Accent 2" w:semiHidden="0" w:uiPriority="62" w:unhideWhenUsed="0"/>
-    <w:lsdException w:name="Medium Shading 1 Accent 2" w:semiHidden="0" w:uiPriority="63" w:unhideWhenUsed="0"/>
-    <w:lsdException w:name="Medium Shading 2 Accent 2" w:semiHidden="0" w:uiPriority="64" w:unhideWhenUsed="0"/>
-    <w:lsdException w:name="Medium List 1 Accent 2" w:semiHidden="0" w:uiPriority="65" w:unhideWhenUsed="0"/>
-    <w:lsdException w:name="Medium List 2 Accent 2" w:semiHidden="0" w:uiPriority="66" w:unhideWhenUsed="0"/>
-    <w:lsdException w:name="Medium Grid 1 Accent 2" w:semiHidden="0" w:uiPriority="67" w:unhideWhenUsed="0"/>
-    <w:lsdException w:name="Medium Grid 2 Accent 2" w:semiHidden="0" w:uiPriority="68" w:unhideWhenUsed="0"/>
-    <w:lsdException w:name="Medium Grid 3 Accent 2" w:semiHidden="0" w:uiPriority="69" w:unhideWhenUsed="0"/>
-    <w:lsdException w:name="Dark List Accent 2" w:semiHidden="0" w:uiPriority="70" w:unhideWhenUsed="0"/>
-    <w:lsdException w:name="Colorful Shading Accent 2" w:semiHidden="0" w:uiPriority="71" w:unhideWhenUsed="0"/>
-    <w:lsdException w:name="Colorful List Accent 2" w:semiHidden="0" w:uiPriority="72" w:unhideWhenUsed="0"/>
-    <w:lsdException w:name="Colorful Grid Accent 2" w:semiHidden="0" w:uiPriority="73" w:unhideWhenUsed="0"/>
-    <w:lsdException w:name="Light Shading Accent 3" w:semiHidden="0" w:uiPriority="60" w:unhideWhenUsed="0"/>
-    <w:lsdException w:name="Light List Accent 3" w:semiHidden="0" w:uiPriority="61" w:unhideWhenUsed="0"/>
-    <w:lsdException w:name="Light Grid Accent 3" w:semiHidden="0" w:uiPriority="62" w:unhideWhenUsed="0"/>
-    <w:lsdException w:name="Medium Shading 1 Accent 3" w:semiHidden="0" w:uiPriority="63" w:unhideWhenUsed="0"/>
-    <w:lsdException w:name="Medium Shading 2 Accent 3" w:semiHidden="0" w:uiPriority="64" w:unhideWhenUsed="0"/>
-    <w:lsdException w:name="Medium List 1 Accent 3" w:semiHidden="0" w:uiPriority="65" w:unhideWhenUsed="0"/>
-    <w:lsdException w:name="Medium List 2 Accent 3" w:semiHidden="0" w:uiPriority="66" w:unhideWhenUsed="0"/>
-    <w:lsdException w:name="Medium Grid 1 Accent 3" w:semiHidden="0" w:uiPriority="67" w:unhideWhenUsed="0"/>
-    <w:lsdException w:name="Medium Grid 2 Accent 3" w:semiHidden="0" w:uiPriority="68" w:unhideWhenUsed="0"/>
-    <w:lsdException w:name="Medium Grid 3 Accent 3" w:semiHidden="0" w:uiPriority="69" w:unhideWhenUsed="0"/>
-    <w:lsdException w:name="Dark List Accent 3" w:semiHidden="0" w:uiPriority="70" w:unhideWhenUsed="0"/>
-    <w:lsdException w:name="Colorful Shading Accent 3" w:semiHidden="0" w:uiPriority="71" w:unhideWhenUsed="0"/>
-    <w:lsdException w:name="Colorful List Accent 3" w:semiHidden="0" w:uiPriority="72" w:unhideWhenUsed="0"/>
-    <w:lsdException w:name="Colorful Grid Accent 3" w:semiHidden="0" w:uiPriority="73" w:unhideWhenUsed="0"/>
-    <w:lsdException w:name="Light Shading Accent 4" w:semiHidden="0" w:uiPriority="60" w:unhideWhenUsed="0"/>
-    <w:lsdException w:name="Light List Accent 4" w:semiHidden="0" w:uiPriority="61" w:unhideWhenUsed="0"/>
-    <w:lsdException w:name="Light Grid Accent 4" w:semiHidden="0" w:uiPriority="62" w:unhideWhenUsed="0"/>
-    <w:lsdException w:name="Medium Shading 1 Accent 4" w:semiHidden="0" w:uiPriority="63" w:unhideWhenUsed="0"/>
-    <w:lsdException w:name="Medium Shading 2 Accent 4" w:semiHidden="0" w:uiPriority="64" w:unhideWhenUsed="0"/>
-    <w:lsdException w:name="Medium List 1 Accent 4" w:semiHidden="0" w:uiPriority="65" w:unhideWhenUsed="0"/>
-    <w:lsdException w:name="Medium List 2 Accent 4" w:semiHidden="0" w:uiPriority="66" w:unhideWhenUsed="0"/>
-    <w:lsdException w:name="Medium Grid 1 Accent 4" w:semiHidden="0" w:uiPriority="67" w:unhideWhenUsed="0"/>
-    <w:lsdException w:name="Medium Grid 2 Accent 4" w:semiHidden="0" w:uiPriority="68" w:unhideWhenUsed="0"/>
-    <w:lsdException w:name="Medium Grid 3 Accent 4" w:semiHidden="0" w:uiPriority="69" w:unhideWhenUsed="0"/>
-    <w:lsdException w:name="Dark List Accent 4" w:semiHidden="0" w:uiPriority="70" w:unhideWhenUsed="0"/>
-    <w:lsdException w:name="Colorful Shading Accent 4" w:semiHidden="0" w:uiPriority="71" w:unhideWhenUsed="0"/>
-    <w:lsdException w:name="Colorful List Accent 4" w:semiHidden="0" w:uiPriority="72" w:unhideWhenUsed="0"/>
-    <w:lsdException w:name="Colorful Grid Accent 4" w:semiHidden="0" w:uiPriority="73" w:unhideWhenUsed="0"/>
-    <w:lsdException w:name="Light Shading Accent 5" w:semiHidden="0" w:uiPriority="60" w:unhideWhenUsed="0"/>
-    <w:lsdException w:name="Light List Accent 5" w:semiHidden="0" w:uiPriority="61" w:unhideWhenUsed="0"/>
-    <w:lsdException w:name="Light Grid Accent 5" w:semiHidden="0" w:uiPriority="62" w:unhideWhenUsed="0"/>
-    <w:lsdException w:name="Medium Shading 1 Accent 5" w:semiHidden="0" w:uiPriority="63" w:unhideWhenUsed="0"/>
-    <w:lsdException w:name="Medium Shading 2 Accent 5" w:semiHidden="0" w:uiPriority="64" w:unhideWhenUsed="0"/>
-    <w:lsdException w:name="Medium List 1 Accent 5" w:semiHidden="0" w:uiPriority="65" w:unhideWhenUsed="0"/>
-    <w:lsdException w:name="Medium List 2 Accent 5" w:semiHidden="0" w:uiPriority="66" w:unhideWhenUsed="0"/>
-    <w:lsdException w:name="Medium Grid 1 Accent 5" w:semiHidden="0" w:uiPriority="67" w:unhideWhenUsed="0"/>
-    <w:lsdException w:name="Medium Grid 2 Accent 5" w:semiHidden="0" w:uiPriority="68" w:unhideWhenUsed="0"/>
-    <w:lsdException w:name="Medium Grid 3 Accent 5" w:semiHidden="0" w:uiPriority="69" w:unhideWhenUsed="0"/>
-    <w:lsdException w:name="Dark List Accent 5" w:semiHidden="0" w:uiPriority="70" w:unhideWhenUsed="0"/>
-    <w:lsdException w:name="Colorful Shading Accent 5" w:semiHidden="0" w:uiPriority="71" w:unhideWhenUsed="0"/>
-    <w:lsdException w:name="Colorful List Accent 5" w:semiHidden="0" w:uiPriority="72" w:unhideWhenUsed="0"/>
-    <w:lsdException w:name="Colorful Grid Accent 5" w:semiHidden="0" w:uiPriority="73" w:unhideWhenUsed="0"/>
-    <w:lsdException w:name="Light Shading Accent 6" w:semiHidden="0" w:uiPriority="60" w:unhideWhenUsed="0"/>
-    <w:lsdException w:name="Light List Accent 6" w:semiHidden="0" w:uiPriority="61" w:unhideWhenUsed="0"/>
-    <w:lsdException w:name="Light Grid Accent 6" w:semiHidden="0" w:uiPriority="62" w:unhideWhenUsed="0"/>
-    <w:lsdException w:name="Medium Shading 1 Accent 6" w:semiHidden="0" w:uiPriority="63" w:unhideWhenUsed="0"/>
-    <w:lsdException w:name="Medium Shading 2 Accent 6" w:semiHidden="0" w:uiPriority="64" w:unhideWhenUsed="0"/>
-    <w:lsdException w:name="Medium List 1 Accent 6" w:semiHidden="0" w:uiPriority="65" w:unhideWhenUsed="0"/>
-    <w:lsdException w:name="Medium List 2 Accent 6" w:semiHidden="0" w:uiPriority="66" w:unhideWhenUsed="0"/>
-    <w:lsdException w:name="Medium Grid 1 Accent 6" w:semiHidden="0" w:uiPriority="67" w:unhideWhenUsed="0"/>
-    <w:lsdException w:name="Medium Grid 2 Accent 6" w:semiHidden="0" w:uiPriority="68" w:unhideWhenUsed="0"/>
-    <w:lsdException w:name="Medium Grid 3 Accent 6" w:semiHidden="0" w:uiPriority="69" w:unhideWhenUsed="0"/>
-    <w:lsdException w:name="Dark List Accent 6" w:semiHidden="0" w:uiPriority="70" w:unhideWhenUsed="0"/>
-    <w:lsdException w:name="Colorful Shading Accent 6" w:semiHidden="0" w:uiPriority="71" w:unhideWhenUsed="0"/>
-    <w:lsdException w:name="Colorful List Accent 6" w:semiHidden="0" w:uiPriority="72" w:unhideWhenUsed="0"/>
-    <w:lsdException w:name="Colorful Grid Accent 6" w:semiHidden="0" w:uiPriority="73" w:unhideWhenUsed="0"/>
-    <w:lsdException w:name="Subtle Emphasis" w:semiHidden="0" w:uiPriority="19" w:unhideWhenUsed="0" w:qFormat="1"/>
-    <w:lsdException w:name="Intense Emphasis" w:semiHidden="0" w:uiPriority="21" w:unhideWhenUsed="0" w:qFormat="1"/>
-    <w:lsdException w:name="Subtle Reference" w:semiHidden="0" w:uiPriority="31" w:unhideWhenUsed="0" w:qFormat="1"/>
-    <w:lsdException w:name="Intense Reference" w:semiHidden="0" w:uiPriority="32" w:unhideWhenUsed="0" w:qFormat="1"/>
-    <w:lsdException w:name="Book Title" w:semiHidden="0" w:uiPriority="33" w:unhideWhenUsed="0" w:qFormat="1"/>
-    <w:lsdException w:name="Bibliography" w:uiPriority="37"/>
-    <w:lsdException w:name="TOC Heading" w:uiPriority="39" w:qFormat="1"/>
+  <w:latentStyles w:defLockedState="0" w:defUIPriority="99" w:defSemiHidden="0" w:defUnhideWhenUsed="0" w:defQFormat="0" w:count="371">
+    <w:lsdException w:name="Normal" w:uiPriority="0" w:qFormat="1"/>
+    <w:lsdException w:name="heading 1" w:uiPriority="9" w:qFormat="1"/>
+    <w:lsdException w:name="heading 2" w:semiHidden="1" w:uiPriority="9" w:unhideWhenUsed="1" w:qFormat="1"/>
+    <w:lsdException w:name="heading 3" w:semiHidden="1" w:uiPriority="9" w:unhideWhenUsed="1" w:qFormat="1"/>
+    <w:lsdException w:name="heading 4" w:semiHidden="1" w:uiPriority="9" w:unhideWhenUsed="1" w:qFormat="1"/>
+    <w:lsdException w:name="heading 5" w:semiHidden="1" w:uiPriority="9" w:unhideWhenUsed="1" w:qFormat="1"/>
+    <w:lsdException w:name="heading 6" w:semiHidden="1" w:uiPriority="9" w:unhideWhenUsed="1" w:qFormat="1"/>
+    <w:lsdException w:name="heading 7" w:semiHidden="1" w:uiPriority="9" w:unhideWhenUsed="1" w:qFormat="1"/>
+    <w:lsdException w:name="heading 8" w:semiHidden="1" w:uiPriority="9" w:unhideWhenUsed="1" w:qFormat="1"/>
+    <w:lsdException w:name="heading 9" w:semiHidden="1" w:uiPriority="9" w:unhideWhenUsed="1" w:qFormat="1"/>
+    <w:lsdException w:name="index 1" w:semiHidden="1" w:unhideWhenUsed="1"/>
+    <w:lsdException w:name="index 2" w:semiHidden="1" w:unhideWhenUsed="1"/>
+    <w:lsdException w:name="index 3" w:semiHidden="1" w:unhideWhenUsed="1"/>
+    <w:lsdException w:name="index 4" w:semiHidden="1" w:unhideWhenUsed="1"/>
+    <w:lsdException w:name="index 5" w:semiHidden="1" w:unhideWhenUsed="1"/>
+    <w:lsdException w:name="index 6" w:semiHidden="1" w:unhideWhenUsed="1"/>
+    <w:lsdException w:name="index 7" w:semiHidden="1" w:unhideWhenUsed="1"/>
+    <w:lsdException w:name="index 8" w:semiHidden="1" w:unhideWhenUsed="1"/>
+    <w:lsdException w:name="index 9" w:semiHidden="1" w:unhideWhenUsed="1"/>
+    <w:lsdException w:name="toc 1" w:semiHidden="1" w:uiPriority="39" w:unhideWhenUsed="1"/>
+    <w:lsdException w:name="toc 2" w:semiHidden="1" w:uiPriority="39" w:unhideWhenUsed="1"/>
+    <w:lsdException w:name="toc 3" w:semiHidden="1" w:uiPriority="39" w:unhideWhenUsed="1"/>
+    <w:lsdException w:name="toc 4" w:semiHidden="1" w:uiPriority="39" w:unhideWhenUsed="1"/>
+    <w:lsdException w:name="toc 5" w:semiHidden="1" w:uiPriority="39" w:unhideWhenUsed="1"/>
+    <w:lsdException w:name="toc 6" w:semiHidden="1" w:uiPriority="39" w:unhideWhenUsed="1"/>
+    <w:lsdException w:name="toc 7" w:semiHidden="1" w:uiPriority="39" w:unhideWhenUsed="1"/>
+    <w:lsdException w:name="toc 8" w:semiHidden="1" w:uiPriority="39" w:unhideWhenUsed="1"/>
+    <w:lsdException w:name="toc 9" w:semiHidden="1" w:uiPriority="39" w:unhideWhenUsed="1"/>
+    <w:lsdException w:name="Normal Indent" w:semiHidden="1" w:unhideWhenUsed="1"/>
+    <w:lsdException w:name="footnote text" w:semiHidden="1" w:unhideWhenUsed="1"/>
+    <w:lsdException w:name="annotation text" w:semiHidden="1" w:unhideWhenUsed="1"/>
+    <w:lsdException w:name="header" w:semiHidden="1" w:unhideWhenUsed="1"/>
+    <w:lsdException w:name="footer" w:semiHidden="1" w:unhideWhenUsed="1"/>
+    <w:lsdException w:name="index heading" w:semiHidden="1" w:unhideWhenUsed="1"/>
+    <w:lsdException w:name="caption" w:semiHidden="1" w:uiPriority="35" w:unhideWhenUsed="1" w:qFormat="1"/>
+    <w:lsdException w:name="table of figures" w:semiHidden="1" w:unhideWhenUsed="1"/>
+    <w:lsdException w:name="envelope address" w:semiHidden="1" w:unhideWhenUsed="1"/>
+    <w:lsdException w:name="envelope return" w:semiHidden="1" w:unhideWhenUsed="1"/>
+    <w:lsdException w:name="footnote reference" w:semiHidden="1" w:unhideWhenUsed="1"/>
+    <w:lsdException w:name="annotation reference" w:semiHidden="1" w:unhideWhenUsed="1"/>
+    <w:lsdException w:name="line number" w:semiHidden="1" w:unhideWhenUsed="1"/>
+    <w:lsdException w:name="page number" w:semiHidden="1" w:unhideWhenUsed="1"/>
+    <w:lsdException w:name="endnote reference" w:semiHidden="1" w:unhideWhenUsed="1"/>
+    <w:lsdException w:name="endnote text" w:semiHidden="1" w:unhideWhenUsed="1"/>
+    <w:lsdException w:name="table of authorities" w:semiHidden="1" w:unhideWhenUsed="1"/>
+    <w:lsdException w:name="macro" w:semiHidden="1" w:unhideWhenUsed="1"/>
+    <w:lsdException w:name="toa heading" w:semiHidden="1" w:unhideWhenUsed="1"/>
+    <w:lsdException w:name="List" w:semiHidden="1" w:unhideWhenUsed="1"/>
+    <w:lsdException w:name="List Bullet" w:semiHidden="1" w:unhideWhenUsed="1"/>
+    <w:lsdException w:name="List Number" w:semiHidden="1" w:unhideWhenUsed="1"/>
+    <w:lsdException w:name="List 2" w:semiHidden="1" w:unhideWhenUsed="1"/>
+    <w:lsdException w:name="List 3" w:semiHidden="1" w:unhideWhenUsed="1"/>
+    <w:lsdException w:name="List 4" w:semiHidden="1" w:unhideWhenUsed="1"/>
+    <w:lsdException w:name="List 5" w:semiHidden="1" w:unhideWhenUsed="1"/>
+    <w:lsdException w:name="List Bullet 2" w:semiHidden="1" w:unhideWhenUsed="1"/>
+    <w:lsdException w:name="List Bullet 3" w:semiHidden="1" w:unhideWhenUsed="1"/>
+    <w:lsdException w:name="List Bullet 4" w:semiHidden="1" w:unhideWhenUsed="1"/>
+    <w:lsdException w:name="List Bullet 5" w:semiHidden="1" w:unhideWhenUsed="1"/>
+    <w:lsdException w:name="List Number 2" w:semiHidden="1" w:unhideWhenUsed="1"/>
+    <w:lsdException w:name="List Number 3" w:semiHidden="1" w:unhideWhenUsed="1"/>
+    <w:lsdException w:name="List Number 4" w:semiHidden="1" w:unhideWhenUsed="1"/>
+    <w:lsdException w:name="List Number 5" w:semiHidden="1" w:unhideWhenUsed="1"/>
+    <w:lsdException w:name="Title" w:uiPriority="10" w:qFormat="1"/>
+    <w:lsdException w:name="Closing" w:semiHidden="1" w:unhideWhenUsed="1"/>
+    <w:lsdException w:name="Signature" w:semiHidden="1" w:unhideWhenUsed="1"/>
+    <w:lsdException w:name="Default Paragraph Font" w:semiHidden="1" w:uiPriority="1" w:unhideWhenUsed="1"/>
+    <w:lsdException w:name="Body Text" w:semiHidden="1" w:unhideWhenUsed="1"/>
+    <w:lsdException w:name="Body Text Indent" w:semiHidden="1" w:unhideWhenUsed="1"/>
+    <w:lsdException w:name="List Continue" w:semiHidden="1" w:unhideWhenUsed="1"/>
+    <w:lsdException w:name="List Continue 2" w:semiHidden="1" w:unhideWhenUsed="1"/>
+    <w:lsdException w:name="List Continue 3" w:semiHidden="1" w:unhideWhenUsed="1"/>
+    <w:lsdException w:name="List Continue 4" w:semiHidden="1" w:unhideWhenUsed="1"/>
+    <w:lsdException w:name="List Continue 5" w:semiHidden="1" w:unhideWhenUsed="1"/>
+    <w:lsdException w:name="Message Header" w:semiHidden="1" w:unhideWhenUsed="1"/>
+    <w:lsdException w:name="Subtitle" w:uiPriority="11" w:qFormat="1"/>
+    <w:lsdException w:name="Salutation" w:semiHidden="1" w:unhideWhenUsed="1"/>
+    <w:lsdException w:name="Date" w:semiHidden="1" w:unhideWhenUsed="1"/>
+    <w:lsdException w:name="Body Text First Indent" w:semiHidden="1" w:unhideWhenUsed="1"/>
+    <w:lsdException w:name="Body Text First Indent 2" w:semiHidden="1" w:unhideWhenUsed="1"/>
+    <w:lsdException w:name="Note Heading" w:semiHidden="1" w:unhideWhenUsed="1"/>
+    <w:lsdException w:name="Body Text 2" w:semiHidden="1" w:unhideWhenUsed="1"/>
+    <w:lsdException w:name="Body Text 3" w:semiHidden="1" w:unhideWhenUsed="1"/>
+    <w:lsdException w:name="Body Text Indent 2" w:semiHidden="1" w:unhideWhenUsed="1"/>
+    <w:lsdException w:name="Body Text Indent 3" w:semiHidden="1" w:unhideWhenUsed="1"/>
+    <w:lsdException w:name="Block Text" w:semiHidden="1" w:unhideWhenUsed="1"/>
+    <w:lsdException w:name="Hyperlink" w:semiHidden="1" w:unhideWhenUsed="1"/>
+    <w:lsdException w:name="FollowedHyperlink" w:semiHidden="1" w:unhideWhenUsed="1"/>
+    <w:lsdException w:name="Strong" w:uiPriority="22" w:qFormat="1"/>
+    <w:lsdException w:name="Emphasis" w:uiPriority="20" w:qFormat="1"/>
+    <w:lsdException w:name="Document Map" w:semiHidden="1" w:unhideWhenUsed="1"/>
+    <w:lsdException w:name="Plain Text" w:semiHidden="1" w:unhideWhenUsed="1"/>
+    <w:lsdException w:name="E-mail Signature" w:semiHidden="1" w:unhideWhenUsed="1"/>
+    <w:lsdException w:name="HTML Top of Form" w:semiHidden="1" w:unhideWhenUsed="1"/>
+    <w:lsdException w:name="HTML Bottom of Form" w:semiHidden="1" w:unhideWhenUsed="1"/>
+    <w:lsdException w:name="Normal (Web)" w:semiHidden="1" w:unhideWhenUsed="1"/>
+    <w:lsdException w:name="HTML Acronym" w:semiHidden="1" w:unhideWhenUsed="1"/>
+    <w:lsdException w:name="HTML Address" w:semiHidden="1" w:unhideWhenUsed="1"/>
+    <w:lsdException w:name="HTML Cite" w:semiHidden="1" w:unhideWhenUsed="1"/>
+    <w:lsdException w:name="HTML Code" w:semiHidden="1" w:unhideWhenUsed="1"/>
+    <w:lsdException w:name="HTML Definition" w:semiHidden="1" w:unhideWhenUsed="1"/>
+    <w:lsdException w:name="HTML Keyboard" w:semiHidden="1" w:unhideWhenUsed="1"/>
+    <w:lsdException w:name="HTML Preformatted" w:semiHidden="1" w:unhideWhenUsed="1"/>
+    <w:lsdException w:name="HTML Sample" w:semiHidden="1" w:unhideWhenUsed="1"/>
+    <w:lsdException w:name="HTML Typewriter" w:semiHidden="1" w:unhideWhenUsed="1"/>
+    <w:lsdException w:name="HTML Variable" w:semiHidden="1" w:unhideWhenUsed="1"/>
+    <w:lsdException w:name="Normal Table" w:semiHidden="1" w:unhideWhenUsed="1"/>
+    <w:lsdException w:name="annotation subject" w:semiHidden="1" w:unhideWhenUsed="1"/>
+    <w:lsdException w:name="No List" w:semiHidden="1" w:unhideWhenUsed="1"/>
+    <w:lsdException w:name="Outline List 1" w:semiHidden="1" w:unhideWhenUsed="1"/>
+    <w:lsdException w:name="Outline List 2" w:semiHidden="1" w:unhideWhenUsed="1"/>
+    <w:lsdException w:name="Outline List 3" w:semiHidden="1" w:unhideWhenUsed="1"/>
+    <w:lsdException w:name="Table Simple 1" w:semiHidden="1" w:unhideWhenUsed="1"/>
+    <w:lsdException w:name="Table Simple 2" w:semiHidden="1" w:unhideWhenUsed="1"/>
+    <w:lsdException w:name="Table Simple 3" w:semiHidden="1" w:unhideWhenUsed="1"/>
+    <w:lsdException w:name="Table Classic 1" w:semiHidden="1" w:unhideWhenUsed="1"/>
+    <w:lsdException w:name="Table Classic 2" w:semiHidden="1" w:unhideWhenUsed="1"/>
+    <w:lsdException w:name="Table Classic 3" w:semiHidden="1" w:unhideWhenUsed="1"/>
+    <w:lsdException w:name="Table Classic 4" w:semiHidden="1" w:unhideWhenUsed="1"/>
+    <w:lsdException w:name="Table Colorful 1" w:semiHidden="1" w:unhideWhenUsed="1"/>
+    <w:lsdException w:name="Table Colorful 2" w:semiHidden="1" w:unhideWhenUsed="1"/>
+    <w:lsdException w:name="Table Colorful 3" w:semiHidden="1" w:unhideWhenUsed="1"/>
+    <w:lsdException w:name="Table Columns 1" w:semiHidden="1" w:unhideWhenUsed="1"/>
+    <w:lsdException w:name="Table Columns 2" w:semiHidden="1" w:unhideWhenUsed="1"/>
+    <w:lsdException w:name="Table Columns 3" w:semiHidden="1" w:unhideWhenUsed="1"/>
+    <w:lsdException w:name="Table Columns 4" w:semiHidden="1" w:unhideWhenUsed="1"/>
+    <w:lsdException w:name="Table Columns 5" w:semiHidden="1" w:unhideWhenUsed="1"/>
+    <w:lsdException w:name="Table Grid 1" w:semiHidden="1" w:unhideWhenUsed="1"/>
+    <w:lsdException w:name="Table Grid 2" w:semiHidden="1" w:unhideWhenUsed="1"/>
+    <w:lsdException w:name="Table Grid 3" w:semiHidden="1" w:unhideWhenUsed="1"/>
+    <w:lsdException w:name="Table Grid 4" w:semiHidden="1" w:unhideWhenUsed="1"/>
+    <w:lsdException w:name="Table Grid 5" w:semiHidden="1" w:unhideWhenUsed="1"/>
+    <w:lsdException w:name="Table Grid 6" w:semiHidden="1" w:unhideWhenUsed="1"/>
+    <w:lsdException w:name="Table Grid 7" w:semiHidden="1" w:unhideWhenUsed="1"/>
+    <w:lsdException w:name="Table Grid 8" w:semiHidden="1" w:unhideWhenUsed="1"/>
+    <w:lsdException w:name="Table List 1" w:semiHidden="1" w:unhideWhenUsed="1"/>
+    <w:lsdException w:name="Table List 2" w:semiHidden="1" w:unhideWhenUsed="1"/>
+    <w:lsdException w:name="Table List 3" w:semiHidden="1" w:unhideWhenUsed="1"/>
+    <w:lsdException w:name="Table List 4" w:semiHidden="1" w:unhideWhenUsed="1"/>
+    <w:lsdException w:name="Table List 5" w:semiHidden="1" w:unhideWhenUsed="1"/>
+    <w:lsdException w:name="Table List 6" w:semiHidden="1" w:unhideWhenUsed="1"/>
+    <w:lsdException w:name="Table List 7" w:semiHidden="1" w:unhideWhenUsed="1"/>
+    <w:lsdException w:name="Table List 8" w:semiHidden="1" w:unhideWhenUsed="1"/>
+    <w:lsdException w:name="Table 3D effects 1" w:semiHidden="1" w:unhideWhenUsed="1"/>
+    <w:lsdException w:name="Table 3D effects 2" w:semiHidden="1" w:unhideWhenUsed="1"/>
+    <w:lsdException w:name="Table 3D effects 3" w:semiHidden="1" w:unhideWhenUsed="1"/>
+    <w:lsdException w:name="Table Contemporary" w:semiHidden="1" w:unhideWhenUsed="1"/>
+    <w:lsdException w:name="Table Elegant" w:semiHidden="1" w:unhideWhenUsed="1"/>
+    <w:lsdException w:name="Table Professional" w:semiHidden="1" w:unhideWhenUsed="1"/>
+    <w:lsdException w:name="Table Subtle 1" w:semiHidden="1" w:unhideWhenUsed="1"/>
+    <w:lsdException w:name="Table Subtle 2" w:semiHidden="1" w:unhideWhenUsed="1"/>
+    <w:lsdException w:name="Table Web 1" w:semiHidden="1" w:unhideWhenUsed="1"/>
+    <w:lsdException w:name="Table Web 2" w:semiHidden="1" w:unhideWhenUsed="1"/>
+    <w:lsdException w:name="Table Web 3" w:semiHidden="1" w:unhideWhenUsed="1"/>
+    <w:lsdException w:name="Balloon Text" w:semiHidden="1" w:unhideWhenUsed="1"/>
+    <w:lsdException w:name="Table Grid" w:uiPriority="59"/>
+    <w:lsdException w:name="Table Theme" w:semiHidden="1" w:unhideWhenUsed="1"/>
+    <w:lsdException w:name="Placeholder Text" w:semiHidden="1"/>
+    <w:lsdException w:name="No Spacing" w:uiPriority="1" w:qFormat="1"/>
+    <w:lsdException w:name="Light Shading" w:uiPriority="60"/>
+    <w:lsdException w:name="Light List" w:uiPriority="61"/>
+    <w:lsdException w:name="Light Grid" w:uiPriority="62"/>
+    <w:lsdException w:name="Medium Shading 1" w:uiPriority="63"/>
+    <w:lsdException w:name="Medium Shading 2" w:uiPriority="64"/>
+    <w:lsdException w:name="Medium List 1" w:uiPriority="65"/>
+    <w:lsdException w:name="Medium List 2" w:uiPriority="66"/>
+    <w:lsdException w:name="Medium Grid 1" w:uiPriority="67"/>
+    <w:lsdException w:name="Medium Grid 2" w:uiPriority="68"/>
+    <w:lsdException w:name="Medium Grid 3" w:uiPriority="69"/>
+    <w:lsdException w:name="Dark List" w:uiPriority="70"/>
+    <w:lsdException w:name="Colorful Shading" w:uiPriority="71"/>
+    <w:lsdException w:name="Colorful List" w:uiPriority="72"/>
+    <w:lsdException w:name="Colorful Grid" w:uiPriority="73"/>
+    <w:lsdException w:name="Light Shading Accent 1" w:uiPriority="60"/>
+    <w:lsdException w:name="Light List Accent 1" w:uiPriority="61"/>
+    <w:lsdException w:name="Light Grid Accent 1" w:uiPriority="62"/>
+    <w:lsdException w:name="Medium Shading 1 Accent 1" w:uiPriority="63"/>
+    <w:lsdException w:name="Medium Shading 2 Accent 1" w:uiPriority="64"/>
+    <w:lsdException w:name="Medium List 1 Accent 1" w:uiPriority="65"/>
+    <w:lsdException w:name="Revision" w:semiHidden="1"/>
+    <w:lsdException w:name="List Paragraph" w:uiPriority="34" w:qFormat="1"/>
+    <w:lsdException w:name="Quote" w:uiPriority="29" w:qFormat="1"/>
+    <w:lsdException w:name="Intense Quote" w:uiPriority="30" w:qFormat="1"/>
+    <w:lsdException w:name="Medium List 2 Accent 1" w:uiPriority="66"/>
+    <w:lsdException w:name="Medium Grid 1 Accent 1" w:uiPriority="67"/>
+    <w:lsdException w:name="Medium Grid 2 Accent 1" w:uiPriority="68"/>
+    <w:lsdException w:name="Medium Grid 3 Accent 1" w:uiPriority="69"/>
+    <w:lsdException w:name="Dark List Accent 1" w:uiPriority="70"/>
+    <w:lsdException w:name="Colorful Shading Accent 1" w:uiPriority="71"/>
+    <w:lsdException w:name="Colorful List Accent 1" w:uiPriority="72"/>
+    <w:lsdException w:name="Colorful Grid Accent 1" w:uiPriority="73"/>
+    <w:lsdException w:name="Light Shading Accent 2" w:uiPriority="60"/>
+    <w:lsdException w:name="Light List Accent 2" w:uiPriority="61"/>
+    <w:lsdException w:name="Light Grid Accent 2" w:uiPriority="62"/>
+    <w:lsdException w:name="Medium Shading 1 Accent 2" w:uiPriority="63"/>
+    <w:lsdException w:name="Medium Shading 2 Accent 2" w:uiPriority="64"/>
+    <w:lsdException w:name="Medium List 1 Accent 2" w:uiPriority="65"/>
+    <w:lsdException w:name="Medium List 2 Accent 2" w:uiPriority="66"/>
+    <w:lsdException w:name="Medium Grid 1 Accent 2" w:uiPriority="67"/>
+    <w:lsdException w:name="Medium Grid 2 Accent 2" w:uiPriority="68"/>
+    <w:lsdException w:name="Medium Grid 3 Accent 2" w:uiPriority="69"/>
+    <w:lsdException w:name="Dark List Accent 2" w:uiPriority="70"/>
+    <w:lsdException w:name="Colorful Shading Accent 2" w:uiPriority="71"/>
+    <w:lsdException w:name="Colorful List Accent 2" w:uiPriority="72"/>
+    <w:lsdException w:name="Colorful Grid Accent 2" w:uiPriority="73"/>
+    <w:lsdException w:name="Light Shading Accent 3" w:uiPriority="60"/>
+    <w:lsdException w:name="Light List Accent 3" w:uiPriority="61"/>
+    <w:lsdException w:name="Light Grid Accent 3" w:uiPriority="62"/>
+    <w:lsdException w:name="Medium Shading 1 Accent 3" w:uiPriority="63"/>
+    <w:lsdException w:name="Medium Shading 2 Accent 3" w:uiPriority="64"/>
+    <w:lsdException w:name="Medium List 1 Accent 3" w:uiPriority="65"/>
+    <w:lsdException w:name="Medium List 2 Accent 3" w:uiPriority="66"/>
+    <w:lsdException w:name="Medium Grid 1 Accent 3" w:uiPriority="67"/>
+    <w:lsdException w:name="Medium Grid 2 Accent 3" w:uiPriority="68"/>
+    <w:lsdException w:name="Medium Grid 3 Accent 3" w:uiPriority="69"/>
+    <w:lsdException w:name="Dark List Accent 3" w:uiPriority="70"/>
+    <w:lsdException w:name="Colorful Shading Accent 3" w:uiPriority="71"/>
+    <w:lsdException w:name="Colorful List Accent 3" w:uiPriority="72"/>
+    <w:lsdException w:name="Colorful Grid Accent 3" w:uiPriority="73"/>
+    <w:lsdException w:name="Light Shading Accent 4" w:uiPriority="60"/>
+    <w:lsdException w:name="Light List Accent 4" w:uiPriority="61"/>
+    <w:lsdException w:name="Light Grid Accent 4" w:uiPriority="62"/>
+    <w:lsdException w:name="Medium Shading 1 Accent 4" w:uiPriority="63"/>
+    <w:lsdException w:name="Medium Shading 2 Accent 4" w:uiPriority="64"/>
+    <w:lsdException w:name="Medium List 1 Accent 4" w:uiPriority="65"/>
+    <w:lsdException w:name="Medium List 2 Accent 4" w:uiPriority="66"/>
+    <w:lsdException w:name="Medium Grid 1 Accent 4" w:uiPriority="67"/>
+    <w:lsdException w:name="Medium Grid 2 Accent 4" w:uiPriority="68"/>
+    <w:lsdException w:name="Medium Grid 3 Accent 4" w:uiPriority="69"/>
+    <w:lsdException w:name="Dark List Accent 4" w:uiPriority="70"/>
+    <w:lsdException w:name="Colorful Shading Accent 4" w:uiPriority="71"/>
+    <w:lsdException w:name="Colorful List Accent 4" w:uiPriority="72"/>
+    <w:lsdException w:name="Colorful Grid Accent 4" w:uiPriority="73"/>
+    <w:lsdException w:name="Light Shading Accent 5" w:uiPriority="60"/>
+    <w:lsdException w:name="Light List Accent 5" w:uiPriority="61"/>
+    <w:lsdException w:name="Light Grid Accent 5" w:uiPriority="62"/>
+    <w:lsdException w:name="Medium Shading 1 Accent 5" w:uiPriority="63"/>
+    <w:lsdException w:name="Medium Shading 2 Accent 5" w:uiPriority="64"/>
+    <w:lsdException w:name="Medium List 1 Accent 5" w:uiPriority="65"/>
+    <w:lsdException w:name="Medium List 2 Accent 5" w:uiPriority="66"/>
+    <w:lsdException w:name="Medium Grid 1 Accent 5" w:uiPriority="67"/>
+    <w:lsdException w:name="Medium Grid 2 Accent 5" w:uiPriority="68"/>
+    <w:lsdException w:name="Medium Grid 3 Accent 5" w:uiPriority="69"/>
+    <w:lsdException w:name="Dark List Accent 5" w:uiPriority="70"/>
+    <w:lsdException w:name="Colorful Shading Accent 5" w:uiPriority="71"/>
+    <w:lsdException w:name="Colorful List Accent 5" w:uiPriority="72"/>
+    <w:lsdException w:name="Colorful Grid Accent 5" w:uiPriority="73"/>
+    <w:lsdException w:name="Light Shading Accent 6" w:uiPriority="60"/>
+    <w:lsdException w:name="Light List Accent 6" w:uiPriority="61"/>
+    <w:lsdException w:name="Light Grid Accent 6" w:uiPriority="62"/>
+    <w:lsdException w:name="Medium Shading 1 Accent 6" w:uiPriority="63"/>
+    <w:lsdException w:name="Medium Shading 2 Accent 6" w:uiPriority="64"/>
+    <w:lsdException w:name="Medium List 1 Accent 6" w:uiPriority="65"/>
+    <w:lsdException w:name="Medium List 2 Accent 6" w:uiPriority="66"/>
+    <w:lsdException w:name="Medium Grid 1 Accent 6" w:uiPriority="67"/>
+    <w:lsdException w:name="Medium Grid 2 Accent 6" w:uiPriority="68"/>
+    <w:lsdException w:name="Medium Grid 3 Accent 6" w:uiPriority="69"/>
+    <w:lsdException w:name="Dark List Accent 6" w:uiPriority="70"/>
+    <w:lsdException w:name="Colorful Shading Accent 6" w:uiPriority="71"/>
+    <w:lsdException w:name="Colorful List Accent 6" w:uiPriority="72"/>
+    <w:lsdException w:name="Colorful Grid Accent 6" w:uiPriority="73"/>
+    <w:lsdException w:name="Subtle Emphasis" w:uiPriority="19" w:qFormat="1"/>
+    <w:lsdException w:name="Intense Emphasis" w:uiPriority="21" w:qFormat="1"/>
+    <w:lsdException w:name="Subtle Reference" w:uiPriority="31" w:qFormat="1"/>
+    <w:lsdException w:name="Intense Reference" w:uiPriority="32" w:qFormat="1"/>
+    <w:lsdException w:name="Book Title" w:uiPriority="33" w:qFormat="1"/>
+    <w:lsdException w:name="Bibliography" w:semiHidden="1" w:uiPriority="37" w:unhideWhenUsed="1"/>
+    <w:lsdException w:name="TOC Heading" w:semiHidden="1" w:uiPriority="39" w:unhideWhenUsed="1" w:qFormat="1"/>
+    <w:lsdException w:name="Plain Table 1" w:uiPriority="41"/>
+    <w:lsdException w:name="Plain Table 2" w:uiPriority="42"/>
+    <w:lsdException w:name="Plain Table 3" w:uiPriority="43"/>
+    <w:lsdException w:name="Plain Table 4" w:uiPriority="44"/>
+    <w:lsdException w:name="Plain Table 5" w:uiPriority="45"/>
+    <w:lsdException w:name="Grid Table Light" w:uiPriority="40"/>
+    <w:lsdException w:name="Grid Table 1 Light" w:uiPriority="46"/>
+    <w:lsdException w:name="Grid Table 2" w:uiPriority="47"/>
+    <w:lsdException w:name="Grid Table 3" w:uiPriority="48"/>
+    <w:lsdException w:name="Grid Table 4" w:uiPriority="49"/>
+    <w:lsdException w:name="Grid Table 5 Dark" w:uiPriority="50"/>
+    <w:lsdException w:name="Grid Table 6 Colorful" w:uiPriority="51"/>
+    <w:lsdException w:name="Grid Table 7 Colorful" w:uiPriority="52"/>
+    <w:lsdException w:name="Grid Table 1 Light Accent 1" w:uiPriority="46"/>
+    <w:lsdException w:name="Grid Table 2 Accent 1" w:uiPriority="47"/>
+    <w:lsdException w:name="Grid Table 3 Accent 1" w:uiPriority="48"/>
+    <w:lsdException w:name="Grid Table 4 Accent 1" w:uiPriority="49"/>
+    <w:lsdException w:name="Grid Table 5 Dark Accent 1" w:uiPriority="50"/>
+    <w:lsdException w:name="Grid Table 6 Colorful Accent 1" w:uiPriority="51"/>
+    <w:lsdException w:name="Grid Table 7 Colorful Accent 1" w:uiPriority="52"/>
+    <w:lsdException w:name="Grid Table 1 Light Accent 2" w:uiPriority="46"/>
+    <w:lsdException w:name="Grid Table 2 Accent 2" w:uiPriority="47"/>
+    <w:lsdException w:name="Grid Table 3 Accent 2" w:uiPriority="48"/>
+    <w:lsdException w:name="Grid Table 4 Accent 2" w:uiPriority="49"/>
+    <w:lsdException w:name="Grid Table 5 Dark Accent 2" w:uiPriority="50"/>
+    <w:lsdException w:name="Grid Table 6 Colorful Accent 2" w:uiPriority="51"/>
+    <w:lsdException w:name="Grid Table 7 Colorful Accent 2" w:uiPriority="52"/>
+    <w:lsdException w:name="Grid Table 1 Light Accent 3" w:uiPriority="46"/>
+    <w:lsdException w:name="Grid Table 2 Accent 3" w:uiPriority="47"/>
+    <w:lsdException w:name="Grid Table 3 Accent 3" w:uiPriority="48"/>
+    <w:lsdException w:name="Grid Table 4 Accent 3" w:uiPriority="49"/>
+    <w:lsdException w:name="Grid Table 5 Dark Accent 3" w:uiPriority="50"/>
+    <w:lsdException w:name="Grid Table 6 Colorful Accent 3" w:uiPriority="51"/>
+    <w:lsdException w:name="Grid Table 7 Colorful Accent 3" w:uiPriority="52"/>
+    <w:lsdException w:name="Grid Table 1 Light Accent 4" w:uiPriority="46"/>
+    <w:lsdException w:name="Grid Table 2 Accent 4" w:uiPriority="47"/>
+    <w:lsdException w:name="Grid Table 3 Accent 4" w:uiPriority="48"/>
+    <w:lsdException w:name="Grid Table 4 Accent 4" w:uiPriority="49"/>
+    <w:lsdException w:name="Grid Table 5 Dark Accent 4" w:uiPriority="50"/>
+    <w:lsdException w:name="Grid Table 6 Colorful Accent 4" w:uiPriority="51"/>
+    <w:lsdException w:name="Grid Table 7 Colorful Accent 4" w:uiPriority="52"/>
+    <w:lsdException w:name="Grid Table 1 Light Accent 5" w:uiPriority="46"/>
+    <w:lsdException w:name="Grid Table 2 Accent 5" w:uiPriority="47"/>
+    <w:lsdException w:name="Grid Table 3 Accent 5" w:uiPriority="48"/>
+    <w:lsdException w:name="Grid Table 4 Accent 5" w:uiPriority="49"/>
+    <w:lsdException w:name="Grid Table 5 Dark Accent 5" w:uiPriority="50"/>
+    <w:lsdException w:name="Grid Table 6 Colorful Accent 5" w:uiPriority="51"/>
+    <w:lsdException w:name="Grid Table 7 Colorful Accent 5" w:uiPriority="52"/>
+    <w:lsdException w:name="Grid Table 1 Light Accent 6" w:uiPriority="46"/>
+    <w:lsdException w:name="Grid Table 2 Accent 6" w:uiPriority="47"/>
+    <w:lsdException w:name="Grid Table 3 Accent 6" w:uiPriority="48"/>
+    <w:lsdException w:name="Grid Table 4 Accent 6" w:uiPriority="49"/>
+    <w:lsdException w:name="Grid Table 5 Dark Accent 6" w:uiPriority="50"/>
+    <w:lsdException w:name="Grid Table 6 Colorful Accent 6" w:uiPriority="51"/>
+    <w:lsdException w:name="Grid Table 7 Colorful Accent 6" w:uiPriority="52"/>
+    <w:lsdException w:name="List Table 1 Light" w:uiPriority="46"/>
+    <w:lsdException w:name="List Table 2" w:uiPriority="47"/>
+    <w:lsdException w:name="List Table 3" w:uiPriority="48"/>
+    <w:lsdException w:name="List Table 4" w:uiPriority="49"/>
+    <w:lsdException w:name="List Table 5 Dark" w:uiPriority="50"/>
+    <w:lsdException w:name="List Table 6 Colorful" w:uiPriority="51"/>
+    <w:lsdException w:name="List Table 7 Colorful" w:uiPriority="52"/>
+    <w:lsdException w:name="List Table 1 Light Accent 1" w:uiPriority="46"/>
+    <w:lsdException w:name="List Table 2 Accent 1" w:uiPriority="47"/>
+    <w:lsdException w:name="List Table 3 Accent 1" w:uiPriority="48"/>
+    <w:lsdException w:name="List Table 4 Accent 1" w:uiPriority="49"/>
+    <w:lsdException w:name="List Table 5 Dark Accent 1" w:uiPriority="50"/>
+    <w:lsdException w:name="List Table 6 Colorful Accent 1" w:uiPriority="51"/>
+    <w:lsdException w:name="List Table 7 Colorful Accent 1" w:uiPriority="52"/>
+    <w:lsdException w:name="List Table 1 Light Accent 2" w:uiPriority="46"/>
+    <w:lsdException w:name="List Table 2 Accent 2" w:uiPriority="47"/>
+    <w:lsdException w:name="List Table 3 Accent 2" w:uiPriority="48"/>
+    <w:lsdException w:name="List Table 4 Accent 2" w:uiPriority="49"/>
+    <w:lsdException w:name="List Table 5 Dark Accent 2" w:uiPriority="50"/>
+    <w:lsdException w:name="List Table 6 Colorful Accent 2" w:uiPriority="51"/>
+    <w:lsdException w:name="List Table 7 Colorful Accent 2" w:uiPriority="52"/>
+    <w:lsdException w:name="List Table 1 Light Accent 3" w:uiPriority="46"/>
+    <w:lsdException w:name="List Table 2 Accent 3" w:uiPriority="47"/>
+    <w:lsdException w:name="List Table 3 Accent 3" w:uiPriority="48"/>
+    <w:lsdException w:name="List Table 4 Accent 3" w:uiPriority="49"/>
+    <w:lsdException w:name="List Table 5 Dark Accent 3" w:uiPriority="50"/>
+    <w:lsdException w:name="List Table 6 Colorful Accent 3" w:uiPriority="51"/>
+    <w:lsdException w:name="List Table 7 Colorful Accent 3" w:uiPriority="52"/>
+    <w:lsdException w:name="List Table 1 Light Accent 4" w:uiPriority="46"/>
+    <w:lsdException w:name="List Table 2 Accent 4" w:uiPriority="47"/>
+    <w:lsdException w:name="List Table 3 Accent 4" w:uiPriority="48"/>
+    <w:lsdException w:name="List Table 4 Accent 4" w:uiPriority="49"/>
+    <w:lsdException w:name="List Table 5 Dark Accent 4" w:uiPriority="50"/>
+    <w:lsdException w:name="List Table 6 Colorful Accent 4" w:uiPriority="51"/>
+    <w:lsdException w:name="List Table 7 Colorful Accent 4" w:uiPriority="52"/>
+    <w:lsdException w:name="List Table 1 Light Accent 5" w:uiPriority="46"/>
+    <w:lsdException w:name="List Table 2 Accent 5" w:uiPriority="47"/>
+    <w:lsdException w:name="List Table 3 Accent 5" w:uiPriority="48"/>
+    <w:lsdException w:name="List Table 4 Accent 5" w:uiPriority="49"/>
+    <w:lsdException w:name="List Table 5 Dark Accent 5" w:uiPriority="50"/>
+    <w:lsdException w:name="List Table 6 Colorful Accent 5" w:uiPriority="51"/>
+    <w:lsdException w:name="List Table 7 Colorful Accent 5" w:uiPriority="52"/>
+    <w:lsdException w:name="List Table 1 Light Accent 6" w:uiPriority="46"/>
+    <w:lsdException w:name="List Table 2 Accent 6" w:uiPriority="47"/>
+    <w:lsdException w:name="List Table 3 Accent 6" w:uiPriority="48"/>
+    <w:lsdException w:name="List Table 4 Accent 6" w:uiPriority="49"/>
+    <w:lsdException w:name="List Table 5 Dark Accent 6" w:uiPriority="50"/>
+    <w:lsdException w:name="List Table 6 Colorful Accent 6" w:uiPriority="51"/>
+    <w:lsdException w:name="List Table 7 Colorful Accent 6" w:uiPriority="52"/>
   </w:latentStyles>
   <w:style w:type="paragraph" w:default="1" w:styleId="Normal">
     <w:name w:val="Normal"/>
@@ -15220,7 +14697,7 @@
 </file>
 
 <file path=customXml/itemProps1.xml><?xml version="1.0" encoding="utf-8"?>
-<ds:datastoreItem xmlns:ds="http://schemas.openxmlformats.org/officeDocument/2006/customXml" ds:itemID="{457F1A8E-C046-4318-B7BB-AC4C1E212B57}">
+<ds:datastoreItem xmlns:ds="http://schemas.openxmlformats.org/officeDocument/2006/customXml" ds:itemID="{FC716E6E-D8ED-40E5-8A74-555CBF395DFA}">
   <ds:schemaRefs>
     <ds:schemaRef ds:uri="http://schemas.openxmlformats.org/officeDocument/2006/bibliography"/>
   </ds:schemaRefs>

</xml_diff>

<commit_message>
Updated user guide (PREVIOUS ONE WRONG)
</commit_message>
<xml_diff>
--- a/User Guide.docx
+++ b/User Guide.docx
@@ -369,8 +369,6 @@
         </w:rPr>
         <w:br/>
       </w:r>
-      <w:bookmarkStart w:id="0" w:name="_GoBack"/>
-      <w:bookmarkEnd w:id="0"/>
     </w:p>
     <w:p>
       <w:pPr>
@@ -5987,8 +5985,10 @@
         <w:rPr>
           <w:szCs w:val="24"/>
         </w:rPr>
-        <w:t>.</w:t>
-      </w:r>
+        <w:t xml:space="preserve"> in any order.</w:t>
+      </w:r>
+      <w:bookmarkStart w:id="0" w:name="_GoBack"/>
+      <w:bookmarkEnd w:id="0"/>
     </w:p>
     <w:p>
       <w:pPr>
@@ -7796,6 +7796,19 @@
       </w:r>
       <w:r>
         <w:rPr>
+          <w:color w:val="00B050"/>
+          <w:szCs w:val="24"/>
+        </w:rPr>
+        <w:t xml:space="preserve"> </w:t>
+      </w:r>
+      <w:r>
+        <w:rPr>
+          <w:szCs w:val="24"/>
+        </w:rPr>
+        <w:t>in any order</w:t>
+      </w:r>
+      <w:r>
+        <w:rPr>
           <w:szCs w:val="24"/>
         </w:rPr>
         <w:t>.</w:t>
@@ -11253,7 +11266,7 @@
       <w:pPr>
         <w:rPr>
           <w:b/>
-          <w:color w:val="0F243E" w:themeColor="text2" w:themeShade="80"/>
+          <w:color w:val="17365D" w:themeColor="text2" w:themeShade="BF"/>
           <w:sz w:val="28"/>
           <w:szCs w:val="24"/>
         </w:rPr>
@@ -11261,7 +11274,7 @@
       <w:r>
         <w:rPr>
           <w:b/>
-          <w:color w:val="0F243E" w:themeColor="text2" w:themeShade="80"/>
+          <w:color w:val="17365D" w:themeColor="text2" w:themeShade="BF"/>
           <w:sz w:val="28"/>
           <w:szCs w:val="24"/>
         </w:rPr>
@@ -11889,7 +11902,14 @@
           <w:sz w:val="24"/>
           <w:szCs w:val="24"/>
         </w:rPr>
-        <w:t>Reminders appear in this form of notification.</w:t>
+        <w:t>Reminders appear as such</w:t>
+      </w:r>
+      <w:r>
+        <w:rPr>
+          <w:sz w:val="24"/>
+          <w:szCs w:val="24"/>
+        </w:rPr>
+        <w:t>.</w:t>
       </w:r>
     </w:p>
     <w:p>
@@ -12482,13 +12502,194 @@
         <mc:AlternateContent>
           <mc:Choice Requires="wps">
             <w:drawing>
-              <wp:anchor distT="0" distB="0" distL="114300" distR="114300" simplePos="0" relativeHeight="251761664" behindDoc="0" locked="0" layoutInCell="1" allowOverlap="1" wp14:anchorId="593385F4" wp14:editId="28A6C213">
+              <wp:anchor distT="0" distB="0" distL="114300" distR="114300" simplePos="0" relativeHeight="251772928" behindDoc="0" locked="0" layoutInCell="1" allowOverlap="1" wp14:anchorId="5929C83A" wp14:editId="32F34498">
+                <wp:simplePos x="0" y="0"/>
+                <wp:positionH relativeFrom="column">
+                  <wp:posOffset>2540</wp:posOffset>
+                </wp:positionH>
+                <wp:positionV relativeFrom="paragraph">
+                  <wp:posOffset>458280</wp:posOffset>
+                </wp:positionV>
+                <wp:extent cx="2533650" cy="323850"/>
+                <wp:effectExtent l="0" t="0" r="19050" b="19050"/>
+                <wp:wrapNone/>
+                <wp:docPr id="30" name="Text Box 30"/>
+                <wp:cNvGraphicFramePr/>
+                <a:graphic xmlns:a="http://schemas.openxmlformats.org/drawingml/2006/main">
+                  <a:graphicData uri="http://schemas.microsoft.com/office/word/2010/wordprocessingShape">
+                    <wps:wsp>
+                      <wps:cNvSpPr txBox="1"/>
+                      <wps:spPr>
+                        <a:xfrm>
+                          <a:off x="0" y="0"/>
+                          <a:ext cx="2533650" cy="323850"/>
+                        </a:xfrm>
+                        <a:prstGeom prst="roundRect">
+                          <a:avLst/>
+                        </a:prstGeom>
+                        <a:ln w="12700"/>
+                      </wps:spPr>
+                      <wps:style>
+                        <a:lnRef idx="2">
+                          <a:schemeClr val="accent6"/>
+                        </a:lnRef>
+                        <a:fillRef idx="1">
+                          <a:schemeClr val="lt1"/>
+                        </a:fillRef>
+                        <a:effectRef idx="0">
+                          <a:schemeClr val="accent6"/>
+                        </a:effectRef>
+                        <a:fontRef idx="minor">
+                          <a:schemeClr val="dk1"/>
+                        </a:fontRef>
+                      </wps:style>
+                      <wps:txbx>
+                        <w:txbxContent>
+                          <w:p>
+                            <w:pPr>
+                              <w:rPr>
+                                <w:b/>
+                                <w:color w:val="4F81BD" w:themeColor="accent1"/>
+                                <w:sz w:val="20"/>
+                              </w:rPr>
+                            </w:pPr>
+                            <w:r>
+                              <w:rPr>
+                                <w:b/>
+                                <w:noProof/>
+                              </w:rPr>
+                              <w:t>Help</w:t>
+                            </w:r>
+                          </w:p>
+                        </w:txbxContent>
+                      </wps:txbx>
+                      <wps:bodyPr rot="0" spcFirstLastPara="0" vertOverflow="overflow" horzOverflow="overflow" vert="horz" wrap="square" lIns="91440" tIns="45720" rIns="91440" bIns="45720" numCol="1" spcCol="0" rtlCol="0" fromWordArt="0" anchor="t" anchorCtr="0" forceAA="0" compatLnSpc="1">
+                        <a:prstTxWarp prst="textNoShape">
+                          <a:avLst/>
+                        </a:prstTxWarp>
+                        <a:noAutofit/>
+                      </wps:bodyPr>
+                    </wps:wsp>
+                  </a:graphicData>
+                </a:graphic>
+                <wp14:sizeRelH relativeFrom="margin">
+                  <wp14:pctWidth>0</wp14:pctWidth>
+                </wp14:sizeRelH>
+                <wp14:sizeRelV relativeFrom="margin">
+                  <wp14:pctHeight>0</wp14:pctHeight>
+                </wp14:sizeRelV>
+              </wp:anchor>
+            </w:drawing>
+          </mc:Choice>
+          <mc:Fallback>
+            <w:pict>
+              <v:roundrect id="Text Box 30" o:spid="_x0000_s1071" style="position:absolute;margin-left:.2pt;margin-top:36.1pt;width:199.5pt;height:25.5pt;z-index:251772928;visibility:visible;mso-wrap-style:square;mso-width-percent:0;mso-height-percent:0;mso-wrap-distance-left:9pt;mso-wrap-distance-top:0;mso-wrap-distance-right:9pt;mso-wrap-distance-bottom:0;mso-position-horizontal:absolute;mso-position-horizontal-relative:text;mso-position-vertical:absolute;mso-position-vertical-relative:text;mso-width-percent:0;mso-height-percent:0;mso-width-relative:margin;mso-height-relative:margin;v-text-anchor:top" arcsize="10923f" o:gfxdata="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" fillcolor="white [3201]" strokecolor="#f79646 [3209]" strokeweight="1pt">
+                <v:textbox>
+                  <w:txbxContent>
+                    <w:p>
+                      <w:pPr>
+                        <w:rPr>
+                          <w:b/>
+                          <w:color w:val="4F81BD" w:themeColor="accent1"/>
+                          <w:sz w:val="20"/>
+                        </w:rPr>
+                      </w:pPr>
+                      <w:r>
+                        <w:rPr>
+                          <w:b/>
+                          <w:noProof/>
+                        </w:rPr>
+                        <w:t>Help</w:t>
+                      </w:r>
+                    </w:p>
+                  </w:txbxContent>
+                </v:textbox>
+              </v:roundrect>
+            </w:pict>
+          </mc:Fallback>
+        </mc:AlternateContent>
+      </w:r>
+      <w:r>
+        <w:rPr>
+          <w:sz w:val="24"/>
+          <w:szCs w:val="24"/>
+        </w:rPr>
+        <w:t xml:space="preserve">The </w:t>
+      </w:r>
+      <w:r>
+        <w:rPr>
+          <w:b/>
+          <w:sz w:val="24"/>
+          <w:szCs w:val="24"/>
+        </w:rPr>
+        <w:t>help</w:t>
+      </w:r>
+      <w:r>
+        <w:rPr>
+          <w:sz w:val="24"/>
+          <w:szCs w:val="24"/>
+        </w:rPr>
+        <w:t xml:space="preserve"> command</w:t>
+      </w:r>
+      <w:r>
+        <w:rPr>
+          <w:sz w:val="24"/>
+          <w:szCs w:val="24"/>
+        </w:rPr>
+        <w:t xml:space="preserve"> shows</w:t>
+      </w:r>
+      <w:r>
+        <w:rPr>
+          <w:sz w:val="24"/>
+          <w:szCs w:val="24"/>
+        </w:rPr>
+        <w:t xml:space="preserve"> </w:t>
+      </w:r>
+      <w:r>
+        <w:rPr>
+          <w:sz w:val="24"/>
+          <w:szCs w:val="24"/>
+        </w:rPr>
+        <w:t>all the command words available on To-Do-This</w:t>
+      </w:r>
+      <w:r>
+        <w:rPr>
+          <w:sz w:val="24"/>
+          <w:szCs w:val="24"/>
+        </w:rPr>
+        <w:t xml:space="preserve"> and displays a concise user guide to aid you for all commands</w:t>
+      </w:r>
+      <w:r>
+        <w:rPr>
+          <w:sz w:val="24"/>
+          <w:szCs w:val="24"/>
+        </w:rPr>
+        <w:t xml:space="preserve">. </w:t>
+      </w:r>
+    </w:p>
+    <w:p>
+      <w:pPr>
+        <w:rPr>
+          <w:sz w:val="24"/>
+          <w:szCs w:val="24"/>
+        </w:rPr>
+      </w:pPr>
+      <w:r>
+        <w:rPr>
+          <w:noProof/>
+          <w:color w:val="002060"/>
+          <w:sz w:val="24"/>
+        </w:rPr>
+        <mc:AlternateContent>
+          <mc:Choice Requires="wps">
+            <w:drawing>
+              <wp:anchor distT="0" distB="0" distL="114300" distR="114300" simplePos="0" relativeHeight="251761664" behindDoc="0" locked="0" layoutInCell="1" allowOverlap="1" wp14:anchorId="69D79D56" wp14:editId="0FBBDA51">
                 <wp:simplePos x="0" y="0"/>
                 <wp:positionH relativeFrom="column">
                   <wp:posOffset>5080</wp:posOffset>
                 </wp:positionH>
                 <wp:positionV relativeFrom="paragraph">
-                  <wp:posOffset>969645</wp:posOffset>
+                  <wp:posOffset>803085</wp:posOffset>
                 </wp:positionV>
                 <wp:extent cx="2533650" cy="323850"/>
                 <wp:effectExtent l="0" t="0" r="19050" b="19050"/>
@@ -12571,7 +12772,7 @@
           </mc:Choice>
           <mc:Fallback>
             <w:pict>
-              <v:roundrect id="Text Box 15" o:spid="_x0000_s1071" style="position:absolute;margin-left:.4pt;margin-top:76.35pt;width:199.5pt;height:25.5pt;z-index:251761664;visibility:visible;mso-wrap-style:square;mso-width-percent:0;mso-height-percent:0;mso-wrap-distance-left:9pt;mso-wrap-distance-top:0;mso-wrap-distance-right:9pt;mso-wrap-distance-bottom:0;mso-position-horizontal:absolute;mso-position-horizontal-relative:text;mso-position-vertical:absolute;mso-position-vertical-relative:text;mso-width-percent:0;mso-height-percent:0;mso-width-relative:margin;mso-height-relative:margin;v-text-anchor:top" arcsize="10923f" o:gfxdata="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" fillcolor="white [3201]" strokecolor="#f79646 [3209]" strokeweight="1pt">
+              <v:roundrect id="Text Box 15" o:spid="_x0000_s1072" style="position:absolute;margin-left:.4pt;margin-top:63.25pt;width:199.5pt;height:25.5pt;z-index:251761664;visibility:visible;mso-wrap-style:square;mso-width-percent:0;mso-height-percent:0;mso-wrap-distance-left:9pt;mso-wrap-distance-top:0;mso-wrap-distance-right:9pt;mso-wrap-distance-bottom:0;mso-position-horizontal:absolute;mso-position-horizontal-relative:text;mso-position-vertical:absolute;mso-position-vertical-relative:text;mso-width-percent:0;mso-height-percent:0;mso-width-relative:margin;mso-height-relative:margin;v-text-anchor:top" arcsize="10923f" o:gfxdata="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" fillcolor="white [3201]" strokecolor="#f79646 [3209]" strokeweight="1pt">
                 <v:textbox>
                   <w:txbxContent>
                     <w:p>
@@ -12610,65 +12811,14 @@
           <w:sz w:val="24"/>
           <w:szCs w:val="24"/>
         </w:rPr>
-        <w:t xml:space="preserve">The </w:t>
-      </w:r>
-      <w:r>
-        <w:rPr>
-          <w:b/>
-          <w:sz w:val="24"/>
-          <w:szCs w:val="24"/>
-        </w:rPr>
-        <w:t>help</w:t>
-      </w:r>
-      <w:r>
-        <w:rPr>
-          <w:sz w:val="24"/>
-          <w:szCs w:val="24"/>
-        </w:rPr>
-        <w:t xml:space="preserve"> command</w:t>
-      </w:r>
-      <w:r>
-        <w:rPr>
-          <w:sz w:val="24"/>
-          <w:szCs w:val="24"/>
-        </w:rPr>
-        <w:t xml:space="preserve"> shows</w:t>
-      </w:r>
-      <w:r>
-        <w:rPr>
-          <w:sz w:val="24"/>
-          <w:szCs w:val="24"/>
-        </w:rPr>
-        <w:t xml:space="preserve"> </w:t>
-      </w:r>
-      <w:r>
-        <w:rPr>
-          <w:sz w:val="24"/>
-          <w:szCs w:val="24"/>
-        </w:rPr>
-        <w:t xml:space="preserve">all the command words available on To-Do-This. </w:t>
-      </w:r>
-      <w:r>
-        <w:rPr>
-          <w:sz w:val="24"/>
-          <w:szCs w:val="24"/>
-        </w:rPr>
-        <w:t xml:space="preserve">Entering </w:t>
-      </w:r>
-      <w:r>
-        <w:rPr>
-          <w:b/>
-          <w:sz w:val="24"/>
-          <w:szCs w:val="24"/>
-        </w:rPr>
-        <w:t>help</w:t>
-      </w:r>
-      <w:r>
-        <w:rPr>
-          <w:sz w:val="24"/>
-          <w:szCs w:val="24"/>
-        </w:rPr>
-        <w:t xml:space="preserve"> alone would prompt you to specify the command that you need help in. </w:t>
+        <w:br/>
+      </w:r>
+      <w:r>
+        <w:rPr>
+          <w:sz w:val="14"/>
+          <w:szCs w:val="24"/>
+        </w:rPr>
+        <w:br/>
       </w:r>
       <w:r>
         <w:rPr>
@@ -12733,28 +12883,18 @@
     <w:p>
       <w:pPr>
         <w:rPr>
-          <w:sz w:val="24"/>
-          <w:szCs w:val="24"/>
-        </w:rPr>
-      </w:pPr>
-    </w:p>
-    <w:p>
-      <w:pPr>
-        <w:rPr>
-          <w:sz w:val="14"/>
+          <w:sz w:val="10"/>
           <w:szCs w:val="24"/>
           <w:u w:val="single"/>
         </w:rPr>
       </w:pPr>
-    </w:p>
-    <w:p>
-      <w:pPr>
-        <w:rPr>
-          <w:sz w:val="24"/>
-          <w:szCs w:val="24"/>
-          <w:u w:val="single"/>
-        </w:rPr>
-      </w:pPr>
+      <w:r>
+        <w:rPr>
+          <w:sz w:val="24"/>
+          <w:szCs w:val="24"/>
+        </w:rPr>
+        <w:br/>
+      </w:r>
     </w:p>
     <w:p>
       <w:pPr>
@@ -12766,7 +12906,7 @@
         <w:rPr>
           <w:b/>
           <w:color w:val="548DD4" w:themeColor="text2" w:themeTint="99"/>
-          <w:sz w:val="28"/>
+          <w:sz w:val="32"/>
           <w:szCs w:val="24"/>
         </w:rPr>
       </w:pPr>
@@ -12774,7 +12914,7 @@
         <w:rPr>
           <w:b/>
           <w:color w:val="548DD4" w:themeColor="text2" w:themeTint="99"/>
-          <w:sz w:val="28"/>
+          <w:sz w:val="32"/>
           <w:szCs w:val="24"/>
         </w:rPr>
         <w:t>Other features</w:t>
@@ -13381,7 +13521,7 @@
           <w:rPr>
             <w:noProof/>
           </w:rPr>
-          <w:t>2</w:t>
+          <w:t>12</w:t>
         </w:r>
         <w:r>
           <w:rPr>
@@ -18056,7 +18196,7 @@
 </file>
 
 <file path=customXml/itemProps1.xml><?xml version="1.0" encoding="utf-8"?>
-<ds:datastoreItem xmlns:ds="http://schemas.openxmlformats.org/officeDocument/2006/customXml" ds:itemID="{8EA0C9F1-4439-44F2-9AC2-A18F063B9E06}">
+<ds:datastoreItem xmlns:ds="http://schemas.openxmlformats.org/officeDocument/2006/customXml" ds:itemID="{841D826F-AE72-4CF6-9E98-848C900E92DB}">
   <ds:schemaRefs>
     <ds:schemaRef ds:uri="http://schemas.openxmlformats.org/officeDocument/2006/bibliography"/>
   </ds:schemaRefs>

</xml_diff>